<commit_message>
TK-327522 - Update Documentation
</commit_message>
<xml_diff>
--- a/docs/development/Sage300SDK_SoftwareArchitecture.docx
+++ b/docs/development/Sage300SDK_SoftwareArchitecture.docx
@@ -1,6 +1,6 @@
 
 <file path=word/document.xml><?xml version="1.0" encoding="utf-8"?>
-<w:document xmlns:wpc="http://schemas.microsoft.com/office/word/2010/wordprocessingCanvas" xmlns:cx="http://schemas.microsoft.com/office/drawing/2014/chartex" xmlns:cx1="http://schemas.microsoft.com/office/drawing/2015/9/8/chartex" xmlns:cx2="http://schemas.microsoft.com/office/drawing/2015/10/21/chartex" xmlns:cx3="http://schemas.microsoft.com/office/drawing/2016/5/9/chartex" xmlns:cx4="http://schemas.microsoft.com/office/drawing/2016/5/10/chartex" xmlns:cx5="http://schemas.microsoft.com/office/drawing/2016/5/11/chartex" xmlns:cx6="http://schemas.microsoft.com/office/drawing/2016/5/12/chartex" xmlns:cx7="http://schemas.microsoft.com/office/drawing/2016/5/13/chartex" xmlns:cx8="http://schemas.microsoft.com/office/drawing/2016/5/14/chartex" xmlns:mc="http://schemas.openxmlformats.org/markup-compatibility/2006" xmlns:aink="http://schemas.microsoft.com/office/drawing/2016/ink" xmlns:am3d="http://schemas.microsoft.com/office/drawing/2017/model3d" xmlns:o="urn:schemas-microsoft-com:office:office" xmlns:r="http://schemas.openxmlformats.org/officeDocument/2006/relationships" xmlns:m="http://schemas.openxmlformats.org/officeDocument/2006/math" xmlns:v="urn:schemas-microsoft-com:vml" xmlns:wp14="http://schemas.microsoft.com/office/word/2010/wordprocessingDrawing" xmlns:wp="http://schemas.openxmlformats.org/drawingml/2006/wordprocessingDrawing" xmlns:w10="urn:schemas-microsoft-com:office:word" xmlns:w="http://schemas.openxmlformats.org/wordprocessingml/2006/main" xmlns:w14="http://schemas.microsoft.com/office/word/2010/wordml" xmlns:w15="http://schemas.microsoft.com/office/word/2012/wordml" xmlns:w16cid="http://schemas.microsoft.com/office/word/2016/wordml/cid" xmlns:w16se="http://schemas.microsoft.com/office/word/2015/wordml/symex" xmlns:wpg="http://schemas.microsoft.com/office/word/2010/wordprocessingGroup" xmlns:wpi="http://schemas.microsoft.com/office/word/2010/wordprocessingInk" xmlns:wne="http://schemas.microsoft.com/office/word/2006/wordml" xmlns:wps="http://schemas.microsoft.com/office/word/2010/wordprocessingShape" mc:Ignorable="w14 w15 w16se w16cid wp14">
+<w:document xmlns:wpc="http://schemas.microsoft.com/office/word/2010/wordprocessingCanvas" xmlns:cx="http://schemas.microsoft.com/office/drawing/2014/chartex" xmlns:cx1="http://schemas.microsoft.com/office/drawing/2015/9/8/chartex" xmlns:cx2="http://schemas.microsoft.com/office/drawing/2015/10/21/chartex" xmlns:cx3="http://schemas.microsoft.com/office/drawing/2016/5/9/chartex" xmlns:cx4="http://schemas.microsoft.com/office/drawing/2016/5/10/chartex" xmlns:cx5="http://schemas.microsoft.com/office/drawing/2016/5/11/chartex" xmlns:cx6="http://schemas.microsoft.com/office/drawing/2016/5/12/chartex" xmlns:cx7="http://schemas.microsoft.com/office/drawing/2016/5/13/chartex" xmlns:cx8="http://schemas.microsoft.com/office/drawing/2016/5/14/chartex" xmlns:mc="http://schemas.openxmlformats.org/markup-compatibility/2006" xmlns:aink="http://schemas.microsoft.com/office/drawing/2016/ink" xmlns:am3d="http://schemas.microsoft.com/office/drawing/2017/model3d" xmlns:o="urn:schemas-microsoft-com:office:office" xmlns:r="http://schemas.openxmlformats.org/officeDocument/2006/relationships" xmlns:m="http://schemas.openxmlformats.org/officeDocument/2006/math" xmlns:v="urn:schemas-microsoft-com:vml" xmlns:wp14="http://schemas.microsoft.com/office/word/2010/wordprocessingDrawing" xmlns:wp="http://schemas.openxmlformats.org/drawingml/2006/wordprocessingDrawing" xmlns:w10="urn:schemas-microsoft-com:office:word" xmlns:w="http://schemas.openxmlformats.org/wordprocessingml/2006/main" xmlns:w14="http://schemas.microsoft.com/office/word/2010/wordml" xmlns:w15="http://schemas.microsoft.com/office/word/2012/wordml" xmlns:w16cex="http://schemas.microsoft.com/office/word/2018/wordml/cex" xmlns:w16cid="http://schemas.microsoft.com/office/word/2016/wordml/cid" xmlns:w16="http://schemas.microsoft.com/office/word/2018/wordml" xmlns:w16se="http://schemas.microsoft.com/office/word/2015/wordml/symex" xmlns:wpg="http://schemas.microsoft.com/office/word/2010/wordprocessingGroup" xmlns:wpi="http://schemas.microsoft.com/office/word/2010/wordprocessingInk" xmlns:wne="http://schemas.microsoft.com/office/word/2006/wordml" xmlns:wps="http://schemas.microsoft.com/office/word/2010/wordprocessingShape" mc:Ignorable="w14 w15 w16se w16cid w16 w16cex wp14">
   <w:body>
     <w:p>
       <w:pPr>
@@ -42,7 +42,7 @@
         </w:sectPr>
       </w:pPr>
       <w:r>
-        <w:t>April 2019</w:t>
+        <w:t>March 2021</w:t>
       </w:r>
     </w:p>
     <w:p>
@@ -59,13 +59,13 @@
         <w:pStyle w:val="SAGEBodyText"/>
       </w:pPr>
       <w:r>
-        <w:t>Copyright © 201</w:t>
-      </w:r>
-      <w:r>
-        <w:t>9</w:t>
-      </w:r>
-      <w:r>
-        <w:t>. Sage Software, Inc. All rights reserved.</w:t>
+        <w:t>Copyright © 20</w:t>
+      </w:r>
+      <w:r>
+        <w:t>2</w:t>
+      </w:r>
+      <w:r>
+        <w:t>1. Sage Software, Inc. All rights reserved.</w:t>
       </w:r>
     </w:p>
     <w:p>
@@ -3632,7 +3632,7 @@
           <w:noProof/>
         </w:rPr>
         <w:drawing>
-          <wp:inline distT="0" distB="0" distL="0" distR="0" wp14:anchorId="310EA6F1" wp14:editId="1A27435F">
+          <wp:inline distT="0" distB="0" distL="0" distR="0" wp14:anchorId="7048830C" wp14:editId="28D84837">
             <wp:extent cx="5853430" cy="4416024"/>
             <wp:effectExtent l="0" t="0" r="0" b="3810"/>
             <wp:docPr id="26" name="Picture 26"/>
@@ -3889,7 +3889,7 @@
           <w:noProof/>
         </w:rPr>
         <w:drawing>
-          <wp:inline distT="0" distB="0" distL="0" distR="0" wp14:anchorId="0F87413B" wp14:editId="52DE3A31">
+          <wp:inline distT="0" distB="0" distL="0" distR="0" wp14:anchorId="0C572C57" wp14:editId="074CCE97">
             <wp:extent cx="2009775" cy="1930462"/>
             <wp:effectExtent l="0" t="0" r="0" b="0"/>
             <wp:docPr id="16" name="Picture 16" descr="Invoking a controller action that expects a parameter value">
@@ -4470,7 +4470,7 @@
         </w:rPr>
         <w:lastRenderedPageBreak/>
         <w:drawing>
-          <wp:inline distT="0" distB="0" distL="0" distR="0" wp14:anchorId="53B18F53" wp14:editId="5DD445FB">
+          <wp:inline distT="0" distB="0" distL="0" distR="0" wp14:anchorId="289E2730" wp14:editId="565215FB">
             <wp:extent cx="2878662" cy="2152650"/>
             <wp:effectExtent l="0" t="0" r="0" b="0"/>
             <wp:docPr id="12" name="Picture 12"/>
@@ -5112,7 +5112,7 @@
         </w:rPr>
         <w:lastRenderedPageBreak/>
         <w:drawing>
-          <wp:inline distT="0" distB="0" distL="0" distR="0" wp14:anchorId="341874E5" wp14:editId="29494059">
+          <wp:inline distT="0" distB="0" distL="0" distR="0" wp14:anchorId="26222B35" wp14:editId="07E04EBF">
             <wp:extent cx="1552381" cy="4590476"/>
             <wp:effectExtent l="0" t="0" r="0" b="635"/>
             <wp:docPr id="13" name="Picture 13"/>
@@ -5160,7 +5160,7 @@
           <w:lang w:val="en-US"/>
         </w:rPr>
         <w:drawing>
-          <wp:inline distT="0" distB="0" distL="0" distR="0" wp14:anchorId="7A3650EC" wp14:editId="10CB6F97">
+          <wp:inline distT="0" distB="0" distL="0" distR="0" wp14:anchorId="4339BB98" wp14:editId="18DE97A1">
             <wp:extent cx="2466667" cy="4047619"/>
             <wp:effectExtent l="0" t="0" r="0" b="0"/>
             <wp:docPr id="14" name="Picture 14"/>
@@ -5591,7 +5591,7 @@
         </w:rPr>
         <w:lastRenderedPageBreak/>
         <w:drawing>
-          <wp:inline distT="0" distB="0" distL="0" distR="0" wp14:anchorId="65D807C6" wp14:editId="2BAF2FA4">
+          <wp:inline distT="0" distB="0" distL="0" distR="0" wp14:anchorId="2E6BB40F" wp14:editId="74E7829B">
             <wp:extent cx="4752381" cy="6628571"/>
             <wp:effectExtent l="0" t="0" r="0" b="1270"/>
             <wp:docPr id="3" name="Picture 3"/>
@@ -5852,7 +5852,7 @@
           <w:noProof/>
         </w:rPr>
         <w:drawing>
-          <wp:inline distT="0" distB="0" distL="0" distR="0" wp14:anchorId="36F79381" wp14:editId="52E28B10">
+          <wp:inline distT="0" distB="0" distL="0" distR="0" wp14:anchorId="708A685F" wp14:editId="08D2EC4B">
             <wp:extent cx="5486400" cy="3550285"/>
             <wp:effectExtent l="0" t="0" r="0" b="0"/>
             <wp:docPr id="4" name="Picture 4"/>
@@ -6032,7 +6032,7 @@
           <w:noProof/>
         </w:rPr>
         <w:drawing>
-          <wp:inline distT="0" distB="0" distL="0" distR="0" wp14:anchorId="0C4D7FFC" wp14:editId="1433A38B">
+          <wp:inline distT="0" distB="0" distL="0" distR="0" wp14:anchorId="1EBF9C64" wp14:editId="37DF6313">
             <wp:extent cx="3063777" cy="1781175"/>
             <wp:effectExtent l="0" t="0" r="3810" b="0"/>
             <wp:docPr id="18" name="Picture 18"/>
@@ -7320,7 +7320,7 @@
           <w:noProof/>
         </w:rPr>
         <w:drawing>
-          <wp:inline distT="0" distB="0" distL="0" distR="0" wp14:anchorId="4C461FA7" wp14:editId="393921B6">
+          <wp:inline distT="0" distB="0" distL="0" distR="0" wp14:anchorId="0FE892F7" wp14:editId="685AD702">
             <wp:extent cx="5486400" cy="2867025"/>
             <wp:effectExtent l="0" t="0" r="0" b="9525"/>
             <wp:docPr id="9" name="Picture 9"/>
@@ -8090,7 +8090,7 @@
           <w:noProof/>
         </w:rPr>
         <w:drawing>
-          <wp:inline distT="0" distB="0" distL="0" distR="0" wp14:anchorId="1EA36A52" wp14:editId="7E32875B">
+          <wp:inline distT="0" distB="0" distL="0" distR="0" wp14:anchorId="7FF75A4A" wp14:editId="4F4FBEAB">
             <wp:extent cx="5486400" cy="2382520"/>
             <wp:effectExtent l="0" t="0" r="0" b="0"/>
             <wp:docPr id="25" name="Picture 25"/>
@@ -8367,7 +8367,7 @@
           <w:noProof/>
         </w:rPr>
         <w:drawing>
-          <wp:inline distT="0" distB="0" distL="0" distR="0" wp14:anchorId="797A3421" wp14:editId="602ED298">
+          <wp:inline distT="0" distB="0" distL="0" distR="0" wp14:anchorId="415294A4" wp14:editId="181D2E59">
             <wp:extent cx="4581525" cy="2798230"/>
             <wp:effectExtent l="0" t="0" r="0" b="2540"/>
             <wp:docPr id="5" name="Picture 5"/>
@@ -8432,91 +8432,209 @@
         <w:t>:</w:t>
       </w:r>
     </w:p>
-    <w:p>
-      <w:pPr>
-        <w:pStyle w:val="SAGETextCodesection"/>
-      </w:pPr>
-      <w:r>
-        <w:t>/// &lt;summary&gt;</w:t>
-      </w:r>
-    </w:p>
-    <w:p>
-      <w:pPr>
-        <w:pStyle w:val="SAGETextCodesection"/>
-      </w:pPr>
-      <w:r>
-        <w:t xml:space="preserve">        /// Vendor Number</w:t>
-      </w:r>
-    </w:p>
-    <w:p>
-      <w:pPr>
-        <w:pStyle w:val="SAGETextCodesection"/>
-      </w:pPr>
-      <w:r>
-        <w:t xml:space="preserve">        /// &lt;/summary&gt; </w:t>
-      </w:r>
-    </w:p>
-    <w:p>
-      <w:pPr>
-        <w:pStyle w:val="SAGETextCodesection"/>
-      </w:pPr>
-      <w:r>
-        <w:t xml:space="preserve">        [Required]</w:t>
-      </w:r>
-    </w:p>
-    <w:p>
-      <w:pPr>
-        <w:pStyle w:val="SAGETextCodesection"/>
-      </w:pPr>
-      <w:r>
-        <w:t xml:space="preserve">        [StringLength(11)]</w:t>
-      </w:r>
-    </w:p>
-    <w:p>
-      <w:pPr>
-        <w:pStyle w:val="SAGETextCodesection"/>
-      </w:pPr>
-      <w:r>
-        <w:t xml:space="preserve">        public string VendorNo { get; set; }</w:t>
-      </w:r>
-    </w:p>
-    <w:p>
-      <w:pPr>
-        <w:pStyle w:val="SAGETextCodesection"/>
-      </w:pPr>
-    </w:p>
-    <w:p>
-      <w:pPr>
-        <w:pStyle w:val="SAGETextCodesection"/>
-      </w:pPr>
-      <w:r>
-        <w:t xml:space="preserve">        /// &lt;summary&gt;</w:t>
-      </w:r>
-    </w:p>
-    <w:p>
-      <w:pPr>
-        <w:pStyle w:val="SAGETextCodesection"/>
-      </w:pPr>
-      <w:r>
-        <w:t xml:space="preserve">        /// Vendor Name</w:t>
-      </w:r>
-    </w:p>
-    <w:p>
-      <w:pPr>
-        <w:pStyle w:val="SAGETextCodesection"/>
-      </w:pPr>
-      <w:r>
-        <w:t xml:space="preserve">        /// &lt;/summary&gt;</w:t>
-      </w:r>
-    </w:p>
-    <w:p>
-      <w:pPr>
-        <w:pStyle w:val="SAGETextCodesection"/>
-      </w:pPr>
-      <w:r>
-        <w:t xml:space="preserve">        public string VendorName { get; set; }</w:t>
-      </w:r>
-    </w:p>
+    <w:tbl>
+      <w:tblPr>
+        <w:tblStyle w:val="TableGrid"/>
+        <w:tblW w:w="0" w:type="auto"/>
+        <w:shd w:val="clear" w:color="auto" w:fill="F2F2F2" w:themeFill="background1" w:themeFillShade="F2"/>
+        <w:tblCellMar>
+          <w:top w:w="43" w:type="dxa"/>
+          <w:left w:w="144" w:type="dxa"/>
+          <w:bottom w:w="43" w:type="dxa"/>
+          <w:right w:w="144" w:type="dxa"/>
+        </w:tblCellMar>
+        <w:tblLook w:val="04A0" w:firstRow="1" w:lastRow="0" w:firstColumn="1" w:lastColumn="0" w:noHBand="0" w:noVBand="1"/>
+      </w:tblPr>
+      <w:tblGrid>
+        <w:gridCol w:w="9208"/>
+      </w:tblGrid>
+      <w:tr>
+        <w:tc>
+          <w:tcPr>
+            <w:tcW w:w="9208" w:type="dxa"/>
+            <w:shd w:val="clear" w:color="auto" w:fill="F2F2F2" w:themeFill="background1" w:themeFillShade="F2"/>
+          </w:tcPr>
+          <w:p>
+            <w:pPr>
+              <w:pStyle w:val="SAGETextCodesection"/>
+              <w:ind w:left="0"/>
+              <w:rPr>
+                <w:sz w:val="18"/>
+                <w:szCs w:val="18"/>
+              </w:rPr>
+            </w:pPr>
+            <w:r>
+              <w:rPr>
+                <w:sz w:val="18"/>
+                <w:szCs w:val="18"/>
+              </w:rPr>
+              <w:t>/// &lt;summary&gt;</w:t>
+            </w:r>
+          </w:p>
+          <w:p>
+            <w:pPr>
+              <w:pStyle w:val="SAGETextCodesection"/>
+              <w:ind w:left="0"/>
+              <w:rPr>
+                <w:sz w:val="18"/>
+                <w:szCs w:val="18"/>
+              </w:rPr>
+            </w:pPr>
+            <w:r>
+              <w:rPr>
+                <w:sz w:val="18"/>
+                <w:szCs w:val="18"/>
+              </w:rPr>
+              <w:t>/// Vendor Number</w:t>
+            </w:r>
+          </w:p>
+          <w:p>
+            <w:pPr>
+              <w:pStyle w:val="SAGETextCodesection"/>
+              <w:ind w:left="0"/>
+              <w:rPr>
+                <w:sz w:val="18"/>
+                <w:szCs w:val="18"/>
+              </w:rPr>
+            </w:pPr>
+            <w:r>
+              <w:rPr>
+                <w:sz w:val="18"/>
+                <w:szCs w:val="18"/>
+              </w:rPr>
+              <w:t xml:space="preserve">/// &lt;/summary&gt; </w:t>
+            </w:r>
+          </w:p>
+          <w:p>
+            <w:pPr>
+              <w:pStyle w:val="SAGETextCodesection"/>
+              <w:ind w:left="0"/>
+              <w:rPr>
+                <w:sz w:val="18"/>
+                <w:szCs w:val="18"/>
+              </w:rPr>
+            </w:pPr>
+            <w:r>
+              <w:rPr>
+                <w:sz w:val="18"/>
+                <w:szCs w:val="18"/>
+              </w:rPr>
+              <w:t>[Required]</w:t>
+            </w:r>
+          </w:p>
+          <w:p>
+            <w:pPr>
+              <w:pStyle w:val="SAGETextCodesection"/>
+              <w:ind w:left="0"/>
+              <w:rPr>
+                <w:sz w:val="18"/>
+                <w:szCs w:val="18"/>
+              </w:rPr>
+            </w:pPr>
+            <w:r>
+              <w:rPr>
+                <w:sz w:val="18"/>
+                <w:szCs w:val="18"/>
+              </w:rPr>
+              <w:t>[StringLength(11)]</w:t>
+            </w:r>
+          </w:p>
+          <w:p>
+            <w:pPr>
+              <w:pStyle w:val="SAGETextCodesection"/>
+              <w:ind w:left="0"/>
+              <w:rPr>
+                <w:sz w:val="18"/>
+                <w:szCs w:val="18"/>
+              </w:rPr>
+            </w:pPr>
+            <w:r>
+              <w:rPr>
+                <w:sz w:val="18"/>
+                <w:szCs w:val="18"/>
+              </w:rPr>
+              <w:t>public string VendorNo { get; set; }</w:t>
+            </w:r>
+          </w:p>
+          <w:p>
+            <w:pPr>
+              <w:pStyle w:val="SAGETextCodesection"/>
+              <w:rPr>
+                <w:sz w:val="18"/>
+                <w:szCs w:val="18"/>
+              </w:rPr>
+            </w:pPr>
+          </w:p>
+          <w:p>
+            <w:pPr>
+              <w:pStyle w:val="SAGETextCodesection"/>
+              <w:ind w:left="0"/>
+              <w:rPr>
+                <w:sz w:val="18"/>
+                <w:szCs w:val="18"/>
+              </w:rPr>
+            </w:pPr>
+            <w:r>
+              <w:rPr>
+                <w:sz w:val="18"/>
+                <w:szCs w:val="18"/>
+              </w:rPr>
+              <w:t>/// &lt;summary&gt;</w:t>
+            </w:r>
+          </w:p>
+          <w:p>
+            <w:pPr>
+              <w:pStyle w:val="SAGETextCodesection"/>
+              <w:ind w:left="0"/>
+              <w:rPr>
+                <w:sz w:val="18"/>
+                <w:szCs w:val="18"/>
+              </w:rPr>
+            </w:pPr>
+            <w:r>
+              <w:rPr>
+                <w:sz w:val="18"/>
+                <w:szCs w:val="18"/>
+              </w:rPr>
+              <w:t>/// Vendor Name</w:t>
+            </w:r>
+          </w:p>
+          <w:p>
+            <w:pPr>
+              <w:pStyle w:val="SAGETextCodesection"/>
+              <w:ind w:left="0"/>
+              <w:rPr>
+                <w:sz w:val="18"/>
+                <w:szCs w:val="18"/>
+              </w:rPr>
+            </w:pPr>
+            <w:r>
+              <w:rPr>
+                <w:sz w:val="18"/>
+                <w:szCs w:val="18"/>
+              </w:rPr>
+              <w:t>/// &lt;/summary&gt;</w:t>
+            </w:r>
+          </w:p>
+          <w:p>
+            <w:pPr>
+              <w:pStyle w:val="SAGEBodyText"/>
+              <w:rPr>
+                <w:rFonts w:ascii="Consolas" w:hAnsi="Consolas"/>
+              </w:rPr>
+            </w:pPr>
+            <w:r>
+              <w:rPr>
+                <w:rFonts w:ascii="Consolas" w:hAnsi="Consolas"/>
+                <w:sz w:val="18"/>
+                <w:szCs w:val="18"/>
+              </w:rPr>
+              <w:t>public string VendorName { get; set; }</w:t>
+            </w:r>
+          </w:p>
+        </w:tc>
+      </w:tr>
+    </w:tbl>
     <w:p>
       <w:pPr>
         <w:pStyle w:val="SAGEBodyText"/>
@@ -8524,9 +8642,21 @@
     </w:p>
     <w:p>
       <w:pPr>
+        <w:spacing w:after="200" w:line="0" w:lineRule="auto"/>
+        <w:rPr>
+          <w:lang w:val="en-US"/>
+        </w:rPr>
+      </w:pPr>
+      <w:r>
+        <w:br w:type="page"/>
+      </w:r>
+    </w:p>
+    <w:p>
+      <w:pPr>
         <w:pStyle w:val="SAGEBodyText"/>
       </w:pPr>
       <w:r>
+        <w:lastRenderedPageBreak/>
         <w:t>If the</w:t>
       </w:r>
       <w:r>
@@ -8577,70 +8707,178 @@
         <w:t>:</w:t>
       </w:r>
     </w:p>
-    <w:p>
-      <w:pPr>
-        <w:pStyle w:val="SAGETextCodesection"/>
-      </w:pPr>
-      <w:r>
-        <w:lastRenderedPageBreak/>
-        <w:t>&lt;Model xmlns:xsi="http://www.w3.org/2001/XMLSchema-instance" xmlns:xsd="http://www.w3.org/2001/XMLSchema" name="Vendor"&gt;</w:t>
-      </w:r>
-    </w:p>
-    <w:p>
-      <w:pPr>
-        <w:pStyle w:val="SAGETextCodesection"/>
-      </w:pPr>
-      <w:r>
-        <w:t xml:space="preserve">  &lt;property name="VendorName"&gt;</w:t>
-      </w:r>
-    </w:p>
-    <w:p>
-      <w:pPr>
-        <w:pStyle w:val="SAGETextCodesection"/>
-      </w:pPr>
-      <w:r>
-        <w:t xml:space="preserve">    &lt;Validations&gt;</w:t>
-      </w:r>
-    </w:p>
-    <w:p>
-      <w:pPr>
-        <w:pStyle w:val="SAGETextCodesection"/>
-      </w:pPr>
-      <w:r>
-        <w:t xml:space="preserve">      &lt;validation type="Required"&gt;</w:t>
-      </w:r>
-    </w:p>
-    <w:p>
-      <w:pPr>
-        <w:pStyle w:val="SAGETextCodesection"/>
-      </w:pPr>
-      <w:r>
-        <w:t xml:space="preserve">      &lt;/validation&gt;</w:t>
-      </w:r>
-    </w:p>
-    <w:p>
-      <w:pPr>
-        <w:pStyle w:val="SAGETextCodesection"/>
-      </w:pPr>
-      <w:r>
-        <w:t xml:space="preserve">    &lt;/Validations&gt;</w:t>
-      </w:r>
-    </w:p>
-    <w:p>
-      <w:pPr>
-        <w:pStyle w:val="SAGETextCodesection"/>
-      </w:pPr>
-      <w:r>
-        <w:t>&lt;/property&gt;</w:t>
-      </w:r>
-    </w:p>
-    <w:p>
-      <w:pPr>
-        <w:pStyle w:val="SAGETextCodesection"/>
-      </w:pPr>
-      <w:r>
-        <w:t>&lt;/Model&gt;</w:t>
-      </w:r>
+    <w:tbl>
+      <w:tblPr>
+        <w:tblStyle w:val="TableGrid"/>
+        <w:tblW w:w="0" w:type="auto"/>
+        <w:shd w:val="clear" w:color="auto" w:fill="F2F2F2" w:themeFill="background1" w:themeFillShade="F2"/>
+        <w:tblCellMar>
+          <w:top w:w="43" w:type="dxa"/>
+          <w:left w:w="144" w:type="dxa"/>
+          <w:bottom w:w="43" w:type="dxa"/>
+          <w:right w:w="144" w:type="dxa"/>
+        </w:tblCellMar>
+        <w:tblLook w:val="04A0" w:firstRow="1" w:lastRow="0" w:firstColumn="1" w:lastColumn="0" w:noHBand="0" w:noVBand="1"/>
+      </w:tblPr>
+      <w:tblGrid>
+        <w:gridCol w:w="9208"/>
+      </w:tblGrid>
+      <w:tr>
+        <w:tc>
+          <w:tcPr>
+            <w:tcW w:w="9208" w:type="dxa"/>
+            <w:shd w:val="clear" w:color="auto" w:fill="F2F2F2" w:themeFill="background1" w:themeFillShade="F2"/>
+          </w:tcPr>
+          <w:p>
+            <w:pPr>
+              <w:pStyle w:val="SAGETextCodesection"/>
+              <w:ind w:left="0"/>
+              <w:rPr>
+                <w:sz w:val="18"/>
+                <w:szCs w:val="18"/>
+              </w:rPr>
+            </w:pPr>
+            <w:r>
+              <w:rPr>
+                <w:sz w:val="18"/>
+                <w:szCs w:val="18"/>
+              </w:rPr>
+              <w:t>&lt;Model xmlns:xsi="http://www.w3.org/2001/XMLSchema-instance" xmlns:xsd="http://www.w3.org/2001/XMLSchema" name="Vendor"&gt;</w:t>
+            </w:r>
+          </w:p>
+          <w:p>
+            <w:pPr>
+              <w:pStyle w:val="SAGETextCodesection"/>
+              <w:ind w:left="0"/>
+              <w:rPr>
+                <w:sz w:val="18"/>
+                <w:szCs w:val="18"/>
+              </w:rPr>
+            </w:pPr>
+            <w:r>
+              <w:rPr>
+                <w:sz w:val="18"/>
+                <w:szCs w:val="18"/>
+              </w:rPr>
+              <w:t xml:space="preserve">   </w:t>
+            </w:r>
+            <w:r>
+              <w:rPr>
+                <w:sz w:val="18"/>
+                <w:szCs w:val="18"/>
+              </w:rPr>
+              <w:t>&lt;property name="VendorName"&gt;</w:t>
+            </w:r>
+          </w:p>
+          <w:p>
+            <w:pPr>
+              <w:pStyle w:val="SAGETextCodesection"/>
+              <w:ind w:left="0"/>
+              <w:rPr>
+                <w:sz w:val="18"/>
+                <w:szCs w:val="18"/>
+              </w:rPr>
+            </w:pPr>
+            <w:r>
+              <w:rPr>
+                <w:sz w:val="18"/>
+                <w:szCs w:val="18"/>
+              </w:rPr>
+              <w:t xml:space="preserve">      </w:t>
+            </w:r>
+            <w:r>
+              <w:rPr>
+                <w:sz w:val="18"/>
+                <w:szCs w:val="18"/>
+              </w:rPr>
+              <w:t>&lt;Validations&gt;</w:t>
+            </w:r>
+          </w:p>
+          <w:p>
+            <w:pPr>
+              <w:pStyle w:val="SAGETextCodesection"/>
+              <w:rPr>
+                <w:sz w:val="18"/>
+                <w:szCs w:val="18"/>
+              </w:rPr>
+            </w:pPr>
+            <w:r>
+              <w:rPr>
+                <w:sz w:val="18"/>
+                <w:szCs w:val="18"/>
+              </w:rPr>
+              <w:t xml:space="preserve">  </w:t>
+            </w:r>
+            <w:r>
+              <w:rPr>
+                <w:sz w:val="18"/>
+                <w:szCs w:val="18"/>
+              </w:rPr>
+              <w:t xml:space="preserve">   </w:t>
+            </w:r>
+            <w:r>
+              <w:rPr>
+                <w:sz w:val="18"/>
+                <w:szCs w:val="18"/>
+              </w:rPr>
+              <w:t>&lt;validation type="Required"&gt;validation&gt;</w:t>
+            </w:r>
+          </w:p>
+          <w:p>
+            <w:pPr>
+              <w:pStyle w:val="SAGETextCodesection"/>
+              <w:rPr>
+                <w:sz w:val="18"/>
+                <w:szCs w:val="18"/>
+              </w:rPr>
+            </w:pPr>
+            <w:r>
+              <w:rPr>
+                <w:sz w:val="18"/>
+                <w:szCs w:val="18"/>
+              </w:rPr>
+              <w:t xml:space="preserve">    &lt;/Validations&gt;</w:t>
+            </w:r>
+          </w:p>
+          <w:p>
+            <w:pPr>
+              <w:pStyle w:val="SAGETextCodesection"/>
+              <w:rPr>
+                <w:sz w:val="18"/>
+                <w:szCs w:val="18"/>
+              </w:rPr>
+            </w:pPr>
+            <w:r>
+              <w:rPr>
+                <w:sz w:val="18"/>
+                <w:szCs w:val="18"/>
+              </w:rPr>
+              <w:t>&lt;/property&gt;</w:t>
+            </w:r>
+          </w:p>
+          <w:p>
+            <w:pPr>
+              <w:pStyle w:val="SAGEBodyText"/>
+              <w:rPr>
+                <w:rFonts w:ascii="Consolas" w:hAnsi="Consolas"/>
+              </w:rPr>
+            </w:pPr>
+            <w:r>
+              <w:rPr>
+                <w:rFonts w:ascii="Consolas" w:hAnsi="Consolas"/>
+                <w:sz w:val="18"/>
+                <w:szCs w:val="18"/>
+              </w:rPr>
+              <w:t>&lt;/Model&gt;</w:t>
+            </w:r>
+          </w:p>
+        </w:tc>
+      </w:tr>
+    </w:tbl>
+    <w:p>
+      <w:pPr>
+        <w:pStyle w:val="SAGEBodyText"/>
+      </w:pPr>
     </w:p>
     <w:p>
       <w:pPr>
@@ -8925,6 +9163,7 @@
         <w:pStyle w:val="SAGEHeading4"/>
       </w:pPr>
       <w:r>
+        <w:lastRenderedPageBreak/>
         <w:t>Database Connection</w:t>
       </w:r>
     </w:p>
@@ -8958,7 +9197,6 @@
         <w:pStyle w:val="SAGEBodyText"/>
       </w:pPr>
       <w:r>
-        <w:lastRenderedPageBreak/>
         <w:t xml:space="preserve">There will be only one </w:t>
       </w:r>
       <w:r>
@@ -9263,6 +9501,7 @@
         <w:pStyle w:val="SAGEBodyText"/>
       </w:pPr>
       <w:r>
+        <w:lastRenderedPageBreak/>
         <w:t xml:space="preserve">Adoption of </w:t>
       </w:r>
       <w:r>
@@ -9334,7 +9573,6 @@
         </w:numPr>
       </w:pPr>
       <w:r>
-        <w:lastRenderedPageBreak/>
         <w:t>Business Service instantiation</w:t>
       </w:r>
     </w:p>
@@ -9636,6 +9874,7 @@
       </w:pPr>
       <w:bookmarkStart w:id="29" w:name="_Toc445305383"/>
       <w:r>
+        <w:lastRenderedPageBreak/>
         <w:t>Globalization and localization</w:t>
       </w:r>
       <w:bookmarkEnd w:id="29"/>
@@ -9683,19 +9922,330 @@
         <w:pStyle w:val="SAGEHeading4"/>
       </w:pPr>
       <w:r>
+        <w:t>Localization</w:t>
+      </w:r>
+    </w:p>
+    <w:p>
+      <w:pPr>
+        <w:pStyle w:val="SAGEBodyText"/>
+      </w:pPr>
+      <w:r>
+        <w:t>Each user can define their language</w:t>
+      </w:r>
+      <w:r>
+        <w:t>. The application selects language resource files based on the user’s selection.</w:t>
+      </w:r>
+    </w:p>
+    <w:p>
+      <w:pPr>
+        <w:pStyle w:val="SAGEBullet1"/>
+      </w:pPr>
+      <w:r>
+        <w:t xml:space="preserve">All the UI interface </w:t>
+      </w:r>
+      <w:r>
+        <w:t>content</w:t>
+      </w:r>
+      <w:r>
+        <w:t xml:space="preserve"> such as</w:t>
+      </w:r>
+      <w:r>
+        <w:t xml:space="preserve"> menus, field/control labels, messages, and so on should use content from language resource files.</w:t>
+      </w:r>
+    </w:p>
+    <w:p>
+      <w:pPr>
+        <w:pStyle w:val="SAGEBullet1"/>
+      </w:pPr>
+      <w:r>
+        <w:t>The UI should be designed to allow for text expansion when text is translated, and should handle text overflow/wrapping elegantly.</w:t>
+      </w:r>
+    </w:p>
+    <w:p>
+      <w:pPr>
+        <w:pStyle w:val="SAGEHeading4"/>
+      </w:pPr>
+      <w:r>
+        <w:t>Globalization</w:t>
+      </w:r>
+    </w:p>
+    <w:p>
+      <w:pPr>
+        <w:pStyle w:val="SAGEBullet1"/>
+      </w:pPr>
+      <w:r>
+        <w:t>The a</w:t>
+      </w:r>
+      <w:r>
+        <w:t xml:space="preserve">pplication should be </w:t>
+      </w:r>
+      <w:r>
+        <w:t xml:space="preserve">in </w:t>
+      </w:r>
+      <w:r>
+        <w:t xml:space="preserve">Unicode. </w:t>
+      </w:r>
+    </w:p>
+    <w:p>
+      <w:pPr>
+        <w:pStyle w:val="SAGEBullet1"/>
+      </w:pPr>
+      <w:r>
+        <w:t>Formatting tas</w:t>
+      </w:r>
+      <w:r>
+        <w:t>ks</w:t>
+      </w:r>
+      <w:r>
+        <w:t xml:space="preserve"> such as date and time or numer</w:t>
+      </w:r>
+      <w:r>
+        <w:t>ic formatting should be culture-</w:t>
+      </w:r>
+      <w:r>
+        <w:t>specific. Culture information should be taken from the browser.</w:t>
+      </w:r>
+    </w:p>
+    <w:p>
+      <w:pPr>
+        <w:pStyle w:val="SAGEBodyText"/>
+      </w:pPr>
+      <w:r>
+        <w:t>Languages currently</w:t>
+      </w:r>
+      <w:r>
+        <w:t xml:space="preserve"> supported: English, French, Chinese, and Spanish</w:t>
+      </w:r>
+      <w:r>
+        <w:t>.</w:t>
+      </w:r>
+    </w:p>
+    <w:p>
+      <w:pPr>
+        <w:pStyle w:val="SAGEHeading2"/>
+      </w:pPr>
+      <w:bookmarkStart w:id="30" w:name="_Toc445305384"/>
+      <w:r>
+        <w:t>Reports</w:t>
+      </w:r>
+      <w:bookmarkEnd w:id="30"/>
+    </w:p>
+    <w:p>
+      <w:pPr>
+        <w:pStyle w:val="SAGEBodyText"/>
+      </w:pPr>
+      <w:r>
+        <w:t xml:space="preserve">Reports in Sage 300 are generated using </w:t>
+      </w:r>
+      <w:r>
+        <w:t>SAP Crystal Reports ®</w:t>
+      </w:r>
+      <w:r>
+        <w:t>.</w:t>
+      </w:r>
+    </w:p>
+    <w:p>
+      <w:pPr>
+        <w:pStyle w:val="SAGEBodyText"/>
+      </w:pPr>
+      <w:r>
+        <w:t xml:space="preserve">The application uses the </w:t>
+      </w:r>
+      <w:r>
+        <w:t>Crystal Report</w:t>
+      </w:r>
+      <w:r>
+        <w:t>s Viewer .N</w:t>
+      </w:r>
+      <w:r>
+        <w:t xml:space="preserve">et control to render reports. </w:t>
+      </w:r>
+      <w:r>
+        <w:t xml:space="preserve">The </w:t>
+      </w:r>
+      <w:r>
+        <w:t xml:space="preserve">Razor view cannot directly </w:t>
+      </w:r>
+      <w:r>
+        <w:t>display C</w:t>
+      </w:r>
+      <w:r>
+        <w:t>rystal report</w:t>
+      </w:r>
+      <w:r>
+        <w:t>s</w:t>
+      </w:r>
+      <w:r>
+        <w:t xml:space="preserve"> using Crystal Report</w:t>
+      </w:r>
+      <w:r>
+        <w:t>s</w:t>
+      </w:r>
+      <w:r>
+        <w:t xml:space="preserve"> Viewer</w:t>
+      </w:r>
+      <w:r>
+        <w:t>; instead</w:t>
+      </w:r>
+      <w:r>
+        <w:t>. Crystal Report Viewer needs to be used by web form. This can be achieved in</w:t>
+      </w:r>
+      <w:r>
+        <w:t xml:space="preserve"> the</w:t>
+      </w:r>
+      <w:r>
+        <w:t xml:space="preserve"> MVC application</w:t>
+      </w:r>
+      <w:r>
+        <w:t>,</w:t>
+      </w:r>
+      <w:r>
+        <w:t xml:space="preserve"> as web forms can be included in the MVC application.</w:t>
+      </w:r>
+    </w:p>
+    <w:p>
+      <w:pPr>
+        <w:pStyle w:val="SAGEBodyText"/>
+      </w:pPr>
+      <w:r>
+        <w:t>The application also uses Crystal Reports DLLs</w:t>
+      </w:r>
+      <w:r>
+        <w:t xml:space="preserve"> to create </w:t>
+      </w:r>
+      <w:r>
+        <w:t>PDF</w:t>
+      </w:r>
+      <w:r>
+        <w:t xml:space="preserve"> documents on the server and export </w:t>
+      </w:r>
+      <w:r>
+        <w:t>them</w:t>
+      </w:r>
+      <w:r>
+        <w:t xml:space="preserve"> to the client as </w:t>
+      </w:r>
+      <w:r>
+        <w:t>an HTTP</w:t>
+      </w:r>
+      <w:r>
+        <w:t xml:space="preserve"> response.</w:t>
+      </w:r>
+    </w:p>
+    <w:p>
+      <w:pPr>
+        <w:pStyle w:val="SAGEBodyText"/>
+      </w:pPr>
+      <w:r>
+        <w:t>Considering performance and scalability, different web role</w:t>
+      </w:r>
+      <w:r>
+        <w:t>s</w:t>
+      </w:r>
+      <w:r>
+        <w:t xml:space="preserve"> for Reports can be provided.</w:t>
+      </w:r>
+    </w:p>
+    <w:p>
+      <w:pPr>
+        <w:pStyle w:val="SAGEHeading2"/>
+      </w:pPr>
+      <w:bookmarkStart w:id="31" w:name="_Toc445305385"/>
+      <w:r>
+        <w:t>Automation</w:t>
+      </w:r>
+      <w:bookmarkEnd w:id="31"/>
+    </w:p>
+    <w:p>
+      <w:pPr>
+        <w:pStyle w:val="SAGEBodyText"/>
+      </w:pPr>
+      <w:r>
+        <w:t xml:space="preserve">The </w:t>
+      </w:r>
+      <w:r>
+        <w:t xml:space="preserve">Selenium Web Driver tool </w:t>
+      </w:r>
+      <w:r>
+        <w:t>is</w:t>
+      </w:r>
+      <w:r>
+        <w:t xml:space="preserve"> used for automation testing.</w:t>
+      </w:r>
+    </w:p>
+    <w:p>
+      <w:pPr>
+        <w:pStyle w:val="SAGEBodyText"/>
+      </w:pPr>
+      <w:r>
+        <w:t>Using this tool supports delivering</w:t>
+      </w:r>
+      <w:r>
+        <w:t xml:space="preserve"> a well-designed object-oriented API that provides improved support for modern </w:t>
+      </w:r>
+      <w:r>
+        <w:t>web application</w:t>
+      </w:r>
+      <w:r>
+        <w:t xml:space="preserve"> testing </w:t>
+      </w:r>
+      <w:r>
+        <w:t>requirements</w:t>
+      </w:r>
+      <w:r>
+        <w:t>.</w:t>
+      </w:r>
+    </w:p>
+    <w:p>
+      <w:pPr>
+        <w:pStyle w:val="SAGETaskIntro"/>
+      </w:pPr>
+      <w:r>
+        <w:t>Automation guidelines</w:t>
+      </w:r>
+    </w:p>
+    <w:p>
+      <w:pPr>
+        <w:pStyle w:val="SAGEBullet1"/>
+      </w:pPr>
+      <w:r>
+        <w:t>Focus on test coverage of core user scenarios, features</w:t>
+      </w:r>
+      <w:r>
+        <w:t>,</w:t>
+      </w:r>
+      <w:r>
+        <w:t xml:space="preserve"> and workflows (as opposed to a focus on “code coverage”)</w:t>
+      </w:r>
+      <w:r>
+        <w:t>.</w:t>
+      </w:r>
+    </w:p>
+    <w:p>
+      <w:pPr>
+        <w:pStyle w:val="SAGEBullet1"/>
+      </w:pPr>
+      <w:r>
         <w:lastRenderedPageBreak/>
-        <w:t>Localization</w:t>
-      </w:r>
-    </w:p>
-    <w:p>
-      <w:pPr>
-        <w:pStyle w:val="SAGEBodyText"/>
-      </w:pPr>
-      <w:r>
-        <w:t>Each user can define their language</w:t>
-      </w:r>
-      <w:r>
-        <w:t>. The application selects language resource files based on the user’s selection.</w:t>
+        <w:t>Separate test code from UI definition code so</w:t>
+      </w:r>
+      <w:r>
+        <w:t xml:space="preserve"> that tests are not brittle (for example, Selenium Web Driver</w:t>
+      </w:r>
+      <w:r>
+        <w:t xml:space="preserve"> Page Object Pattern, Telerik Tes</w:t>
+      </w:r>
+      <w:r>
+        <w:t>ting Framework Object Manager, Silk Test</w:t>
+      </w:r>
+      <w:r>
+        <w:t xml:space="preserve"> Object Map, </w:t>
+      </w:r>
+      <w:r>
+        <w:t>and so on</w:t>
+      </w:r>
+      <w:r>
+        <w:t>.)</w:t>
       </w:r>
     </w:p>
     <w:p>
@@ -9703,16 +10253,25 @@
         <w:pStyle w:val="SAGEBullet1"/>
       </w:pPr>
       <w:r>
-        <w:t xml:space="preserve">All the UI interface </w:t>
-      </w:r>
-      <w:r>
-        <w:t>content</w:t>
-      </w:r>
-      <w:r>
-        <w:t xml:space="preserve"> such as</w:t>
-      </w:r>
-      <w:r>
-        <w:t xml:space="preserve"> menus, field/control labels, messages, and so on should use content from language resource files.</w:t>
+        <w:t>Design automation with</w:t>
+      </w:r>
+      <w:r>
+        <w:t xml:space="preserve"> emphasis on maintainability and readability</w:t>
+      </w:r>
+      <w:r>
+        <w:t xml:space="preserve"> of test code over abstraction </w:t>
+      </w:r>
+      <w:r>
+        <w:t>(</w:t>
+      </w:r>
+      <w:r>
+        <w:t xml:space="preserve">that is, </w:t>
+      </w:r>
+      <w:r>
+        <w:t>abstract as much as possible without sacrificing readability and maintainability)</w:t>
+      </w:r>
+      <w:r>
+        <w:t>.</w:t>
       </w:r>
     </w:p>
     <w:p>
@@ -9720,327 +10279,6 @@
         <w:pStyle w:val="SAGEBullet1"/>
       </w:pPr>
       <w:r>
-        <w:t>The UI should be designed to allow for text expansion when text is translated, and should handle text overflow/wrapping elegantly.</w:t>
-      </w:r>
-    </w:p>
-    <w:p>
-      <w:pPr>
-        <w:pStyle w:val="SAGEHeading4"/>
-      </w:pPr>
-      <w:r>
-        <w:t>Globalization</w:t>
-      </w:r>
-    </w:p>
-    <w:p>
-      <w:pPr>
-        <w:pStyle w:val="SAGEBullet1"/>
-      </w:pPr>
-      <w:r>
-        <w:t>The a</w:t>
-      </w:r>
-      <w:r>
-        <w:t xml:space="preserve">pplication should be </w:t>
-      </w:r>
-      <w:r>
-        <w:t xml:space="preserve">in </w:t>
-      </w:r>
-      <w:r>
-        <w:t xml:space="preserve">Unicode. </w:t>
-      </w:r>
-    </w:p>
-    <w:p>
-      <w:pPr>
-        <w:pStyle w:val="SAGEBullet1"/>
-      </w:pPr>
-      <w:r>
-        <w:t>Formatting tas</w:t>
-      </w:r>
-      <w:r>
-        <w:t>ks</w:t>
-      </w:r>
-      <w:r>
-        <w:t xml:space="preserve"> such as date and time or numer</w:t>
-      </w:r>
-      <w:r>
-        <w:t>ic formatting should be culture-</w:t>
-      </w:r>
-      <w:r>
-        <w:t>specific. Culture information should be taken from the browser.</w:t>
-      </w:r>
-    </w:p>
-    <w:p>
-      <w:pPr>
-        <w:pStyle w:val="SAGEBodyText"/>
-      </w:pPr>
-      <w:r>
-        <w:t>Languages currently</w:t>
-      </w:r>
-      <w:r>
-        <w:t xml:space="preserve"> supported: English, French, Chinese, and Spanish</w:t>
-      </w:r>
-      <w:r>
-        <w:t>.</w:t>
-      </w:r>
-    </w:p>
-    <w:p>
-      <w:pPr>
-        <w:pStyle w:val="SAGEHeading2"/>
-      </w:pPr>
-      <w:bookmarkStart w:id="30" w:name="_Toc445305384"/>
-      <w:r>
-        <w:t>Reports</w:t>
-      </w:r>
-      <w:bookmarkEnd w:id="30"/>
-    </w:p>
-    <w:p>
-      <w:pPr>
-        <w:pStyle w:val="SAGEBodyText"/>
-      </w:pPr>
-      <w:r>
-        <w:t xml:space="preserve">Reports in Sage 300 are generated using </w:t>
-      </w:r>
-      <w:r>
-        <w:t>SAP Crystal Reports ®</w:t>
-      </w:r>
-      <w:r>
-        <w:t>.</w:t>
-      </w:r>
-    </w:p>
-    <w:p>
-      <w:pPr>
-        <w:pStyle w:val="SAGEBodyText"/>
-      </w:pPr>
-      <w:r>
-        <w:t xml:space="preserve">The application uses the </w:t>
-      </w:r>
-      <w:r>
-        <w:t>Crystal Report</w:t>
-      </w:r>
-      <w:r>
-        <w:t>s Viewer .N</w:t>
-      </w:r>
-      <w:r>
-        <w:t xml:space="preserve">et control to render reports. </w:t>
-      </w:r>
-      <w:r>
-        <w:t xml:space="preserve">The </w:t>
-      </w:r>
-      <w:r>
-        <w:t xml:space="preserve">Razor view cannot directly </w:t>
-      </w:r>
-      <w:r>
-        <w:t>display C</w:t>
-      </w:r>
-      <w:r>
-        <w:t>rystal report</w:t>
-      </w:r>
-      <w:r>
-        <w:t>s</w:t>
-      </w:r>
-      <w:r>
-        <w:t xml:space="preserve"> using Crystal Report</w:t>
-      </w:r>
-      <w:r>
-        <w:t>s</w:t>
-      </w:r>
-      <w:r>
-        <w:t xml:space="preserve"> Viewer</w:t>
-      </w:r>
-      <w:r>
-        <w:t>; instead</w:t>
-      </w:r>
-      <w:r>
-        <w:t>. Crystal Report Viewer needs to be used by web form. This can be achieved in</w:t>
-      </w:r>
-      <w:r>
-        <w:t xml:space="preserve"> the</w:t>
-      </w:r>
-      <w:r>
-        <w:t xml:space="preserve"> MVC application</w:t>
-      </w:r>
-      <w:r>
-        <w:t>,</w:t>
-      </w:r>
-      <w:r>
-        <w:t xml:space="preserve"> as web forms can be included in the MVC application.</w:t>
-      </w:r>
-    </w:p>
-    <w:p>
-      <w:pPr>
-        <w:pStyle w:val="SAGEBodyText"/>
-      </w:pPr>
-      <w:r>
-        <w:t>The application also uses Crystal Reports DLLs</w:t>
-      </w:r>
-      <w:r>
-        <w:t xml:space="preserve"> to create </w:t>
-      </w:r>
-      <w:r>
-        <w:t>PDF</w:t>
-      </w:r>
-      <w:r>
-        <w:t xml:space="preserve"> documents on the server and export </w:t>
-      </w:r>
-      <w:r>
-        <w:t>them</w:t>
-      </w:r>
-      <w:r>
-        <w:t xml:space="preserve"> to the client as </w:t>
-      </w:r>
-      <w:r>
-        <w:t>an HTTP</w:t>
-      </w:r>
-      <w:r>
-        <w:t xml:space="preserve"> response.</w:t>
-      </w:r>
-    </w:p>
-    <w:p>
-      <w:pPr>
-        <w:pStyle w:val="SAGEBodyText"/>
-      </w:pPr>
-      <w:r>
-        <w:t>Considering performance and scalability, different web role</w:t>
-      </w:r>
-      <w:r>
-        <w:t>s</w:t>
-      </w:r>
-      <w:r>
-        <w:t xml:space="preserve"> for Reports can be provided.</w:t>
-      </w:r>
-    </w:p>
-    <w:p>
-      <w:pPr>
-        <w:pStyle w:val="SAGEHeading2"/>
-      </w:pPr>
-      <w:bookmarkStart w:id="31" w:name="_Toc445305385"/>
-      <w:r>
-        <w:t>Automation</w:t>
-      </w:r>
-      <w:bookmarkEnd w:id="31"/>
-    </w:p>
-    <w:p>
-      <w:pPr>
-        <w:pStyle w:val="SAGEBodyText"/>
-      </w:pPr>
-      <w:r>
-        <w:t xml:space="preserve">The </w:t>
-      </w:r>
-      <w:r>
-        <w:t xml:space="preserve">Selenium Web Driver tool </w:t>
-      </w:r>
-      <w:r>
-        <w:t>is</w:t>
-      </w:r>
-      <w:r>
-        <w:t xml:space="preserve"> used for automation testing.</w:t>
-      </w:r>
-    </w:p>
-    <w:p>
-      <w:pPr>
-        <w:pStyle w:val="SAGEBodyText"/>
-      </w:pPr>
-      <w:r>
-        <w:t>Using this tool supports delivering</w:t>
-      </w:r>
-      <w:r>
-        <w:t xml:space="preserve"> a well-designed object-oriented API that provides improved support for modern </w:t>
-      </w:r>
-      <w:r>
-        <w:t>web application</w:t>
-      </w:r>
-      <w:r>
-        <w:t xml:space="preserve"> testing </w:t>
-      </w:r>
-      <w:r>
-        <w:t>requirements</w:t>
-      </w:r>
-      <w:r>
-        <w:t>.</w:t>
-      </w:r>
-    </w:p>
-    <w:p>
-      <w:pPr>
-        <w:pStyle w:val="SAGETaskIntro"/>
-      </w:pPr>
-      <w:r>
-        <w:t>Automation guidelines</w:t>
-      </w:r>
-    </w:p>
-    <w:p>
-      <w:pPr>
-        <w:pStyle w:val="SAGEBullet1"/>
-      </w:pPr>
-      <w:r>
-        <w:t>Focus on test coverage of core user scenarios, features</w:t>
-      </w:r>
-      <w:r>
-        <w:t>,</w:t>
-      </w:r>
-      <w:r>
-        <w:t xml:space="preserve"> and workflows (as opposed to a focus on “code coverage”)</w:t>
-      </w:r>
-      <w:r>
-        <w:t>.</w:t>
-      </w:r>
-    </w:p>
-    <w:p>
-      <w:pPr>
-        <w:pStyle w:val="SAGEBullet1"/>
-      </w:pPr>
-      <w:r>
-        <w:t>Separate test code from UI definition code so</w:t>
-      </w:r>
-      <w:r>
-        <w:t xml:space="preserve"> that tests are not brittle (for example, Selenium Web Driver</w:t>
-      </w:r>
-      <w:r>
-        <w:t xml:space="preserve"> Page Object Pattern, Telerik Tes</w:t>
-      </w:r>
-      <w:r>
-        <w:t>ting Framework Object Manager, Silk Test</w:t>
-      </w:r>
-      <w:r>
-        <w:t xml:space="preserve"> Object Map, </w:t>
-      </w:r>
-      <w:r>
-        <w:t>and so on</w:t>
-      </w:r>
-      <w:r>
-        <w:t>.)</w:t>
-      </w:r>
-    </w:p>
-    <w:p>
-      <w:pPr>
-        <w:pStyle w:val="SAGEBullet1"/>
-      </w:pPr>
-      <w:r>
-        <w:t>Design automation with</w:t>
-      </w:r>
-      <w:r>
-        <w:t xml:space="preserve"> emphasis on maintainability and readability</w:t>
-      </w:r>
-      <w:r>
-        <w:t xml:space="preserve"> of test code over abstraction </w:t>
-      </w:r>
-      <w:r>
-        <w:t>(</w:t>
-      </w:r>
-      <w:r>
-        <w:t xml:space="preserve">that is, </w:t>
-      </w:r>
-      <w:r>
-        <w:t>abstract as much as possible without sacrificing readability and maintainability)</w:t>
-      </w:r>
-      <w:r>
-        <w:t>.</w:t>
-      </w:r>
-    </w:p>
-    <w:p>
-      <w:pPr>
-        <w:pStyle w:val="SAGEBullet1"/>
-      </w:pPr>
-      <w:r>
-        <w:lastRenderedPageBreak/>
         <w:t>Drive actual browsers for smoke and regressions tests (as opposed to headless testing)</w:t>
       </w:r>
       <w:r>
@@ -10346,6 +10584,7 @@
         </w:numPr>
       </w:pPr>
       <w:r>
+        <w:lastRenderedPageBreak/>
         <w:t>Adopt the Single Responsibility Principle (SRP):</w:t>
       </w:r>
       <w:r>
@@ -10423,7 +10662,6 @@
         </w:numPr>
       </w:pPr>
       <w:r>
-        <w:lastRenderedPageBreak/>
         <w:t>Design for returning</w:t>
       </w:r>
       <w:r>
@@ -10809,6 +11047,7 @@
         <w:pStyle w:val="SAGEBodyText"/>
       </w:pPr>
       <w:r>
+        <w:lastRenderedPageBreak/>
         <w:t>To improve performance and allow access to more memory</w:t>
       </w:r>
       <w:r>
@@ -10880,7 +11119,6 @@
         <w:pStyle w:val="SAGEBodyText"/>
       </w:pPr>
       <w:r>
-        <w:lastRenderedPageBreak/>
         <w:t>To be a truly</w:t>
       </w:r>
       <w:r>
@@ -11275,8 +11513,6 @@
             </w:r>
           </w:p>
         </w:tc>
-        <w:bookmarkStart w:id="41" w:name="_GoBack"/>
-        <w:bookmarkEnd w:id="41"/>
       </w:tr>
       <w:tr>
         <w:tc>
@@ -11288,6 +11524,7 @@
               <w:pStyle w:val="SAGEBodyText"/>
             </w:pPr>
             <w:r>
+              <w:lastRenderedPageBreak/>
               <w:t>5</w:t>
             </w:r>
           </w:p>
@@ -11346,7 +11583,7 @@
 </file>
 
 <file path=word/endnotes.xml><?xml version="1.0" encoding="utf-8"?>
-<w:endnotes xmlns:wpc="http://schemas.microsoft.com/office/word/2010/wordprocessingCanvas" xmlns:cx="http://schemas.microsoft.com/office/drawing/2014/chartex" xmlns:cx1="http://schemas.microsoft.com/office/drawing/2015/9/8/chartex" xmlns:cx2="http://schemas.microsoft.com/office/drawing/2015/10/21/chartex" xmlns:cx3="http://schemas.microsoft.com/office/drawing/2016/5/9/chartex" xmlns:cx4="http://schemas.microsoft.com/office/drawing/2016/5/10/chartex" xmlns:cx5="http://schemas.microsoft.com/office/drawing/2016/5/11/chartex" xmlns:cx6="http://schemas.microsoft.com/office/drawing/2016/5/12/chartex" xmlns:cx7="http://schemas.microsoft.com/office/drawing/2016/5/13/chartex" xmlns:cx8="http://schemas.microsoft.com/office/drawing/2016/5/14/chartex" xmlns:mc="http://schemas.openxmlformats.org/markup-compatibility/2006" xmlns:aink="http://schemas.microsoft.com/office/drawing/2016/ink" xmlns:am3d="http://schemas.microsoft.com/office/drawing/2017/model3d" xmlns:o="urn:schemas-microsoft-com:office:office" xmlns:r="http://schemas.openxmlformats.org/officeDocument/2006/relationships" xmlns:m="http://schemas.openxmlformats.org/officeDocument/2006/math" xmlns:v="urn:schemas-microsoft-com:vml" xmlns:wp14="http://schemas.microsoft.com/office/word/2010/wordprocessingDrawing" xmlns:wp="http://schemas.openxmlformats.org/drawingml/2006/wordprocessingDrawing" xmlns:w10="urn:schemas-microsoft-com:office:word" xmlns:w="http://schemas.openxmlformats.org/wordprocessingml/2006/main" xmlns:w14="http://schemas.microsoft.com/office/word/2010/wordml" xmlns:w15="http://schemas.microsoft.com/office/word/2012/wordml" xmlns:w16cid="http://schemas.microsoft.com/office/word/2016/wordml/cid" xmlns:w16se="http://schemas.microsoft.com/office/word/2015/wordml/symex" xmlns:wpg="http://schemas.microsoft.com/office/word/2010/wordprocessingGroup" xmlns:wpi="http://schemas.microsoft.com/office/word/2010/wordprocessingInk" xmlns:wne="http://schemas.microsoft.com/office/word/2006/wordml" xmlns:wps="http://schemas.microsoft.com/office/word/2010/wordprocessingShape" mc:Ignorable="w14 w15 w16se w16cid wp14">
+<w:endnotes xmlns:wpc="http://schemas.microsoft.com/office/word/2010/wordprocessingCanvas" xmlns:cx="http://schemas.microsoft.com/office/drawing/2014/chartex" xmlns:cx1="http://schemas.microsoft.com/office/drawing/2015/9/8/chartex" xmlns:cx2="http://schemas.microsoft.com/office/drawing/2015/10/21/chartex" xmlns:cx3="http://schemas.microsoft.com/office/drawing/2016/5/9/chartex" xmlns:cx4="http://schemas.microsoft.com/office/drawing/2016/5/10/chartex" xmlns:cx5="http://schemas.microsoft.com/office/drawing/2016/5/11/chartex" xmlns:cx6="http://schemas.microsoft.com/office/drawing/2016/5/12/chartex" xmlns:cx7="http://schemas.microsoft.com/office/drawing/2016/5/13/chartex" xmlns:cx8="http://schemas.microsoft.com/office/drawing/2016/5/14/chartex" xmlns:mc="http://schemas.openxmlformats.org/markup-compatibility/2006" xmlns:aink="http://schemas.microsoft.com/office/drawing/2016/ink" xmlns:am3d="http://schemas.microsoft.com/office/drawing/2017/model3d" xmlns:o="urn:schemas-microsoft-com:office:office" xmlns:r="http://schemas.openxmlformats.org/officeDocument/2006/relationships" xmlns:m="http://schemas.openxmlformats.org/officeDocument/2006/math" xmlns:v="urn:schemas-microsoft-com:vml" xmlns:wp14="http://schemas.microsoft.com/office/word/2010/wordprocessingDrawing" xmlns:wp="http://schemas.openxmlformats.org/drawingml/2006/wordprocessingDrawing" xmlns:w10="urn:schemas-microsoft-com:office:word" xmlns:w="http://schemas.openxmlformats.org/wordprocessingml/2006/main" xmlns:w14="http://schemas.microsoft.com/office/word/2010/wordml" xmlns:w15="http://schemas.microsoft.com/office/word/2012/wordml" xmlns:w16cex="http://schemas.microsoft.com/office/word/2018/wordml/cex" xmlns:w16cid="http://schemas.microsoft.com/office/word/2016/wordml/cid" xmlns:w16="http://schemas.microsoft.com/office/word/2018/wordml" xmlns:w16se="http://schemas.microsoft.com/office/word/2015/wordml/symex" xmlns:wpg="http://schemas.microsoft.com/office/word/2010/wordprocessingGroup" xmlns:wpi="http://schemas.microsoft.com/office/word/2010/wordprocessingInk" xmlns:wne="http://schemas.microsoft.com/office/word/2006/wordml" xmlns:wps="http://schemas.microsoft.com/office/word/2010/wordprocessingShape" mc:Ignorable="w14 w15 w16se w16cid w16 w16cex wp14">
   <w:endnote w:type="separator" w:id="-1">
     <w:p>
       <w:pPr>
@@ -11373,7 +11610,7 @@
 </file>
 
 <file path=word/footer1.xml><?xml version="1.0" encoding="utf-8"?>
-<w:ftr xmlns:wpc="http://schemas.microsoft.com/office/word/2010/wordprocessingCanvas" xmlns:cx="http://schemas.microsoft.com/office/drawing/2014/chartex" xmlns:cx1="http://schemas.microsoft.com/office/drawing/2015/9/8/chartex" xmlns:cx2="http://schemas.microsoft.com/office/drawing/2015/10/21/chartex" xmlns:cx3="http://schemas.microsoft.com/office/drawing/2016/5/9/chartex" xmlns:cx4="http://schemas.microsoft.com/office/drawing/2016/5/10/chartex" xmlns:cx5="http://schemas.microsoft.com/office/drawing/2016/5/11/chartex" xmlns:cx6="http://schemas.microsoft.com/office/drawing/2016/5/12/chartex" xmlns:cx7="http://schemas.microsoft.com/office/drawing/2016/5/13/chartex" xmlns:cx8="http://schemas.microsoft.com/office/drawing/2016/5/14/chartex" xmlns:mc="http://schemas.openxmlformats.org/markup-compatibility/2006" xmlns:aink="http://schemas.microsoft.com/office/drawing/2016/ink" xmlns:am3d="http://schemas.microsoft.com/office/drawing/2017/model3d" xmlns:o="urn:schemas-microsoft-com:office:office" xmlns:r="http://schemas.openxmlformats.org/officeDocument/2006/relationships" xmlns:m="http://schemas.openxmlformats.org/officeDocument/2006/math" xmlns:v="urn:schemas-microsoft-com:vml" xmlns:wp14="http://schemas.microsoft.com/office/word/2010/wordprocessingDrawing" xmlns:wp="http://schemas.openxmlformats.org/drawingml/2006/wordprocessingDrawing" xmlns:w10="urn:schemas-microsoft-com:office:word" xmlns:w="http://schemas.openxmlformats.org/wordprocessingml/2006/main" xmlns:w14="http://schemas.microsoft.com/office/word/2010/wordml" xmlns:w15="http://schemas.microsoft.com/office/word/2012/wordml" xmlns:w16cid="http://schemas.microsoft.com/office/word/2016/wordml/cid" xmlns:w16se="http://schemas.microsoft.com/office/word/2015/wordml/symex" xmlns:wpg="http://schemas.microsoft.com/office/word/2010/wordprocessingGroup" xmlns:wpi="http://schemas.microsoft.com/office/word/2010/wordprocessingInk" xmlns:wne="http://schemas.microsoft.com/office/word/2006/wordml" xmlns:wps="http://schemas.microsoft.com/office/word/2010/wordprocessingShape" mc:Ignorable="w14 w15 w16se w16cid wp14">
+<w:ftr xmlns:wpc="http://schemas.microsoft.com/office/word/2010/wordprocessingCanvas" xmlns:cx="http://schemas.microsoft.com/office/drawing/2014/chartex" xmlns:cx1="http://schemas.microsoft.com/office/drawing/2015/9/8/chartex" xmlns:cx2="http://schemas.microsoft.com/office/drawing/2015/10/21/chartex" xmlns:cx3="http://schemas.microsoft.com/office/drawing/2016/5/9/chartex" xmlns:cx4="http://schemas.microsoft.com/office/drawing/2016/5/10/chartex" xmlns:cx5="http://schemas.microsoft.com/office/drawing/2016/5/11/chartex" xmlns:cx6="http://schemas.microsoft.com/office/drawing/2016/5/12/chartex" xmlns:cx7="http://schemas.microsoft.com/office/drawing/2016/5/13/chartex" xmlns:cx8="http://schemas.microsoft.com/office/drawing/2016/5/14/chartex" xmlns:mc="http://schemas.openxmlformats.org/markup-compatibility/2006" xmlns:aink="http://schemas.microsoft.com/office/drawing/2016/ink" xmlns:am3d="http://schemas.microsoft.com/office/drawing/2017/model3d" xmlns:o="urn:schemas-microsoft-com:office:office" xmlns:r="http://schemas.openxmlformats.org/officeDocument/2006/relationships" xmlns:m="http://schemas.openxmlformats.org/officeDocument/2006/math" xmlns:v="urn:schemas-microsoft-com:vml" xmlns:wp14="http://schemas.microsoft.com/office/word/2010/wordprocessingDrawing" xmlns:wp="http://schemas.openxmlformats.org/drawingml/2006/wordprocessingDrawing" xmlns:w10="urn:schemas-microsoft-com:office:word" xmlns:w="http://schemas.openxmlformats.org/wordprocessingml/2006/main" xmlns:w14="http://schemas.microsoft.com/office/word/2010/wordml" xmlns:w15="http://schemas.microsoft.com/office/word/2012/wordml" xmlns:w16cex="http://schemas.microsoft.com/office/word/2018/wordml/cex" xmlns:w16cid="http://schemas.microsoft.com/office/word/2016/wordml/cid" xmlns:w16="http://schemas.microsoft.com/office/word/2018/wordml" xmlns:w16se="http://schemas.microsoft.com/office/word/2015/wordml/symex" xmlns:wpg="http://schemas.microsoft.com/office/word/2010/wordprocessingGroup" xmlns:wpi="http://schemas.microsoft.com/office/word/2010/wordprocessingInk" xmlns:wne="http://schemas.microsoft.com/office/word/2006/wordml" xmlns:wps="http://schemas.microsoft.com/office/word/2010/wordprocessingShape" mc:Ignorable="w14 w15 w16se w16cid w16 w16cex wp14">
   <w:p>
     <w:pPr>
       <w:pStyle w:val="SAGEFooter"/>
@@ -11433,7 +11670,7 @@
         <w:noProof/>
       </w:rPr>
       <w:drawing>
-        <wp:anchor distT="0" distB="0" distL="114300" distR="114300" simplePos="0" relativeHeight="251653632" behindDoc="1" locked="1" layoutInCell="1" allowOverlap="1" wp14:anchorId="65BE19D3" wp14:editId="48F1A2EC">
+        <wp:anchor distT="0" distB="0" distL="114300" distR="114300" simplePos="0" relativeHeight="251653632" behindDoc="1" locked="1" layoutInCell="1" allowOverlap="1" wp14:anchorId="34FB8669" wp14:editId="30603B38">
           <wp:simplePos x="0" y="0"/>
           <wp:positionH relativeFrom="page">
             <wp:posOffset>6308725</wp:posOffset>
@@ -11485,7 +11722,7 @@
 </file>
 
 <file path=word/footer2.xml><?xml version="1.0" encoding="utf-8"?>
-<w:ftr xmlns:wpc="http://schemas.microsoft.com/office/word/2010/wordprocessingCanvas" xmlns:cx="http://schemas.microsoft.com/office/drawing/2014/chartex" xmlns:cx1="http://schemas.microsoft.com/office/drawing/2015/9/8/chartex" xmlns:cx2="http://schemas.microsoft.com/office/drawing/2015/10/21/chartex" xmlns:cx3="http://schemas.microsoft.com/office/drawing/2016/5/9/chartex" xmlns:cx4="http://schemas.microsoft.com/office/drawing/2016/5/10/chartex" xmlns:cx5="http://schemas.microsoft.com/office/drawing/2016/5/11/chartex" xmlns:cx6="http://schemas.microsoft.com/office/drawing/2016/5/12/chartex" xmlns:cx7="http://schemas.microsoft.com/office/drawing/2016/5/13/chartex" xmlns:cx8="http://schemas.microsoft.com/office/drawing/2016/5/14/chartex" xmlns:mc="http://schemas.openxmlformats.org/markup-compatibility/2006" xmlns:aink="http://schemas.microsoft.com/office/drawing/2016/ink" xmlns:am3d="http://schemas.microsoft.com/office/drawing/2017/model3d" xmlns:o="urn:schemas-microsoft-com:office:office" xmlns:r="http://schemas.openxmlformats.org/officeDocument/2006/relationships" xmlns:m="http://schemas.openxmlformats.org/officeDocument/2006/math" xmlns:v="urn:schemas-microsoft-com:vml" xmlns:wp14="http://schemas.microsoft.com/office/word/2010/wordprocessingDrawing" xmlns:wp="http://schemas.openxmlformats.org/drawingml/2006/wordprocessingDrawing" xmlns:w10="urn:schemas-microsoft-com:office:word" xmlns:w="http://schemas.openxmlformats.org/wordprocessingml/2006/main" xmlns:w14="http://schemas.microsoft.com/office/word/2010/wordml" xmlns:w15="http://schemas.microsoft.com/office/word/2012/wordml" xmlns:w16cid="http://schemas.microsoft.com/office/word/2016/wordml/cid" xmlns:w16se="http://schemas.microsoft.com/office/word/2015/wordml/symex" xmlns:wpg="http://schemas.microsoft.com/office/word/2010/wordprocessingGroup" xmlns:wpi="http://schemas.microsoft.com/office/word/2010/wordprocessingInk" xmlns:wne="http://schemas.microsoft.com/office/word/2006/wordml" xmlns:wps="http://schemas.microsoft.com/office/word/2010/wordprocessingShape" mc:Ignorable="w14 w15 w16se w16cid wp14">
+<w:ftr xmlns:wpc="http://schemas.microsoft.com/office/word/2010/wordprocessingCanvas" xmlns:cx="http://schemas.microsoft.com/office/drawing/2014/chartex" xmlns:cx1="http://schemas.microsoft.com/office/drawing/2015/9/8/chartex" xmlns:cx2="http://schemas.microsoft.com/office/drawing/2015/10/21/chartex" xmlns:cx3="http://schemas.microsoft.com/office/drawing/2016/5/9/chartex" xmlns:cx4="http://schemas.microsoft.com/office/drawing/2016/5/10/chartex" xmlns:cx5="http://schemas.microsoft.com/office/drawing/2016/5/11/chartex" xmlns:cx6="http://schemas.microsoft.com/office/drawing/2016/5/12/chartex" xmlns:cx7="http://schemas.microsoft.com/office/drawing/2016/5/13/chartex" xmlns:cx8="http://schemas.microsoft.com/office/drawing/2016/5/14/chartex" xmlns:mc="http://schemas.openxmlformats.org/markup-compatibility/2006" xmlns:aink="http://schemas.microsoft.com/office/drawing/2016/ink" xmlns:am3d="http://schemas.microsoft.com/office/drawing/2017/model3d" xmlns:o="urn:schemas-microsoft-com:office:office" xmlns:r="http://schemas.openxmlformats.org/officeDocument/2006/relationships" xmlns:m="http://schemas.openxmlformats.org/officeDocument/2006/math" xmlns:v="urn:schemas-microsoft-com:vml" xmlns:wp14="http://schemas.microsoft.com/office/word/2010/wordprocessingDrawing" xmlns:wp="http://schemas.openxmlformats.org/drawingml/2006/wordprocessingDrawing" xmlns:w10="urn:schemas-microsoft-com:office:word" xmlns:w="http://schemas.openxmlformats.org/wordprocessingml/2006/main" xmlns:w14="http://schemas.microsoft.com/office/word/2010/wordml" xmlns:w15="http://schemas.microsoft.com/office/word/2012/wordml" xmlns:w16cex="http://schemas.microsoft.com/office/word/2018/wordml/cex" xmlns:w16cid="http://schemas.microsoft.com/office/word/2016/wordml/cid" xmlns:w16="http://schemas.microsoft.com/office/word/2018/wordml" xmlns:w16se="http://schemas.microsoft.com/office/word/2015/wordml/symex" xmlns:wpg="http://schemas.microsoft.com/office/word/2010/wordprocessingGroup" xmlns:wpi="http://schemas.microsoft.com/office/word/2010/wordprocessingInk" xmlns:wne="http://schemas.microsoft.com/office/word/2006/wordml" xmlns:wps="http://schemas.microsoft.com/office/word/2010/wordprocessingShape" mc:Ignorable="w14 w15 w16se w16cid w16 w16cex wp14">
   <w:p>
     <w:pPr>
       <w:pStyle w:val="Footer"/>
@@ -11496,7 +11733,7 @@
 </file>
 
 <file path=word/footer3.xml><?xml version="1.0" encoding="utf-8"?>
-<w:ftr xmlns:wpc="http://schemas.microsoft.com/office/word/2010/wordprocessingCanvas" xmlns:cx="http://schemas.microsoft.com/office/drawing/2014/chartex" xmlns:cx1="http://schemas.microsoft.com/office/drawing/2015/9/8/chartex" xmlns:cx2="http://schemas.microsoft.com/office/drawing/2015/10/21/chartex" xmlns:cx3="http://schemas.microsoft.com/office/drawing/2016/5/9/chartex" xmlns:cx4="http://schemas.microsoft.com/office/drawing/2016/5/10/chartex" xmlns:cx5="http://schemas.microsoft.com/office/drawing/2016/5/11/chartex" xmlns:cx6="http://schemas.microsoft.com/office/drawing/2016/5/12/chartex" xmlns:cx7="http://schemas.microsoft.com/office/drawing/2016/5/13/chartex" xmlns:cx8="http://schemas.microsoft.com/office/drawing/2016/5/14/chartex" xmlns:mc="http://schemas.openxmlformats.org/markup-compatibility/2006" xmlns:aink="http://schemas.microsoft.com/office/drawing/2016/ink" xmlns:am3d="http://schemas.microsoft.com/office/drawing/2017/model3d" xmlns:o="urn:schemas-microsoft-com:office:office" xmlns:r="http://schemas.openxmlformats.org/officeDocument/2006/relationships" xmlns:m="http://schemas.openxmlformats.org/officeDocument/2006/math" xmlns:v="urn:schemas-microsoft-com:vml" xmlns:wp14="http://schemas.microsoft.com/office/word/2010/wordprocessingDrawing" xmlns:wp="http://schemas.openxmlformats.org/drawingml/2006/wordprocessingDrawing" xmlns:w10="urn:schemas-microsoft-com:office:word" xmlns:w="http://schemas.openxmlformats.org/wordprocessingml/2006/main" xmlns:w14="http://schemas.microsoft.com/office/word/2010/wordml" xmlns:w15="http://schemas.microsoft.com/office/word/2012/wordml" xmlns:w16cid="http://schemas.microsoft.com/office/word/2016/wordml/cid" xmlns:w16se="http://schemas.microsoft.com/office/word/2015/wordml/symex" xmlns:wpg="http://schemas.microsoft.com/office/word/2010/wordprocessingGroup" xmlns:wpi="http://schemas.microsoft.com/office/word/2010/wordprocessingInk" xmlns:wne="http://schemas.microsoft.com/office/word/2006/wordml" xmlns:wps="http://schemas.microsoft.com/office/word/2010/wordprocessingShape" mc:Ignorable="w14 w15 w16se w16cid wp14">
+<w:ftr xmlns:wpc="http://schemas.microsoft.com/office/word/2010/wordprocessingCanvas" xmlns:cx="http://schemas.microsoft.com/office/drawing/2014/chartex" xmlns:cx1="http://schemas.microsoft.com/office/drawing/2015/9/8/chartex" xmlns:cx2="http://schemas.microsoft.com/office/drawing/2015/10/21/chartex" xmlns:cx3="http://schemas.microsoft.com/office/drawing/2016/5/9/chartex" xmlns:cx4="http://schemas.microsoft.com/office/drawing/2016/5/10/chartex" xmlns:cx5="http://schemas.microsoft.com/office/drawing/2016/5/11/chartex" xmlns:cx6="http://schemas.microsoft.com/office/drawing/2016/5/12/chartex" xmlns:cx7="http://schemas.microsoft.com/office/drawing/2016/5/13/chartex" xmlns:cx8="http://schemas.microsoft.com/office/drawing/2016/5/14/chartex" xmlns:mc="http://schemas.openxmlformats.org/markup-compatibility/2006" xmlns:aink="http://schemas.microsoft.com/office/drawing/2016/ink" xmlns:am3d="http://schemas.microsoft.com/office/drawing/2017/model3d" xmlns:o="urn:schemas-microsoft-com:office:office" xmlns:r="http://schemas.openxmlformats.org/officeDocument/2006/relationships" xmlns:m="http://schemas.openxmlformats.org/officeDocument/2006/math" xmlns:v="urn:schemas-microsoft-com:vml" xmlns:wp14="http://schemas.microsoft.com/office/word/2010/wordprocessingDrawing" xmlns:wp="http://schemas.openxmlformats.org/drawingml/2006/wordprocessingDrawing" xmlns:w10="urn:schemas-microsoft-com:office:word" xmlns:w="http://schemas.openxmlformats.org/wordprocessingml/2006/main" xmlns:w14="http://schemas.microsoft.com/office/word/2010/wordml" xmlns:w15="http://schemas.microsoft.com/office/word/2012/wordml" xmlns:w16cex="http://schemas.microsoft.com/office/word/2018/wordml/cex" xmlns:w16cid="http://schemas.microsoft.com/office/word/2016/wordml/cid" xmlns:w16="http://schemas.microsoft.com/office/word/2018/wordml" xmlns:w16se="http://schemas.microsoft.com/office/word/2015/wordml/symex" xmlns:wpg="http://schemas.microsoft.com/office/word/2010/wordprocessingGroup" xmlns:wpi="http://schemas.microsoft.com/office/word/2010/wordprocessingInk" xmlns:wne="http://schemas.microsoft.com/office/word/2006/wordml" xmlns:wps="http://schemas.microsoft.com/office/word/2010/wordprocessingShape" mc:Ignorable="w14 w15 w16se w16cid w16 w16cex wp14">
   <w:tbl>
     <w:tblPr>
       <w:tblStyle w:val="TableGrid"/>
@@ -11529,27 +11766,14 @@
           <w:pPr>
             <w:pStyle w:val="SAGEFooter"/>
           </w:pPr>
-          <w:r>
-            <w:fldChar w:fldCharType="begin"/>
-          </w:r>
-          <w:r>
-            <w:instrText xml:space="preserve"> STYLEREF  SAGE_Title  \* MERGEFORMAT </w:instrText>
-          </w:r>
-          <w:r>
-            <w:fldChar w:fldCharType="separate"/>
-          </w:r>
-          <w:r>
-            <w:rPr>
-              <w:noProof/>
-            </w:rPr>
-            <w:t>Sage 300 Web Screens SDK</w:t>
-          </w:r>
-          <w:r>
-            <w:rPr>
-              <w:noProof/>
-            </w:rPr>
-            <w:fldChar w:fldCharType="end"/>
-          </w:r>
+          <w:fldSimple w:instr=" STYLEREF  SAGE_Title  \* MERGEFORMAT ">
+            <w:r>
+              <w:rPr>
+                <w:noProof/>
+              </w:rPr>
+              <w:t>Sage 300 Web Screens SDK</w:t>
+            </w:r>
+          </w:fldSimple>
           <w:r>
             <w:rPr>
               <w:noProof/>
@@ -11656,7 +11880,7 @@
 </file>
 
 <file path=word/footer4.xml><?xml version="1.0" encoding="utf-8"?>
-<w:ftr xmlns:wpc="http://schemas.microsoft.com/office/word/2010/wordprocessingCanvas" xmlns:cx="http://schemas.microsoft.com/office/drawing/2014/chartex" xmlns:cx1="http://schemas.microsoft.com/office/drawing/2015/9/8/chartex" xmlns:cx2="http://schemas.microsoft.com/office/drawing/2015/10/21/chartex" xmlns:cx3="http://schemas.microsoft.com/office/drawing/2016/5/9/chartex" xmlns:cx4="http://schemas.microsoft.com/office/drawing/2016/5/10/chartex" xmlns:cx5="http://schemas.microsoft.com/office/drawing/2016/5/11/chartex" xmlns:cx6="http://schemas.microsoft.com/office/drawing/2016/5/12/chartex" xmlns:cx7="http://schemas.microsoft.com/office/drawing/2016/5/13/chartex" xmlns:cx8="http://schemas.microsoft.com/office/drawing/2016/5/14/chartex" xmlns:mc="http://schemas.openxmlformats.org/markup-compatibility/2006" xmlns:aink="http://schemas.microsoft.com/office/drawing/2016/ink" xmlns:am3d="http://schemas.microsoft.com/office/drawing/2017/model3d" xmlns:o="urn:schemas-microsoft-com:office:office" xmlns:r="http://schemas.openxmlformats.org/officeDocument/2006/relationships" xmlns:m="http://schemas.openxmlformats.org/officeDocument/2006/math" xmlns:v="urn:schemas-microsoft-com:vml" xmlns:wp14="http://schemas.microsoft.com/office/word/2010/wordprocessingDrawing" xmlns:wp="http://schemas.openxmlformats.org/drawingml/2006/wordprocessingDrawing" xmlns:w10="urn:schemas-microsoft-com:office:word" xmlns:w="http://schemas.openxmlformats.org/wordprocessingml/2006/main" xmlns:w14="http://schemas.microsoft.com/office/word/2010/wordml" xmlns:w15="http://schemas.microsoft.com/office/word/2012/wordml" xmlns:w16cid="http://schemas.microsoft.com/office/word/2016/wordml/cid" xmlns:w16se="http://schemas.microsoft.com/office/word/2015/wordml/symex" xmlns:wpg="http://schemas.microsoft.com/office/word/2010/wordprocessingGroup" xmlns:wpi="http://schemas.microsoft.com/office/word/2010/wordprocessingInk" xmlns:wne="http://schemas.microsoft.com/office/word/2006/wordml" xmlns:wps="http://schemas.microsoft.com/office/word/2010/wordprocessingShape" mc:Ignorable="w14 w15 w16se w16cid wp14">
+<w:ftr xmlns:wpc="http://schemas.microsoft.com/office/word/2010/wordprocessingCanvas" xmlns:cx="http://schemas.microsoft.com/office/drawing/2014/chartex" xmlns:cx1="http://schemas.microsoft.com/office/drawing/2015/9/8/chartex" xmlns:cx2="http://schemas.microsoft.com/office/drawing/2015/10/21/chartex" xmlns:cx3="http://schemas.microsoft.com/office/drawing/2016/5/9/chartex" xmlns:cx4="http://schemas.microsoft.com/office/drawing/2016/5/10/chartex" xmlns:cx5="http://schemas.microsoft.com/office/drawing/2016/5/11/chartex" xmlns:cx6="http://schemas.microsoft.com/office/drawing/2016/5/12/chartex" xmlns:cx7="http://schemas.microsoft.com/office/drawing/2016/5/13/chartex" xmlns:cx8="http://schemas.microsoft.com/office/drawing/2016/5/14/chartex" xmlns:mc="http://schemas.openxmlformats.org/markup-compatibility/2006" xmlns:aink="http://schemas.microsoft.com/office/drawing/2016/ink" xmlns:am3d="http://schemas.microsoft.com/office/drawing/2017/model3d" xmlns:o="urn:schemas-microsoft-com:office:office" xmlns:r="http://schemas.openxmlformats.org/officeDocument/2006/relationships" xmlns:m="http://schemas.openxmlformats.org/officeDocument/2006/math" xmlns:v="urn:schemas-microsoft-com:vml" xmlns:wp14="http://schemas.microsoft.com/office/word/2010/wordprocessingDrawing" xmlns:wp="http://schemas.openxmlformats.org/drawingml/2006/wordprocessingDrawing" xmlns:w10="urn:schemas-microsoft-com:office:word" xmlns:w="http://schemas.openxmlformats.org/wordprocessingml/2006/main" xmlns:w14="http://schemas.microsoft.com/office/word/2010/wordml" xmlns:w15="http://schemas.microsoft.com/office/word/2012/wordml" xmlns:w16cex="http://schemas.microsoft.com/office/word/2018/wordml/cex" xmlns:w16cid="http://schemas.microsoft.com/office/word/2016/wordml/cid" xmlns:w16="http://schemas.microsoft.com/office/word/2018/wordml" xmlns:w16se="http://schemas.microsoft.com/office/word/2015/wordml/symex" xmlns:wpg="http://schemas.microsoft.com/office/word/2010/wordprocessingGroup" xmlns:wpi="http://schemas.microsoft.com/office/word/2010/wordprocessingInk" xmlns:wne="http://schemas.microsoft.com/office/word/2006/wordml" xmlns:wps="http://schemas.microsoft.com/office/word/2010/wordprocessingShape" mc:Ignorable="w14 w15 w16se w16cid w16 w16cex wp14">
   <w:tbl>
     <w:tblPr>
       <w:tblStyle w:val="TableGrid"/>
@@ -11689,27 +11913,14 @@
           <w:pPr>
             <w:pStyle w:val="SAGEFooter"/>
           </w:pPr>
-          <w:r>
-            <w:fldChar w:fldCharType="begin"/>
-          </w:r>
-          <w:r>
-            <w:instrText xml:space="preserve"> STYLEREF  SAGE_Title  \* MERGEFORMAT </w:instrText>
-          </w:r>
-          <w:r>
-            <w:fldChar w:fldCharType="separate"/>
-          </w:r>
-          <w:r>
-            <w:rPr>
-              <w:noProof/>
-            </w:rPr>
-            <w:t>Sage 300 Web Screens SDK</w:t>
-          </w:r>
-          <w:r>
-            <w:rPr>
-              <w:noProof/>
-            </w:rPr>
-            <w:fldChar w:fldCharType="end"/>
-          </w:r>
+          <w:fldSimple w:instr=" STYLEREF  SAGE_Title  \* MERGEFORMAT ">
+            <w:r>
+              <w:rPr>
+                <w:noProof/>
+              </w:rPr>
+              <w:t>Sage 300 Web Screens SDK</w:t>
+            </w:r>
+          </w:fldSimple>
           <w:r>
             <w:rPr>
               <w:noProof/>
@@ -11809,7 +12020,7 @@
 </file>
 
 <file path=word/footnotes.xml><?xml version="1.0" encoding="utf-8"?>
-<w:footnotes xmlns:wpc="http://schemas.microsoft.com/office/word/2010/wordprocessingCanvas" xmlns:cx="http://schemas.microsoft.com/office/drawing/2014/chartex" xmlns:cx1="http://schemas.microsoft.com/office/drawing/2015/9/8/chartex" xmlns:cx2="http://schemas.microsoft.com/office/drawing/2015/10/21/chartex" xmlns:cx3="http://schemas.microsoft.com/office/drawing/2016/5/9/chartex" xmlns:cx4="http://schemas.microsoft.com/office/drawing/2016/5/10/chartex" xmlns:cx5="http://schemas.microsoft.com/office/drawing/2016/5/11/chartex" xmlns:cx6="http://schemas.microsoft.com/office/drawing/2016/5/12/chartex" xmlns:cx7="http://schemas.microsoft.com/office/drawing/2016/5/13/chartex" xmlns:cx8="http://schemas.microsoft.com/office/drawing/2016/5/14/chartex" xmlns:mc="http://schemas.openxmlformats.org/markup-compatibility/2006" xmlns:aink="http://schemas.microsoft.com/office/drawing/2016/ink" xmlns:am3d="http://schemas.microsoft.com/office/drawing/2017/model3d" xmlns:o="urn:schemas-microsoft-com:office:office" xmlns:r="http://schemas.openxmlformats.org/officeDocument/2006/relationships" xmlns:m="http://schemas.openxmlformats.org/officeDocument/2006/math" xmlns:v="urn:schemas-microsoft-com:vml" xmlns:wp14="http://schemas.microsoft.com/office/word/2010/wordprocessingDrawing" xmlns:wp="http://schemas.openxmlformats.org/drawingml/2006/wordprocessingDrawing" xmlns:w10="urn:schemas-microsoft-com:office:word" xmlns:w="http://schemas.openxmlformats.org/wordprocessingml/2006/main" xmlns:w14="http://schemas.microsoft.com/office/word/2010/wordml" xmlns:w15="http://schemas.microsoft.com/office/word/2012/wordml" xmlns:w16cid="http://schemas.microsoft.com/office/word/2016/wordml/cid" xmlns:w16se="http://schemas.microsoft.com/office/word/2015/wordml/symex" xmlns:wpg="http://schemas.microsoft.com/office/word/2010/wordprocessingGroup" xmlns:wpi="http://schemas.microsoft.com/office/word/2010/wordprocessingInk" xmlns:wne="http://schemas.microsoft.com/office/word/2006/wordml" xmlns:wps="http://schemas.microsoft.com/office/word/2010/wordprocessingShape" mc:Ignorable="w14 w15 w16se w16cid wp14">
+<w:footnotes xmlns:wpc="http://schemas.microsoft.com/office/word/2010/wordprocessingCanvas" xmlns:cx="http://schemas.microsoft.com/office/drawing/2014/chartex" xmlns:cx1="http://schemas.microsoft.com/office/drawing/2015/9/8/chartex" xmlns:cx2="http://schemas.microsoft.com/office/drawing/2015/10/21/chartex" xmlns:cx3="http://schemas.microsoft.com/office/drawing/2016/5/9/chartex" xmlns:cx4="http://schemas.microsoft.com/office/drawing/2016/5/10/chartex" xmlns:cx5="http://schemas.microsoft.com/office/drawing/2016/5/11/chartex" xmlns:cx6="http://schemas.microsoft.com/office/drawing/2016/5/12/chartex" xmlns:cx7="http://schemas.microsoft.com/office/drawing/2016/5/13/chartex" xmlns:cx8="http://schemas.microsoft.com/office/drawing/2016/5/14/chartex" xmlns:mc="http://schemas.openxmlformats.org/markup-compatibility/2006" xmlns:aink="http://schemas.microsoft.com/office/drawing/2016/ink" xmlns:am3d="http://schemas.microsoft.com/office/drawing/2017/model3d" xmlns:o="urn:schemas-microsoft-com:office:office" xmlns:r="http://schemas.openxmlformats.org/officeDocument/2006/relationships" xmlns:m="http://schemas.openxmlformats.org/officeDocument/2006/math" xmlns:v="urn:schemas-microsoft-com:vml" xmlns:wp14="http://schemas.microsoft.com/office/word/2010/wordprocessingDrawing" xmlns:wp="http://schemas.openxmlformats.org/drawingml/2006/wordprocessingDrawing" xmlns:w10="urn:schemas-microsoft-com:office:word" xmlns:w="http://schemas.openxmlformats.org/wordprocessingml/2006/main" xmlns:w14="http://schemas.microsoft.com/office/word/2010/wordml" xmlns:w15="http://schemas.microsoft.com/office/word/2012/wordml" xmlns:w16cex="http://schemas.microsoft.com/office/word/2018/wordml/cex" xmlns:w16cid="http://schemas.microsoft.com/office/word/2016/wordml/cid" xmlns:w16="http://schemas.microsoft.com/office/word/2018/wordml" xmlns:w16se="http://schemas.microsoft.com/office/word/2015/wordml/symex" xmlns:wpg="http://schemas.microsoft.com/office/word/2010/wordprocessingGroup" xmlns:wpi="http://schemas.microsoft.com/office/word/2010/wordprocessingInk" xmlns:wne="http://schemas.microsoft.com/office/word/2006/wordml" xmlns:wps="http://schemas.microsoft.com/office/word/2010/wordprocessingShape" mc:Ignorable="w14 w15 w16se w16cid w16 w16cex wp14">
   <w:footnote w:type="separator" w:id="-1">
     <w:p>
       <w:pPr>
@@ -11838,7 +12049,7 @@
 </file>
 
 <file path=word/header1.xml><?xml version="1.0" encoding="utf-8"?>
-<w:hdr xmlns:wpc="http://schemas.microsoft.com/office/word/2010/wordprocessingCanvas" xmlns:cx="http://schemas.microsoft.com/office/drawing/2014/chartex" xmlns:cx1="http://schemas.microsoft.com/office/drawing/2015/9/8/chartex" xmlns:cx2="http://schemas.microsoft.com/office/drawing/2015/10/21/chartex" xmlns:cx3="http://schemas.microsoft.com/office/drawing/2016/5/9/chartex" xmlns:cx4="http://schemas.microsoft.com/office/drawing/2016/5/10/chartex" xmlns:cx5="http://schemas.microsoft.com/office/drawing/2016/5/11/chartex" xmlns:cx6="http://schemas.microsoft.com/office/drawing/2016/5/12/chartex" xmlns:cx7="http://schemas.microsoft.com/office/drawing/2016/5/13/chartex" xmlns:cx8="http://schemas.microsoft.com/office/drawing/2016/5/14/chartex" xmlns:mc="http://schemas.openxmlformats.org/markup-compatibility/2006" xmlns:aink="http://schemas.microsoft.com/office/drawing/2016/ink" xmlns:am3d="http://schemas.microsoft.com/office/drawing/2017/model3d" xmlns:o="urn:schemas-microsoft-com:office:office" xmlns:r="http://schemas.openxmlformats.org/officeDocument/2006/relationships" xmlns:m="http://schemas.openxmlformats.org/officeDocument/2006/math" xmlns:v="urn:schemas-microsoft-com:vml" xmlns:wp14="http://schemas.microsoft.com/office/word/2010/wordprocessingDrawing" xmlns:wp="http://schemas.openxmlformats.org/drawingml/2006/wordprocessingDrawing" xmlns:w10="urn:schemas-microsoft-com:office:word" xmlns:w="http://schemas.openxmlformats.org/wordprocessingml/2006/main" xmlns:w14="http://schemas.microsoft.com/office/word/2010/wordml" xmlns:w15="http://schemas.microsoft.com/office/word/2012/wordml" xmlns:w16cid="http://schemas.microsoft.com/office/word/2016/wordml/cid" xmlns:w16se="http://schemas.microsoft.com/office/word/2015/wordml/symex" xmlns:wpg="http://schemas.microsoft.com/office/word/2010/wordprocessingGroup" xmlns:wpi="http://schemas.microsoft.com/office/word/2010/wordprocessingInk" xmlns:wne="http://schemas.microsoft.com/office/word/2006/wordml" xmlns:wps="http://schemas.microsoft.com/office/word/2010/wordprocessingShape" mc:Ignorable="w14 w15 w16se w16cid wp14">
+<w:hdr xmlns:wpc="http://schemas.microsoft.com/office/word/2010/wordprocessingCanvas" xmlns:cx="http://schemas.microsoft.com/office/drawing/2014/chartex" xmlns:cx1="http://schemas.microsoft.com/office/drawing/2015/9/8/chartex" xmlns:cx2="http://schemas.microsoft.com/office/drawing/2015/10/21/chartex" xmlns:cx3="http://schemas.microsoft.com/office/drawing/2016/5/9/chartex" xmlns:cx4="http://schemas.microsoft.com/office/drawing/2016/5/10/chartex" xmlns:cx5="http://schemas.microsoft.com/office/drawing/2016/5/11/chartex" xmlns:cx6="http://schemas.microsoft.com/office/drawing/2016/5/12/chartex" xmlns:cx7="http://schemas.microsoft.com/office/drawing/2016/5/13/chartex" xmlns:cx8="http://schemas.microsoft.com/office/drawing/2016/5/14/chartex" xmlns:mc="http://schemas.openxmlformats.org/markup-compatibility/2006" xmlns:aink="http://schemas.microsoft.com/office/drawing/2016/ink" xmlns:am3d="http://schemas.microsoft.com/office/drawing/2017/model3d" xmlns:o="urn:schemas-microsoft-com:office:office" xmlns:r="http://schemas.openxmlformats.org/officeDocument/2006/relationships" xmlns:m="http://schemas.openxmlformats.org/officeDocument/2006/math" xmlns:v="urn:schemas-microsoft-com:vml" xmlns:wp14="http://schemas.microsoft.com/office/word/2010/wordprocessingDrawing" xmlns:wp="http://schemas.openxmlformats.org/drawingml/2006/wordprocessingDrawing" xmlns:w10="urn:schemas-microsoft-com:office:word" xmlns:w="http://schemas.openxmlformats.org/wordprocessingml/2006/main" xmlns:w14="http://schemas.microsoft.com/office/word/2010/wordml" xmlns:w15="http://schemas.microsoft.com/office/word/2012/wordml" xmlns:w16cex="http://schemas.microsoft.com/office/word/2018/wordml/cex" xmlns:w16cid="http://schemas.microsoft.com/office/word/2016/wordml/cid" xmlns:w16="http://schemas.microsoft.com/office/word/2018/wordml" xmlns:w16se="http://schemas.microsoft.com/office/word/2015/wordml/symex" xmlns:wpg="http://schemas.microsoft.com/office/word/2010/wordprocessingGroup" xmlns:wpi="http://schemas.microsoft.com/office/word/2010/wordprocessingInk" xmlns:wne="http://schemas.microsoft.com/office/word/2006/wordml" xmlns:wps="http://schemas.microsoft.com/office/word/2010/wordprocessingShape" mc:Ignorable="w14 w15 w16se w16cid w16 w16cex wp14">
   <w:p>
     <w:pPr>
       <w:pStyle w:val="Header"/>
@@ -11849,7 +12060,7 @@
         <w:lang w:val="en-US"/>
       </w:rPr>
       <w:drawing>
-        <wp:anchor distT="0" distB="0" distL="114300" distR="114300" simplePos="0" relativeHeight="251659264" behindDoc="1" locked="1" layoutInCell="1" allowOverlap="1" wp14:anchorId="6CC55E71" wp14:editId="6AC50225">
+        <wp:anchor distT="0" distB="0" distL="114300" distR="114300" simplePos="0" relativeHeight="251659264" behindDoc="1" locked="1" layoutInCell="1" allowOverlap="1" wp14:anchorId="76CC9B59" wp14:editId="22709487">
           <wp:simplePos x="0" y="0"/>
           <wp:positionH relativeFrom="page">
             <wp:posOffset>5919470</wp:posOffset>
@@ -11917,7 +12128,7 @@
 </file>
 
 <file path=word/header2.xml><?xml version="1.0" encoding="utf-8"?>
-<w:hdr xmlns:wpc="http://schemas.microsoft.com/office/word/2010/wordprocessingCanvas" xmlns:cx="http://schemas.microsoft.com/office/drawing/2014/chartex" xmlns:cx1="http://schemas.microsoft.com/office/drawing/2015/9/8/chartex" xmlns:cx2="http://schemas.microsoft.com/office/drawing/2015/10/21/chartex" xmlns:cx3="http://schemas.microsoft.com/office/drawing/2016/5/9/chartex" xmlns:cx4="http://schemas.microsoft.com/office/drawing/2016/5/10/chartex" xmlns:cx5="http://schemas.microsoft.com/office/drawing/2016/5/11/chartex" xmlns:cx6="http://schemas.microsoft.com/office/drawing/2016/5/12/chartex" xmlns:cx7="http://schemas.microsoft.com/office/drawing/2016/5/13/chartex" xmlns:cx8="http://schemas.microsoft.com/office/drawing/2016/5/14/chartex" xmlns:mc="http://schemas.openxmlformats.org/markup-compatibility/2006" xmlns:aink="http://schemas.microsoft.com/office/drawing/2016/ink" xmlns:am3d="http://schemas.microsoft.com/office/drawing/2017/model3d" xmlns:o="urn:schemas-microsoft-com:office:office" xmlns:r="http://schemas.openxmlformats.org/officeDocument/2006/relationships" xmlns:m="http://schemas.openxmlformats.org/officeDocument/2006/math" xmlns:v="urn:schemas-microsoft-com:vml" xmlns:wp14="http://schemas.microsoft.com/office/word/2010/wordprocessingDrawing" xmlns:wp="http://schemas.openxmlformats.org/drawingml/2006/wordprocessingDrawing" xmlns:w10="urn:schemas-microsoft-com:office:word" xmlns:w="http://schemas.openxmlformats.org/wordprocessingml/2006/main" xmlns:w14="http://schemas.microsoft.com/office/word/2010/wordml" xmlns:w15="http://schemas.microsoft.com/office/word/2012/wordml" xmlns:w16cid="http://schemas.microsoft.com/office/word/2016/wordml/cid" xmlns:w16se="http://schemas.microsoft.com/office/word/2015/wordml/symex" xmlns:wpg="http://schemas.microsoft.com/office/word/2010/wordprocessingGroup" xmlns:wpi="http://schemas.microsoft.com/office/word/2010/wordprocessingInk" xmlns:wne="http://schemas.microsoft.com/office/word/2006/wordml" xmlns:wps="http://schemas.microsoft.com/office/word/2010/wordprocessingShape" mc:Ignorable="w14 w15 w16se w16cid wp14">
+<w:hdr xmlns:wpc="http://schemas.microsoft.com/office/word/2010/wordprocessingCanvas" xmlns:cx="http://schemas.microsoft.com/office/drawing/2014/chartex" xmlns:cx1="http://schemas.microsoft.com/office/drawing/2015/9/8/chartex" xmlns:cx2="http://schemas.microsoft.com/office/drawing/2015/10/21/chartex" xmlns:cx3="http://schemas.microsoft.com/office/drawing/2016/5/9/chartex" xmlns:cx4="http://schemas.microsoft.com/office/drawing/2016/5/10/chartex" xmlns:cx5="http://schemas.microsoft.com/office/drawing/2016/5/11/chartex" xmlns:cx6="http://schemas.microsoft.com/office/drawing/2016/5/12/chartex" xmlns:cx7="http://schemas.microsoft.com/office/drawing/2016/5/13/chartex" xmlns:cx8="http://schemas.microsoft.com/office/drawing/2016/5/14/chartex" xmlns:mc="http://schemas.openxmlformats.org/markup-compatibility/2006" xmlns:aink="http://schemas.microsoft.com/office/drawing/2016/ink" xmlns:am3d="http://schemas.microsoft.com/office/drawing/2017/model3d" xmlns:o="urn:schemas-microsoft-com:office:office" xmlns:r="http://schemas.openxmlformats.org/officeDocument/2006/relationships" xmlns:m="http://schemas.openxmlformats.org/officeDocument/2006/math" xmlns:v="urn:schemas-microsoft-com:vml" xmlns:wp14="http://schemas.microsoft.com/office/word/2010/wordprocessingDrawing" xmlns:wp="http://schemas.openxmlformats.org/drawingml/2006/wordprocessingDrawing" xmlns:w10="urn:schemas-microsoft-com:office:word" xmlns:w="http://schemas.openxmlformats.org/wordprocessingml/2006/main" xmlns:w14="http://schemas.microsoft.com/office/word/2010/wordml" xmlns:w15="http://schemas.microsoft.com/office/word/2012/wordml" xmlns:w16cex="http://schemas.microsoft.com/office/word/2018/wordml/cex" xmlns:w16cid="http://schemas.microsoft.com/office/word/2016/wordml/cid" xmlns:w16="http://schemas.microsoft.com/office/word/2018/wordml" xmlns:w16se="http://schemas.microsoft.com/office/word/2015/wordml/symex" xmlns:wpg="http://schemas.microsoft.com/office/word/2010/wordprocessingGroup" xmlns:wpi="http://schemas.microsoft.com/office/word/2010/wordprocessingInk" xmlns:wne="http://schemas.microsoft.com/office/word/2006/wordml" xmlns:wps="http://schemas.microsoft.com/office/word/2010/wordprocessingShape" mc:Ignorable="w14 w15 w16se w16cid w16 w16cex wp14">
   <w:p>
     <w:pPr>
       <w:pStyle w:val="Header"/>
@@ -11927,7 +12138,7 @@
 </file>
 
 <file path=word/header3.xml><?xml version="1.0" encoding="utf-8"?>
-<w:hdr xmlns:wpc="http://schemas.microsoft.com/office/word/2010/wordprocessingCanvas" xmlns:cx="http://schemas.microsoft.com/office/drawing/2014/chartex" xmlns:cx1="http://schemas.microsoft.com/office/drawing/2015/9/8/chartex" xmlns:cx2="http://schemas.microsoft.com/office/drawing/2015/10/21/chartex" xmlns:cx3="http://schemas.microsoft.com/office/drawing/2016/5/9/chartex" xmlns:cx4="http://schemas.microsoft.com/office/drawing/2016/5/10/chartex" xmlns:cx5="http://schemas.microsoft.com/office/drawing/2016/5/11/chartex" xmlns:cx6="http://schemas.microsoft.com/office/drawing/2016/5/12/chartex" xmlns:cx7="http://schemas.microsoft.com/office/drawing/2016/5/13/chartex" xmlns:cx8="http://schemas.microsoft.com/office/drawing/2016/5/14/chartex" xmlns:mc="http://schemas.openxmlformats.org/markup-compatibility/2006" xmlns:aink="http://schemas.microsoft.com/office/drawing/2016/ink" xmlns:am3d="http://schemas.microsoft.com/office/drawing/2017/model3d" xmlns:o="urn:schemas-microsoft-com:office:office" xmlns:r="http://schemas.openxmlformats.org/officeDocument/2006/relationships" xmlns:m="http://schemas.openxmlformats.org/officeDocument/2006/math" xmlns:v="urn:schemas-microsoft-com:vml" xmlns:wp14="http://schemas.microsoft.com/office/word/2010/wordprocessingDrawing" xmlns:wp="http://schemas.openxmlformats.org/drawingml/2006/wordprocessingDrawing" xmlns:w10="urn:schemas-microsoft-com:office:word" xmlns:w="http://schemas.openxmlformats.org/wordprocessingml/2006/main" xmlns:w14="http://schemas.microsoft.com/office/word/2010/wordml" xmlns:w15="http://schemas.microsoft.com/office/word/2012/wordml" xmlns:w16cid="http://schemas.microsoft.com/office/word/2016/wordml/cid" xmlns:w16se="http://schemas.microsoft.com/office/word/2015/wordml/symex" xmlns:wpg="http://schemas.microsoft.com/office/word/2010/wordprocessingGroup" xmlns:wpi="http://schemas.microsoft.com/office/word/2010/wordprocessingInk" xmlns:wne="http://schemas.microsoft.com/office/word/2006/wordml" xmlns:wps="http://schemas.microsoft.com/office/word/2010/wordprocessingShape" mc:Ignorable="w14 w15 w16se w16cid wp14">
+<w:hdr xmlns:wpc="http://schemas.microsoft.com/office/word/2010/wordprocessingCanvas" xmlns:cx="http://schemas.microsoft.com/office/drawing/2014/chartex" xmlns:cx1="http://schemas.microsoft.com/office/drawing/2015/9/8/chartex" xmlns:cx2="http://schemas.microsoft.com/office/drawing/2015/10/21/chartex" xmlns:cx3="http://schemas.microsoft.com/office/drawing/2016/5/9/chartex" xmlns:cx4="http://schemas.microsoft.com/office/drawing/2016/5/10/chartex" xmlns:cx5="http://schemas.microsoft.com/office/drawing/2016/5/11/chartex" xmlns:cx6="http://schemas.microsoft.com/office/drawing/2016/5/12/chartex" xmlns:cx7="http://schemas.microsoft.com/office/drawing/2016/5/13/chartex" xmlns:cx8="http://schemas.microsoft.com/office/drawing/2016/5/14/chartex" xmlns:mc="http://schemas.openxmlformats.org/markup-compatibility/2006" xmlns:aink="http://schemas.microsoft.com/office/drawing/2016/ink" xmlns:am3d="http://schemas.microsoft.com/office/drawing/2017/model3d" xmlns:o="urn:schemas-microsoft-com:office:office" xmlns:r="http://schemas.openxmlformats.org/officeDocument/2006/relationships" xmlns:m="http://schemas.openxmlformats.org/officeDocument/2006/math" xmlns:v="urn:schemas-microsoft-com:vml" xmlns:wp14="http://schemas.microsoft.com/office/word/2010/wordprocessingDrawing" xmlns:wp="http://schemas.openxmlformats.org/drawingml/2006/wordprocessingDrawing" xmlns:w10="urn:schemas-microsoft-com:office:word" xmlns:w="http://schemas.openxmlformats.org/wordprocessingml/2006/main" xmlns:w14="http://schemas.microsoft.com/office/word/2010/wordml" xmlns:w15="http://schemas.microsoft.com/office/word/2012/wordml" xmlns:w16cex="http://schemas.microsoft.com/office/word/2018/wordml/cex" xmlns:w16cid="http://schemas.microsoft.com/office/word/2016/wordml/cid" xmlns:w16="http://schemas.microsoft.com/office/word/2018/wordml" xmlns:w16se="http://schemas.microsoft.com/office/word/2015/wordml/symex" xmlns:wpg="http://schemas.microsoft.com/office/word/2010/wordprocessingGroup" xmlns:wpi="http://schemas.microsoft.com/office/word/2010/wordprocessingInk" xmlns:wne="http://schemas.microsoft.com/office/word/2006/wordml" xmlns:wps="http://schemas.microsoft.com/office/word/2010/wordprocessingShape" mc:Ignorable="w14 w15 w16se w16cid w16 w16cex wp14">
   <w:p>
     <w:pPr>
       <w:pStyle w:val="Header"/>
@@ -11938,41 +12149,25 @@
 </file>
 
 <file path=word/header4.xml><?xml version="1.0" encoding="utf-8"?>
-<w:hdr xmlns:wpc="http://schemas.microsoft.com/office/word/2010/wordprocessingCanvas" xmlns:cx="http://schemas.microsoft.com/office/drawing/2014/chartex" xmlns:cx1="http://schemas.microsoft.com/office/drawing/2015/9/8/chartex" xmlns:cx2="http://schemas.microsoft.com/office/drawing/2015/10/21/chartex" xmlns:cx3="http://schemas.microsoft.com/office/drawing/2016/5/9/chartex" xmlns:cx4="http://schemas.microsoft.com/office/drawing/2016/5/10/chartex" xmlns:cx5="http://schemas.microsoft.com/office/drawing/2016/5/11/chartex" xmlns:cx6="http://schemas.microsoft.com/office/drawing/2016/5/12/chartex" xmlns:cx7="http://schemas.microsoft.com/office/drawing/2016/5/13/chartex" xmlns:cx8="http://schemas.microsoft.com/office/drawing/2016/5/14/chartex" xmlns:mc="http://schemas.openxmlformats.org/markup-compatibility/2006" xmlns:aink="http://schemas.microsoft.com/office/drawing/2016/ink" xmlns:am3d="http://schemas.microsoft.com/office/drawing/2017/model3d" xmlns:o="urn:schemas-microsoft-com:office:office" xmlns:r="http://schemas.openxmlformats.org/officeDocument/2006/relationships" xmlns:m="http://schemas.openxmlformats.org/officeDocument/2006/math" xmlns:v="urn:schemas-microsoft-com:vml" xmlns:wp14="http://schemas.microsoft.com/office/word/2010/wordprocessingDrawing" xmlns:wp="http://schemas.openxmlformats.org/drawingml/2006/wordprocessingDrawing" xmlns:w10="urn:schemas-microsoft-com:office:word" xmlns:w="http://schemas.openxmlformats.org/wordprocessingml/2006/main" xmlns:w14="http://schemas.microsoft.com/office/word/2010/wordml" xmlns:w15="http://schemas.microsoft.com/office/word/2012/wordml" xmlns:w16cid="http://schemas.microsoft.com/office/word/2016/wordml/cid" xmlns:w16se="http://schemas.microsoft.com/office/word/2015/wordml/symex" xmlns:wpg="http://schemas.microsoft.com/office/word/2010/wordprocessingGroup" xmlns:wpi="http://schemas.microsoft.com/office/word/2010/wordprocessingInk" xmlns:wne="http://schemas.microsoft.com/office/word/2006/wordml" xmlns:wps="http://schemas.microsoft.com/office/word/2010/wordprocessingShape" mc:Ignorable="w14 w15 w16se w16cid wp14">
+<w:hdr xmlns:wpc="http://schemas.microsoft.com/office/word/2010/wordprocessingCanvas" xmlns:cx="http://schemas.microsoft.com/office/drawing/2014/chartex" xmlns:cx1="http://schemas.microsoft.com/office/drawing/2015/9/8/chartex" xmlns:cx2="http://schemas.microsoft.com/office/drawing/2015/10/21/chartex" xmlns:cx3="http://schemas.microsoft.com/office/drawing/2016/5/9/chartex" xmlns:cx4="http://schemas.microsoft.com/office/drawing/2016/5/10/chartex" xmlns:cx5="http://schemas.microsoft.com/office/drawing/2016/5/11/chartex" xmlns:cx6="http://schemas.microsoft.com/office/drawing/2016/5/12/chartex" xmlns:cx7="http://schemas.microsoft.com/office/drawing/2016/5/13/chartex" xmlns:cx8="http://schemas.microsoft.com/office/drawing/2016/5/14/chartex" xmlns:mc="http://schemas.openxmlformats.org/markup-compatibility/2006" xmlns:aink="http://schemas.microsoft.com/office/drawing/2016/ink" xmlns:am3d="http://schemas.microsoft.com/office/drawing/2017/model3d" xmlns:o="urn:schemas-microsoft-com:office:office" xmlns:r="http://schemas.openxmlformats.org/officeDocument/2006/relationships" xmlns:m="http://schemas.openxmlformats.org/officeDocument/2006/math" xmlns:v="urn:schemas-microsoft-com:vml" xmlns:wp14="http://schemas.microsoft.com/office/word/2010/wordprocessingDrawing" xmlns:wp="http://schemas.openxmlformats.org/drawingml/2006/wordprocessingDrawing" xmlns:w10="urn:schemas-microsoft-com:office:word" xmlns:w="http://schemas.openxmlformats.org/wordprocessingml/2006/main" xmlns:w14="http://schemas.microsoft.com/office/word/2010/wordml" xmlns:w15="http://schemas.microsoft.com/office/word/2012/wordml" xmlns:w16cex="http://schemas.microsoft.com/office/word/2018/wordml/cex" xmlns:w16cid="http://schemas.microsoft.com/office/word/2016/wordml/cid" xmlns:w16="http://schemas.microsoft.com/office/word/2018/wordml" xmlns:w16se="http://schemas.microsoft.com/office/word/2015/wordml/symex" xmlns:wpg="http://schemas.microsoft.com/office/word/2010/wordprocessingGroup" xmlns:wpi="http://schemas.microsoft.com/office/word/2010/wordprocessingInk" xmlns:wne="http://schemas.microsoft.com/office/word/2006/wordml" xmlns:wps="http://schemas.microsoft.com/office/word/2010/wordprocessingShape" mc:Ignorable="w14 w15 w16se w16cid w16 w16cex wp14">
   <w:p>
     <w:pPr>
       <w:pStyle w:val="SAGEHeader"/>
     </w:pPr>
-    <w:r>
-      <w:fldChar w:fldCharType="begin"/>
-    </w:r>
-    <w:r>
-      <w:instrText xml:space="preserve"> STYLEREF  "SAGE_Heading 2"  \* MERGEFORM</w:instrText>
-    </w:r>
-    <w:r>
-      <w:instrText xml:space="preserve">AT </w:instrText>
-    </w:r>
-    <w:r>
-      <w:fldChar w:fldCharType="separate"/>
-    </w:r>
-    <w:r>
-      <w:rPr>
-        <w:noProof/>
-      </w:rPr>
-      <w:t>Definitions, Acronyms, and Abbreviations</w:t>
-    </w:r>
-    <w:r>
-      <w:rPr>
-        <w:noProof/>
-      </w:rPr>
-      <w:fldChar w:fldCharType="end"/>
-    </w:r>
+    <w:fldSimple w:instr=" STYLEREF  &quot;SAGE_Heading 2&quot;  \* MERGEFORMAT ">
+      <w:r>
+        <w:rPr>
+          <w:noProof/>
+        </w:rPr>
+        <w:t>References</w:t>
+      </w:r>
+    </w:fldSimple>
   </w:p>
 </w:hdr>
 </file>
 
 <file path=word/header5.xml><?xml version="1.0" encoding="utf-8"?>
-<w:hdr xmlns:wpc="http://schemas.microsoft.com/office/word/2010/wordprocessingCanvas" xmlns:cx="http://schemas.microsoft.com/office/drawing/2014/chartex" xmlns:cx1="http://schemas.microsoft.com/office/drawing/2015/9/8/chartex" xmlns:cx2="http://schemas.microsoft.com/office/drawing/2015/10/21/chartex" xmlns:cx3="http://schemas.microsoft.com/office/drawing/2016/5/9/chartex" xmlns:cx4="http://schemas.microsoft.com/office/drawing/2016/5/10/chartex" xmlns:cx5="http://schemas.microsoft.com/office/drawing/2016/5/11/chartex" xmlns:cx6="http://schemas.microsoft.com/office/drawing/2016/5/12/chartex" xmlns:cx7="http://schemas.microsoft.com/office/drawing/2016/5/13/chartex" xmlns:cx8="http://schemas.microsoft.com/office/drawing/2016/5/14/chartex" xmlns:mc="http://schemas.openxmlformats.org/markup-compatibility/2006" xmlns:aink="http://schemas.microsoft.com/office/drawing/2016/ink" xmlns:am3d="http://schemas.microsoft.com/office/drawing/2017/model3d" xmlns:o="urn:schemas-microsoft-com:office:office" xmlns:r="http://schemas.openxmlformats.org/officeDocument/2006/relationships" xmlns:m="http://schemas.openxmlformats.org/officeDocument/2006/math" xmlns:v="urn:schemas-microsoft-com:vml" xmlns:wp14="http://schemas.microsoft.com/office/word/2010/wordprocessingDrawing" xmlns:wp="http://schemas.openxmlformats.org/drawingml/2006/wordprocessingDrawing" xmlns:w10="urn:schemas-microsoft-com:office:word" xmlns:w="http://schemas.openxmlformats.org/wordprocessingml/2006/main" xmlns:w14="http://schemas.microsoft.com/office/word/2010/wordml" xmlns:w15="http://schemas.microsoft.com/office/word/2012/wordml" xmlns:w16cid="http://schemas.microsoft.com/office/word/2016/wordml/cid" xmlns:w16se="http://schemas.microsoft.com/office/word/2015/wordml/symex" xmlns:wpg="http://schemas.microsoft.com/office/word/2010/wordprocessingGroup" xmlns:wpi="http://schemas.microsoft.com/office/word/2010/wordprocessingInk" xmlns:wne="http://schemas.microsoft.com/office/word/2006/wordml" xmlns:wps="http://schemas.microsoft.com/office/word/2010/wordprocessingShape" mc:Ignorable="w14 w15 w16se w16cid wp14">
+<w:hdr xmlns:wpc="http://schemas.microsoft.com/office/word/2010/wordprocessingCanvas" xmlns:cx="http://schemas.microsoft.com/office/drawing/2014/chartex" xmlns:cx1="http://schemas.microsoft.com/office/drawing/2015/9/8/chartex" xmlns:cx2="http://schemas.microsoft.com/office/drawing/2015/10/21/chartex" xmlns:cx3="http://schemas.microsoft.com/office/drawing/2016/5/9/chartex" xmlns:cx4="http://schemas.microsoft.com/office/drawing/2016/5/10/chartex" xmlns:cx5="http://schemas.microsoft.com/office/drawing/2016/5/11/chartex" xmlns:cx6="http://schemas.microsoft.com/office/drawing/2016/5/12/chartex" xmlns:cx7="http://schemas.microsoft.com/office/drawing/2016/5/13/chartex" xmlns:cx8="http://schemas.microsoft.com/office/drawing/2016/5/14/chartex" xmlns:mc="http://schemas.openxmlformats.org/markup-compatibility/2006" xmlns:aink="http://schemas.microsoft.com/office/drawing/2016/ink" xmlns:am3d="http://schemas.microsoft.com/office/drawing/2017/model3d" xmlns:o="urn:schemas-microsoft-com:office:office" xmlns:r="http://schemas.openxmlformats.org/officeDocument/2006/relationships" xmlns:m="http://schemas.openxmlformats.org/officeDocument/2006/math" xmlns:v="urn:schemas-microsoft-com:vml" xmlns:wp14="http://schemas.microsoft.com/office/word/2010/wordprocessingDrawing" xmlns:wp="http://schemas.openxmlformats.org/drawingml/2006/wordprocessingDrawing" xmlns:w10="urn:schemas-microsoft-com:office:word" xmlns:w="http://schemas.openxmlformats.org/wordprocessingml/2006/main" xmlns:w14="http://schemas.microsoft.com/office/word/2010/wordml" xmlns:w15="http://schemas.microsoft.com/office/word/2012/wordml" xmlns:w16cex="http://schemas.microsoft.com/office/word/2018/wordml/cex" xmlns:w16cid="http://schemas.microsoft.com/office/word/2016/wordml/cid" xmlns:w16="http://schemas.microsoft.com/office/word/2018/wordml" xmlns:w16se="http://schemas.microsoft.com/office/word/2015/wordml/symex" xmlns:wpg="http://schemas.microsoft.com/office/word/2010/wordprocessingGroup" xmlns:wpi="http://schemas.microsoft.com/office/word/2010/wordprocessingInk" xmlns:wne="http://schemas.microsoft.com/office/word/2006/wordml" xmlns:wps="http://schemas.microsoft.com/office/word/2010/wordprocessingShape" mc:Ignorable="w14 w15 w16se w16cid w16 w16cex wp14">
   <w:p>
     <w:pPr>
       <w:pStyle w:val="Header"/>
@@ -11982,7 +12177,7 @@
 </file>
 
 <file path=word/header6.xml><?xml version="1.0" encoding="utf-8"?>
-<w:hdr xmlns:wpc="http://schemas.microsoft.com/office/word/2010/wordprocessingCanvas" xmlns:cx="http://schemas.microsoft.com/office/drawing/2014/chartex" xmlns:cx1="http://schemas.microsoft.com/office/drawing/2015/9/8/chartex" xmlns:cx2="http://schemas.microsoft.com/office/drawing/2015/10/21/chartex" xmlns:cx3="http://schemas.microsoft.com/office/drawing/2016/5/9/chartex" xmlns:cx4="http://schemas.microsoft.com/office/drawing/2016/5/10/chartex" xmlns:cx5="http://schemas.microsoft.com/office/drawing/2016/5/11/chartex" xmlns:cx6="http://schemas.microsoft.com/office/drawing/2016/5/12/chartex" xmlns:cx7="http://schemas.microsoft.com/office/drawing/2016/5/13/chartex" xmlns:cx8="http://schemas.microsoft.com/office/drawing/2016/5/14/chartex" xmlns:mc="http://schemas.openxmlformats.org/markup-compatibility/2006" xmlns:aink="http://schemas.microsoft.com/office/drawing/2016/ink" xmlns:am3d="http://schemas.microsoft.com/office/drawing/2017/model3d" xmlns:o="urn:schemas-microsoft-com:office:office" xmlns:r="http://schemas.openxmlformats.org/officeDocument/2006/relationships" xmlns:m="http://schemas.openxmlformats.org/officeDocument/2006/math" xmlns:v="urn:schemas-microsoft-com:vml" xmlns:wp14="http://schemas.microsoft.com/office/word/2010/wordprocessingDrawing" xmlns:wp="http://schemas.openxmlformats.org/drawingml/2006/wordprocessingDrawing" xmlns:w10="urn:schemas-microsoft-com:office:word" xmlns:w="http://schemas.openxmlformats.org/wordprocessingml/2006/main" xmlns:w14="http://schemas.microsoft.com/office/word/2010/wordml" xmlns:w15="http://schemas.microsoft.com/office/word/2012/wordml" xmlns:w16cid="http://schemas.microsoft.com/office/word/2016/wordml/cid" xmlns:w16se="http://schemas.microsoft.com/office/word/2015/wordml/symex" xmlns:wpg="http://schemas.microsoft.com/office/word/2010/wordprocessingGroup" xmlns:wpi="http://schemas.microsoft.com/office/word/2010/wordprocessingInk" xmlns:wne="http://schemas.microsoft.com/office/word/2006/wordml" xmlns:wps="http://schemas.microsoft.com/office/word/2010/wordprocessingShape" mc:Ignorable="w14 w15 w16se w16cid wp14">
+<w:hdr xmlns:wpc="http://schemas.microsoft.com/office/word/2010/wordprocessingCanvas" xmlns:cx="http://schemas.microsoft.com/office/drawing/2014/chartex" xmlns:cx1="http://schemas.microsoft.com/office/drawing/2015/9/8/chartex" xmlns:cx2="http://schemas.microsoft.com/office/drawing/2015/10/21/chartex" xmlns:cx3="http://schemas.microsoft.com/office/drawing/2016/5/9/chartex" xmlns:cx4="http://schemas.microsoft.com/office/drawing/2016/5/10/chartex" xmlns:cx5="http://schemas.microsoft.com/office/drawing/2016/5/11/chartex" xmlns:cx6="http://schemas.microsoft.com/office/drawing/2016/5/12/chartex" xmlns:cx7="http://schemas.microsoft.com/office/drawing/2016/5/13/chartex" xmlns:cx8="http://schemas.microsoft.com/office/drawing/2016/5/14/chartex" xmlns:mc="http://schemas.openxmlformats.org/markup-compatibility/2006" xmlns:aink="http://schemas.microsoft.com/office/drawing/2016/ink" xmlns:am3d="http://schemas.microsoft.com/office/drawing/2017/model3d" xmlns:o="urn:schemas-microsoft-com:office:office" xmlns:r="http://schemas.openxmlformats.org/officeDocument/2006/relationships" xmlns:m="http://schemas.openxmlformats.org/officeDocument/2006/math" xmlns:v="urn:schemas-microsoft-com:vml" xmlns:wp14="http://schemas.microsoft.com/office/word/2010/wordprocessingDrawing" xmlns:wp="http://schemas.openxmlformats.org/drawingml/2006/wordprocessingDrawing" xmlns:w10="urn:schemas-microsoft-com:office:word" xmlns:w="http://schemas.openxmlformats.org/wordprocessingml/2006/main" xmlns:w14="http://schemas.microsoft.com/office/word/2010/wordml" xmlns:w15="http://schemas.microsoft.com/office/word/2012/wordml" xmlns:w16cex="http://schemas.microsoft.com/office/word/2018/wordml/cex" xmlns:w16cid="http://schemas.microsoft.com/office/word/2016/wordml/cid" xmlns:w16="http://schemas.microsoft.com/office/word/2018/wordml" xmlns:w16se="http://schemas.microsoft.com/office/word/2015/wordml/symex" xmlns:wpg="http://schemas.microsoft.com/office/word/2010/wordprocessingGroup" xmlns:wpi="http://schemas.microsoft.com/office/word/2010/wordprocessingInk" xmlns:wne="http://schemas.microsoft.com/office/word/2006/wordml" xmlns:wps="http://schemas.microsoft.com/office/word/2010/wordprocessingShape" mc:Ignorable="w14 w15 w16se w16cid w16 w16cex wp14">
   <w:p>
     <w:pPr>
       <w:pStyle w:val="Header"/>
@@ -11992,7 +12187,7 @@
 </file>
 
 <file path=word/numbering.xml><?xml version="1.0" encoding="utf-8"?>
-<w:numbering xmlns:wpc="http://schemas.microsoft.com/office/word/2010/wordprocessingCanvas" xmlns:cx="http://schemas.microsoft.com/office/drawing/2014/chartex" xmlns:cx1="http://schemas.microsoft.com/office/drawing/2015/9/8/chartex" xmlns:cx2="http://schemas.microsoft.com/office/drawing/2015/10/21/chartex" xmlns:cx3="http://schemas.microsoft.com/office/drawing/2016/5/9/chartex" xmlns:cx4="http://schemas.microsoft.com/office/drawing/2016/5/10/chartex" xmlns:cx5="http://schemas.microsoft.com/office/drawing/2016/5/11/chartex" xmlns:cx6="http://schemas.microsoft.com/office/drawing/2016/5/12/chartex" xmlns:cx7="http://schemas.microsoft.com/office/drawing/2016/5/13/chartex" xmlns:cx8="http://schemas.microsoft.com/office/drawing/2016/5/14/chartex" xmlns:mc="http://schemas.openxmlformats.org/markup-compatibility/2006" xmlns:aink="http://schemas.microsoft.com/office/drawing/2016/ink" xmlns:am3d="http://schemas.microsoft.com/office/drawing/2017/model3d" xmlns:o="urn:schemas-microsoft-com:office:office" xmlns:r="http://schemas.openxmlformats.org/officeDocument/2006/relationships" xmlns:m="http://schemas.openxmlformats.org/officeDocument/2006/math" xmlns:v="urn:schemas-microsoft-com:vml" xmlns:wp14="http://schemas.microsoft.com/office/word/2010/wordprocessingDrawing" xmlns:wp="http://schemas.openxmlformats.org/drawingml/2006/wordprocessingDrawing" xmlns:w10="urn:schemas-microsoft-com:office:word" xmlns:w="http://schemas.openxmlformats.org/wordprocessingml/2006/main" xmlns:w14="http://schemas.microsoft.com/office/word/2010/wordml" xmlns:w15="http://schemas.microsoft.com/office/word/2012/wordml" xmlns:w16cid="http://schemas.microsoft.com/office/word/2016/wordml/cid" xmlns:w16se="http://schemas.microsoft.com/office/word/2015/wordml/symex" xmlns:wpg="http://schemas.microsoft.com/office/word/2010/wordprocessingGroup" xmlns:wpi="http://schemas.microsoft.com/office/word/2010/wordprocessingInk" xmlns:wne="http://schemas.microsoft.com/office/word/2006/wordml" xmlns:wps="http://schemas.microsoft.com/office/word/2010/wordprocessingShape" mc:Ignorable="w14 w15 w16se w16cid wp14">
+<w:numbering xmlns:wpc="http://schemas.microsoft.com/office/word/2010/wordprocessingCanvas" xmlns:cx="http://schemas.microsoft.com/office/drawing/2014/chartex" xmlns:cx1="http://schemas.microsoft.com/office/drawing/2015/9/8/chartex" xmlns:cx2="http://schemas.microsoft.com/office/drawing/2015/10/21/chartex" xmlns:cx3="http://schemas.microsoft.com/office/drawing/2016/5/9/chartex" xmlns:cx4="http://schemas.microsoft.com/office/drawing/2016/5/10/chartex" xmlns:cx5="http://schemas.microsoft.com/office/drawing/2016/5/11/chartex" xmlns:cx6="http://schemas.microsoft.com/office/drawing/2016/5/12/chartex" xmlns:cx7="http://schemas.microsoft.com/office/drawing/2016/5/13/chartex" xmlns:cx8="http://schemas.microsoft.com/office/drawing/2016/5/14/chartex" xmlns:mc="http://schemas.openxmlformats.org/markup-compatibility/2006" xmlns:aink="http://schemas.microsoft.com/office/drawing/2016/ink" xmlns:am3d="http://schemas.microsoft.com/office/drawing/2017/model3d" xmlns:o="urn:schemas-microsoft-com:office:office" xmlns:r="http://schemas.openxmlformats.org/officeDocument/2006/relationships" xmlns:m="http://schemas.openxmlformats.org/officeDocument/2006/math" xmlns:v="urn:schemas-microsoft-com:vml" xmlns:wp14="http://schemas.microsoft.com/office/word/2010/wordprocessingDrawing" xmlns:wp="http://schemas.openxmlformats.org/drawingml/2006/wordprocessingDrawing" xmlns:w10="urn:schemas-microsoft-com:office:word" xmlns:w="http://schemas.openxmlformats.org/wordprocessingml/2006/main" xmlns:w14="http://schemas.microsoft.com/office/word/2010/wordml" xmlns:w15="http://schemas.microsoft.com/office/word/2012/wordml" xmlns:w16cex="http://schemas.microsoft.com/office/word/2018/wordml/cex" xmlns:w16cid="http://schemas.microsoft.com/office/word/2016/wordml/cid" xmlns:w16="http://schemas.microsoft.com/office/word/2018/wordml" xmlns:w16se="http://schemas.microsoft.com/office/word/2015/wordml/symex" xmlns:wpg="http://schemas.microsoft.com/office/word/2010/wordprocessingGroup" xmlns:wpi="http://schemas.microsoft.com/office/word/2010/wordprocessingInk" xmlns:wne="http://schemas.microsoft.com/office/word/2006/wordml" xmlns:wps="http://schemas.microsoft.com/office/word/2010/wordprocessingShape" mc:Ignorable="w14 w15 w16se w16cid w16 w16cex wp14">
   <w:numPicBullet w:numPicBulletId="0">
     <w:pict>
       <v:shapetype id="_x0000_t75" coordsize="21600,21600" o:spt="75" o:preferrelative="t" path="m@4@5l@4@11@9@11@9@5xe" filled="f" stroked="f">
@@ -12014,14 +12209,14 @@
         <v:path o:extrusionok="f" gradientshapeok="t" o:connecttype="rect"/>
         <o:lock v:ext="edit" aspectratio="t"/>
       </v:shapetype>
-      <v:shape id="_x0000_i1058" type="#_x0000_t75" style="width:20.4pt;height:20.4pt" o:bullet="t">
+      <v:shape id="_x0000_i1162" type="#_x0000_t75" style="width:20.15pt;height:20.15pt" o:bullet="t">
         <v:imagedata r:id="rId1" o:title="clip_image001"/>
       </v:shape>
     </w:pict>
   </w:numPicBullet>
   <w:numPicBullet w:numPicBulletId="1">
     <w:pict>
-      <v:shape id="_x0000_i1059" type="#_x0000_t75" style="width:118.75pt;height:118.75pt" o:bullet="t">
+      <v:shape id="_x0000_i1163" type="#_x0000_t75" style="width:118.65pt;height:118.65pt" o:bullet="t">
         <v:imagedata r:id="rId2" o:title="clip_image002"/>
       </v:shape>
     </w:pict>
@@ -15087,27 +15282,7 @@
         </w:rPr>
       </w:lvl>
     </w:lvlOverride>
-    <w:lvlOverride w:ilvl="2">
-      <w:lvl w:ilvl="2">
-        <w:start w:val="1"/>
-        <w:numFmt w:val="decimal"/>
-        <w:lvlText w:val="%1.%2.%3"/>
-        <w:lvlJc w:val="left"/>
-        <w:pPr>
-          <w:tabs>
-            <w:tab w:val="num" w:pos="567"/>
-          </w:tabs>
-          <w:ind w:left="567" w:hanging="567"/>
-        </w:pPr>
-        <w:rPr>
-          <w:rFonts w:ascii="Arial" w:hAnsi="Arial" w:hint="default"/>
-          <w:b/>
-          <w:i w:val="0"/>
-          <w:color w:val="auto"/>
-          <w:sz w:val="21"/>
-        </w:rPr>
-      </w:lvl>
-    </w:lvlOverride>
+    <w:lvlOverride w:ilvl="0"/>
   </w:num>
   <w:num w:numId="32">
     <w:abstractNumId w:val="17"/>
@@ -15372,7 +15547,7 @@
 </file>
 
 <file path=word/styles.xml><?xml version="1.0" encoding="utf-8"?>
-<w:styles xmlns:mc="http://schemas.openxmlformats.org/markup-compatibility/2006" xmlns:r="http://schemas.openxmlformats.org/officeDocument/2006/relationships" xmlns:w="http://schemas.openxmlformats.org/wordprocessingml/2006/main" xmlns:w14="http://schemas.microsoft.com/office/word/2010/wordml" xmlns:w15="http://schemas.microsoft.com/office/word/2012/wordml" xmlns:w16cid="http://schemas.microsoft.com/office/word/2016/wordml/cid" xmlns:w16se="http://schemas.microsoft.com/office/word/2015/wordml/symex" mc:Ignorable="w14 w15 w16se w16cid">
+<w:styles xmlns:mc="http://schemas.openxmlformats.org/markup-compatibility/2006" xmlns:r="http://schemas.openxmlformats.org/officeDocument/2006/relationships" xmlns:w="http://schemas.openxmlformats.org/wordprocessingml/2006/main" xmlns:w14="http://schemas.microsoft.com/office/word/2010/wordml" xmlns:w15="http://schemas.microsoft.com/office/word/2012/wordml" xmlns:w16cex="http://schemas.microsoft.com/office/word/2018/wordml/cex" xmlns:w16cid="http://schemas.microsoft.com/office/word/2016/wordml/cid" xmlns:w16="http://schemas.microsoft.com/office/word/2018/wordml" xmlns:w16se="http://schemas.microsoft.com/office/word/2015/wordml/symex" mc:Ignorable="w14 w15 w16se w16cid w16 w16cex">
   <w:docDefaults>
     <w:rPrDefault>
       <w:rPr>
@@ -15388,7 +15563,7 @@
       </w:pPr>
     </w:pPrDefault>
   </w:docDefaults>
-  <w:latentStyles w:defLockedState="0" w:defUIPriority="99" w:defSemiHidden="0" w:defUnhideWhenUsed="0" w:defQFormat="0" w:count="375">
+  <w:latentStyles w:defLockedState="0" w:defUIPriority="99" w:defSemiHidden="0" w:defUnhideWhenUsed="0" w:defQFormat="0" w:count="376">
     <w:lsdException w:name="Normal" w:uiPriority="0"/>
     <w:lsdException w:name="heading 1" w:uiPriority="9"/>
     <w:lsdException w:name="heading 2" w:semiHidden="1" w:uiPriority="9" w:unhideWhenUsed="1"/>
@@ -15538,11 +15713,10 @@
     <w:lsdException w:name="Table Professional" w:semiHidden="1" w:unhideWhenUsed="1"/>
     <w:lsdException w:name="Table Subtle 1" w:semiHidden="1" w:unhideWhenUsed="1"/>
     <w:lsdException w:name="Table Subtle 2" w:semiHidden="1" w:unhideWhenUsed="1"/>
+    <w:lsdException w:name="Table Web 1" w:semiHidden="1" w:unhideWhenUsed="1"/>
     <w:lsdException w:name="Table Web 2" w:semiHidden="1" w:unhideWhenUsed="1"/>
-    <w:lsdException w:name="Table Web 3" w:semiHidden="1" w:unhideWhenUsed="1"/>
     <w:lsdException w:name="Balloon Text" w:semiHidden="1" w:unhideWhenUsed="1"/>
     <w:lsdException w:name="Table Grid" w:uiPriority="59"/>
-    <w:lsdException w:name="Table Theme" w:semiHidden="1" w:unhideWhenUsed="1"/>
     <w:lsdException w:name="Placeholder Text" w:semiHidden="1"/>
     <w:lsdException w:name="No Spacing" w:uiPriority="1"/>
     <w:lsdException w:name="Light Shading" w:uiPriority="60"/>
@@ -15762,6 +15936,7 @@
     <w:lsdException w:name="Smart Hyperlink" w:semiHidden="1" w:unhideWhenUsed="1"/>
     <w:lsdException w:name="Hashtag" w:semiHidden="1" w:unhideWhenUsed="1"/>
     <w:lsdException w:name="Unresolved Mention" w:semiHidden="1" w:unhideWhenUsed="1"/>
+    <w:lsdException w:name="Smart Link" w:semiHidden="1" w:unhideWhenUsed="1"/>
   </w:latentStyles>
   <w:style w:type="paragraph" w:default="1" w:styleId="Normal">
     <w:name w:val="Normal"/>

</xml_diff>

<commit_message>
TK-340295 [Final QA/Testing] - Updated all Wizard binaries (VSIX) - Updated various README.md files - Update various documents with updated screenshots and/or other minor revisions. - Removed two files from patch folder and updated README.md
</commit_message>
<xml_diff>
--- a/docs/development/Sage300SDK_SoftwareArchitecture.docx
+++ b/docs/development/Sage300SDK_SoftwareArchitecture.docx
@@ -1,6 +1,6 @@
 
 <file path=word/document.xml><?xml version="1.0" encoding="utf-8"?>
-<w:document xmlns:wpc="http://schemas.microsoft.com/office/word/2010/wordprocessingCanvas" xmlns:cx="http://schemas.microsoft.com/office/drawing/2014/chartex" xmlns:cx1="http://schemas.microsoft.com/office/drawing/2015/9/8/chartex" xmlns:cx2="http://schemas.microsoft.com/office/drawing/2015/10/21/chartex" xmlns:cx3="http://schemas.microsoft.com/office/drawing/2016/5/9/chartex" xmlns:cx4="http://schemas.microsoft.com/office/drawing/2016/5/10/chartex" xmlns:cx5="http://schemas.microsoft.com/office/drawing/2016/5/11/chartex" xmlns:cx6="http://schemas.microsoft.com/office/drawing/2016/5/12/chartex" xmlns:cx7="http://schemas.microsoft.com/office/drawing/2016/5/13/chartex" xmlns:cx8="http://schemas.microsoft.com/office/drawing/2016/5/14/chartex" xmlns:mc="http://schemas.openxmlformats.org/markup-compatibility/2006" xmlns:aink="http://schemas.microsoft.com/office/drawing/2016/ink" xmlns:am3d="http://schemas.microsoft.com/office/drawing/2017/model3d" xmlns:o="urn:schemas-microsoft-com:office:office" xmlns:r="http://schemas.openxmlformats.org/officeDocument/2006/relationships" xmlns:m="http://schemas.openxmlformats.org/officeDocument/2006/math" xmlns:v="urn:schemas-microsoft-com:vml" xmlns:wp14="http://schemas.microsoft.com/office/word/2010/wordprocessingDrawing" xmlns:wp="http://schemas.openxmlformats.org/drawingml/2006/wordprocessingDrawing" xmlns:w10="urn:schemas-microsoft-com:office:word" xmlns:w="http://schemas.openxmlformats.org/wordprocessingml/2006/main" xmlns:w14="http://schemas.microsoft.com/office/word/2010/wordml" xmlns:w15="http://schemas.microsoft.com/office/word/2012/wordml" xmlns:w16cex="http://schemas.microsoft.com/office/word/2018/wordml/cex" xmlns:w16cid="http://schemas.microsoft.com/office/word/2016/wordml/cid" xmlns:w16="http://schemas.microsoft.com/office/word/2018/wordml" xmlns:w16se="http://schemas.microsoft.com/office/word/2015/wordml/symex" xmlns:wpg="http://schemas.microsoft.com/office/word/2010/wordprocessingGroup" xmlns:wpi="http://schemas.microsoft.com/office/word/2010/wordprocessingInk" xmlns:wne="http://schemas.microsoft.com/office/word/2006/wordml" xmlns:wps="http://schemas.microsoft.com/office/word/2010/wordprocessingShape" mc:Ignorable="w14 w15 w16se w16cid w16 w16cex wp14">
+<w:document xmlns:wpc="http://schemas.microsoft.com/office/word/2010/wordprocessingCanvas" xmlns:cx="http://schemas.microsoft.com/office/drawing/2014/chartex" xmlns:cx1="http://schemas.microsoft.com/office/drawing/2015/9/8/chartex" xmlns:cx2="http://schemas.microsoft.com/office/drawing/2015/10/21/chartex" xmlns:cx3="http://schemas.microsoft.com/office/drawing/2016/5/9/chartex" xmlns:cx4="http://schemas.microsoft.com/office/drawing/2016/5/10/chartex" xmlns:cx5="http://schemas.microsoft.com/office/drawing/2016/5/11/chartex" xmlns:cx6="http://schemas.microsoft.com/office/drawing/2016/5/12/chartex" xmlns:cx7="http://schemas.microsoft.com/office/drawing/2016/5/13/chartex" xmlns:cx8="http://schemas.microsoft.com/office/drawing/2016/5/14/chartex" xmlns:mc="http://schemas.openxmlformats.org/markup-compatibility/2006" xmlns:aink="http://schemas.microsoft.com/office/drawing/2016/ink" xmlns:am3d="http://schemas.microsoft.com/office/drawing/2017/model3d" xmlns:o="urn:schemas-microsoft-com:office:office" xmlns:r="http://schemas.openxmlformats.org/officeDocument/2006/relationships" xmlns:m="http://schemas.openxmlformats.org/officeDocument/2006/math" xmlns:v="urn:schemas-microsoft-com:vml" xmlns:wp14="http://schemas.microsoft.com/office/word/2010/wordprocessingDrawing" xmlns:wp="http://schemas.openxmlformats.org/drawingml/2006/wordprocessingDrawing" xmlns:w10="urn:schemas-microsoft-com:office:word" xmlns:w="http://schemas.openxmlformats.org/wordprocessingml/2006/main" xmlns:w14="http://schemas.microsoft.com/office/word/2010/wordml" xmlns:w15="http://schemas.microsoft.com/office/word/2012/wordml" xmlns:w16cex="http://schemas.microsoft.com/office/word/2018/wordml/cex" xmlns:w16cid="http://schemas.microsoft.com/office/word/2016/wordml/cid" xmlns:w16="http://schemas.microsoft.com/office/word/2018/wordml" xmlns:w16sdtdh="http://schemas.microsoft.com/office/word/2020/wordml/sdtdatahash" xmlns:w16se="http://schemas.microsoft.com/office/word/2015/wordml/symex" xmlns:wpg="http://schemas.microsoft.com/office/word/2010/wordprocessingGroup" xmlns:wpi="http://schemas.microsoft.com/office/word/2010/wordprocessingInk" xmlns:wne="http://schemas.microsoft.com/office/word/2006/wordml" xmlns:wps="http://schemas.microsoft.com/office/word/2010/wordprocessingShape" mc:Ignorable="w14 w15 w16se w16cid w16 w16cex w16sdtdh wp14">
   <w:body>
     <w:p>
       <w:pPr>
@@ -42,7 +42,10 @@
         </w:sectPr>
       </w:pPr>
       <w:r>
-        <w:t>March 2021</w:t>
+        <w:t>August</w:t>
+      </w:r>
+      <w:r>
+        <w:t xml:space="preserve"> 2021</w:t>
       </w:r>
     </w:p>
     <w:p>
@@ -3392,7 +3395,10 @@
         <w:t>.Net 4.</w:t>
       </w:r>
       <w:r>
-        <w:t>7.2</w:t>
+        <w:t>8</w:t>
+      </w:r>
+      <w:r>
+        <w:t>.2</w:t>
       </w:r>
       <w:r>
         <w:t xml:space="preserve"> framework</w:t>
@@ -3403,10 +3409,10 @@
         <w:pStyle w:val="SAGEBullet1"/>
       </w:pPr>
       <w:r>
-        <w:t>Visual Studio 201</w:t>
-      </w:r>
-      <w:r>
-        <w:t>7</w:t>
+        <w:t>Visual Studio 20</w:t>
+      </w:r>
+      <w:r>
+        <w:t>19</w:t>
       </w:r>
     </w:p>
     <w:p>
@@ -11583,7 +11589,7 @@
 </file>
 
 <file path=word/endnotes.xml><?xml version="1.0" encoding="utf-8"?>
-<w:endnotes xmlns:wpc="http://schemas.microsoft.com/office/word/2010/wordprocessingCanvas" xmlns:cx="http://schemas.microsoft.com/office/drawing/2014/chartex" xmlns:cx1="http://schemas.microsoft.com/office/drawing/2015/9/8/chartex" xmlns:cx2="http://schemas.microsoft.com/office/drawing/2015/10/21/chartex" xmlns:cx3="http://schemas.microsoft.com/office/drawing/2016/5/9/chartex" xmlns:cx4="http://schemas.microsoft.com/office/drawing/2016/5/10/chartex" xmlns:cx5="http://schemas.microsoft.com/office/drawing/2016/5/11/chartex" xmlns:cx6="http://schemas.microsoft.com/office/drawing/2016/5/12/chartex" xmlns:cx7="http://schemas.microsoft.com/office/drawing/2016/5/13/chartex" xmlns:cx8="http://schemas.microsoft.com/office/drawing/2016/5/14/chartex" xmlns:mc="http://schemas.openxmlformats.org/markup-compatibility/2006" xmlns:aink="http://schemas.microsoft.com/office/drawing/2016/ink" xmlns:am3d="http://schemas.microsoft.com/office/drawing/2017/model3d" xmlns:o="urn:schemas-microsoft-com:office:office" xmlns:r="http://schemas.openxmlformats.org/officeDocument/2006/relationships" xmlns:m="http://schemas.openxmlformats.org/officeDocument/2006/math" xmlns:v="urn:schemas-microsoft-com:vml" xmlns:wp14="http://schemas.microsoft.com/office/word/2010/wordprocessingDrawing" xmlns:wp="http://schemas.openxmlformats.org/drawingml/2006/wordprocessingDrawing" xmlns:w10="urn:schemas-microsoft-com:office:word" xmlns:w="http://schemas.openxmlformats.org/wordprocessingml/2006/main" xmlns:w14="http://schemas.microsoft.com/office/word/2010/wordml" xmlns:w15="http://schemas.microsoft.com/office/word/2012/wordml" xmlns:w16cex="http://schemas.microsoft.com/office/word/2018/wordml/cex" xmlns:w16cid="http://schemas.microsoft.com/office/word/2016/wordml/cid" xmlns:w16="http://schemas.microsoft.com/office/word/2018/wordml" xmlns:w16se="http://schemas.microsoft.com/office/word/2015/wordml/symex" xmlns:wpg="http://schemas.microsoft.com/office/word/2010/wordprocessingGroup" xmlns:wpi="http://schemas.microsoft.com/office/word/2010/wordprocessingInk" xmlns:wne="http://schemas.microsoft.com/office/word/2006/wordml" xmlns:wps="http://schemas.microsoft.com/office/word/2010/wordprocessingShape" mc:Ignorable="w14 w15 w16se w16cid w16 w16cex wp14">
+<w:endnotes xmlns:wpc="http://schemas.microsoft.com/office/word/2010/wordprocessingCanvas" xmlns:cx="http://schemas.microsoft.com/office/drawing/2014/chartex" xmlns:cx1="http://schemas.microsoft.com/office/drawing/2015/9/8/chartex" xmlns:cx2="http://schemas.microsoft.com/office/drawing/2015/10/21/chartex" xmlns:cx3="http://schemas.microsoft.com/office/drawing/2016/5/9/chartex" xmlns:cx4="http://schemas.microsoft.com/office/drawing/2016/5/10/chartex" xmlns:cx5="http://schemas.microsoft.com/office/drawing/2016/5/11/chartex" xmlns:cx6="http://schemas.microsoft.com/office/drawing/2016/5/12/chartex" xmlns:cx7="http://schemas.microsoft.com/office/drawing/2016/5/13/chartex" xmlns:cx8="http://schemas.microsoft.com/office/drawing/2016/5/14/chartex" xmlns:mc="http://schemas.openxmlformats.org/markup-compatibility/2006" xmlns:aink="http://schemas.microsoft.com/office/drawing/2016/ink" xmlns:am3d="http://schemas.microsoft.com/office/drawing/2017/model3d" xmlns:o="urn:schemas-microsoft-com:office:office" xmlns:r="http://schemas.openxmlformats.org/officeDocument/2006/relationships" xmlns:m="http://schemas.openxmlformats.org/officeDocument/2006/math" xmlns:v="urn:schemas-microsoft-com:vml" xmlns:wp14="http://schemas.microsoft.com/office/word/2010/wordprocessingDrawing" xmlns:wp="http://schemas.openxmlformats.org/drawingml/2006/wordprocessingDrawing" xmlns:w10="urn:schemas-microsoft-com:office:word" xmlns:w="http://schemas.openxmlformats.org/wordprocessingml/2006/main" xmlns:w14="http://schemas.microsoft.com/office/word/2010/wordml" xmlns:w15="http://schemas.microsoft.com/office/word/2012/wordml" xmlns:w16cex="http://schemas.microsoft.com/office/word/2018/wordml/cex" xmlns:w16cid="http://schemas.microsoft.com/office/word/2016/wordml/cid" xmlns:w16="http://schemas.microsoft.com/office/word/2018/wordml" xmlns:w16sdtdh="http://schemas.microsoft.com/office/word/2020/wordml/sdtdatahash" xmlns:w16se="http://schemas.microsoft.com/office/word/2015/wordml/symex" xmlns:wpg="http://schemas.microsoft.com/office/word/2010/wordprocessingGroup" xmlns:wpi="http://schemas.microsoft.com/office/word/2010/wordprocessingInk" xmlns:wne="http://schemas.microsoft.com/office/word/2006/wordml" xmlns:wps="http://schemas.microsoft.com/office/word/2010/wordprocessingShape" mc:Ignorable="w14 w15 w16se w16cid w16 w16cex w16sdtdh wp14">
   <w:endnote w:type="separator" w:id="-1">
     <w:p>
       <w:pPr>
@@ -11610,7 +11616,7 @@
 </file>
 
 <file path=word/footer1.xml><?xml version="1.0" encoding="utf-8"?>
-<w:ftr xmlns:wpc="http://schemas.microsoft.com/office/word/2010/wordprocessingCanvas" xmlns:cx="http://schemas.microsoft.com/office/drawing/2014/chartex" xmlns:cx1="http://schemas.microsoft.com/office/drawing/2015/9/8/chartex" xmlns:cx2="http://schemas.microsoft.com/office/drawing/2015/10/21/chartex" xmlns:cx3="http://schemas.microsoft.com/office/drawing/2016/5/9/chartex" xmlns:cx4="http://schemas.microsoft.com/office/drawing/2016/5/10/chartex" xmlns:cx5="http://schemas.microsoft.com/office/drawing/2016/5/11/chartex" xmlns:cx6="http://schemas.microsoft.com/office/drawing/2016/5/12/chartex" xmlns:cx7="http://schemas.microsoft.com/office/drawing/2016/5/13/chartex" xmlns:cx8="http://schemas.microsoft.com/office/drawing/2016/5/14/chartex" xmlns:mc="http://schemas.openxmlformats.org/markup-compatibility/2006" xmlns:aink="http://schemas.microsoft.com/office/drawing/2016/ink" xmlns:am3d="http://schemas.microsoft.com/office/drawing/2017/model3d" xmlns:o="urn:schemas-microsoft-com:office:office" xmlns:r="http://schemas.openxmlformats.org/officeDocument/2006/relationships" xmlns:m="http://schemas.openxmlformats.org/officeDocument/2006/math" xmlns:v="urn:schemas-microsoft-com:vml" xmlns:wp14="http://schemas.microsoft.com/office/word/2010/wordprocessingDrawing" xmlns:wp="http://schemas.openxmlformats.org/drawingml/2006/wordprocessingDrawing" xmlns:w10="urn:schemas-microsoft-com:office:word" xmlns:w="http://schemas.openxmlformats.org/wordprocessingml/2006/main" xmlns:w14="http://schemas.microsoft.com/office/word/2010/wordml" xmlns:w15="http://schemas.microsoft.com/office/word/2012/wordml" xmlns:w16cex="http://schemas.microsoft.com/office/word/2018/wordml/cex" xmlns:w16cid="http://schemas.microsoft.com/office/word/2016/wordml/cid" xmlns:w16="http://schemas.microsoft.com/office/word/2018/wordml" xmlns:w16se="http://schemas.microsoft.com/office/word/2015/wordml/symex" xmlns:wpg="http://schemas.microsoft.com/office/word/2010/wordprocessingGroup" xmlns:wpi="http://schemas.microsoft.com/office/word/2010/wordprocessingInk" xmlns:wne="http://schemas.microsoft.com/office/word/2006/wordml" xmlns:wps="http://schemas.microsoft.com/office/word/2010/wordprocessingShape" mc:Ignorable="w14 w15 w16se w16cid w16 w16cex wp14">
+<w:ftr xmlns:wpc="http://schemas.microsoft.com/office/word/2010/wordprocessingCanvas" xmlns:cx="http://schemas.microsoft.com/office/drawing/2014/chartex" xmlns:cx1="http://schemas.microsoft.com/office/drawing/2015/9/8/chartex" xmlns:cx2="http://schemas.microsoft.com/office/drawing/2015/10/21/chartex" xmlns:cx3="http://schemas.microsoft.com/office/drawing/2016/5/9/chartex" xmlns:cx4="http://schemas.microsoft.com/office/drawing/2016/5/10/chartex" xmlns:cx5="http://schemas.microsoft.com/office/drawing/2016/5/11/chartex" xmlns:cx6="http://schemas.microsoft.com/office/drawing/2016/5/12/chartex" xmlns:cx7="http://schemas.microsoft.com/office/drawing/2016/5/13/chartex" xmlns:cx8="http://schemas.microsoft.com/office/drawing/2016/5/14/chartex" xmlns:mc="http://schemas.openxmlformats.org/markup-compatibility/2006" xmlns:aink="http://schemas.microsoft.com/office/drawing/2016/ink" xmlns:am3d="http://schemas.microsoft.com/office/drawing/2017/model3d" xmlns:o="urn:schemas-microsoft-com:office:office" xmlns:r="http://schemas.openxmlformats.org/officeDocument/2006/relationships" xmlns:m="http://schemas.openxmlformats.org/officeDocument/2006/math" xmlns:v="urn:schemas-microsoft-com:vml" xmlns:wp14="http://schemas.microsoft.com/office/word/2010/wordprocessingDrawing" xmlns:wp="http://schemas.openxmlformats.org/drawingml/2006/wordprocessingDrawing" xmlns:w10="urn:schemas-microsoft-com:office:word" xmlns:w="http://schemas.openxmlformats.org/wordprocessingml/2006/main" xmlns:w14="http://schemas.microsoft.com/office/word/2010/wordml" xmlns:w15="http://schemas.microsoft.com/office/word/2012/wordml" xmlns:w16cex="http://schemas.microsoft.com/office/word/2018/wordml/cex" xmlns:w16cid="http://schemas.microsoft.com/office/word/2016/wordml/cid" xmlns:w16="http://schemas.microsoft.com/office/word/2018/wordml" xmlns:w16sdtdh="http://schemas.microsoft.com/office/word/2020/wordml/sdtdatahash" xmlns:w16se="http://schemas.microsoft.com/office/word/2015/wordml/symex" xmlns:wpg="http://schemas.microsoft.com/office/word/2010/wordprocessingGroup" xmlns:wpi="http://schemas.microsoft.com/office/word/2010/wordprocessingInk" xmlns:wne="http://schemas.microsoft.com/office/word/2006/wordml" xmlns:wps="http://schemas.microsoft.com/office/word/2010/wordprocessingShape" mc:Ignorable="w14 w15 w16se w16cid w16 w16cex w16sdtdh wp14">
   <w:p>
     <w:pPr>
       <w:pStyle w:val="SAGEFooter"/>
@@ -11722,7 +11728,7 @@
 </file>
 
 <file path=word/footer2.xml><?xml version="1.0" encoding="utf-8"?>
-<w:ftr xmlns:wpc="http://schemas.microsoft.com/office/word/2010/wordprocessingCanvas" xmlns:cx="http://schemas.microsoft.com/office/drawing/2014/chartex" xmlns:cx1="http://schemas.microsoft.com/office/drawing/2015/9/8/chartex" xmlns:cx2="http://schemas.microsoft.com/office/drawing/2015/10/21/chartex" xmlns:cx3="http://schemas.microsoft.com/office/drawing/2016/5/9/chartex" xmlns:cx4="http://schemas.microsoft.com/office/drawing/2016/5/10/chartex" xmlns:cx5="http://schemas.microsoft.com/office/drawing/2016/5/11/chartex" xmlns:cx6="http://schemas.microsoft.com/office/drawing/2016/5/12/chartex" xmlns:cx7="http://schemas.microsoft.com/office/drawing/2016/5/13/chartex" xmlns:cx8="http://schemas.microsoft.com/office/drawing/2016/5/14/chartex" xmlns:mc="http://schemas.openxmlformats.org/markup-compatibility/2006" xmlns:aink="http://schemas.microsoft.com/office/drawing/2016/ink" xmlns:am3d="http://schemas.microsoft.com/office/drawing/2017/model3d" xmlns:o="urn:schemas-microsoft-com:office:office" xmlns:r="http://schemas.openxmlformats.org/officeDocument/2006/relationships" xmlns:m="http://schemas.openxmlformats.org/officeDocument/2006/math" xmlns:v="urn:schemas-microsoft-com:vml" xmlns:wp14="http://schemas.microsoft.com/office/word/2010/wordprocessingDrawing" xmlns:wp="http://schemas.openxmlformats.org/drawingml/2006/wordprocessingDrawing" xmlns:w10="urn:schemas-microsoft-com:office:word" xmlns:w="http://schemas.openxmlformats.org/wordprocessingml/2006/main" xmlns:w14="http://schemas.microsoft.com/office/word/2010/wordml" xmlns:w15="http://schemas.microsoft.com/office/word/2012/wordml" xmlns:w16cex="http://schemas.microsoft.com/office/word/2018/wordml/cex" xmlns:w16cid="http://schemas.microsoft.com/office/word/2016/wordml/cid" xmlns:w16="http://schemas.microsoft.com/office/word/2018/wordml" xmlns:w16se="http://schemas.microsoft.com/office/word/2015/wordml/symex" xmlns:wpg="http://schemas.microsoft.com/office/word/2010/wordprocessingGroup" xmlns:wpi="http://schemas.microsoft.com/office/word/2010/wordprocessingInk" xmlns:wne="http://schemas.microsoft.com/office/word/2006/wordml" xmlns:wps="http://schemas.microsoft.com/office/word/2010/wordprocessingShape" mc:Ignorable="w14 w15 w16se w16cid w16 w16cex wp14">
+<w:ftr xmlns:wpc="http://schemas.microsoft.com/office/word/2010/wordprocessingCanvas" xmlns:cx="http://schemas.microsoft.com/office/drawing/2014/chartex" xmlns:cx1="http://schemas.microsoft.com/office/drawing/2015/9/8/chartex" xmlns:cx2="http://schemas.microsoft.com/office/drawing/2015/10/21/chartex" xmlns:cx3="http://schemas.microsoft.com/office/drawing/2016/5/9/chartex" xmlns:cx4="http://schemas.microsoft.com/office/drawing/2016/5/10/chartex" xmlns:cx5="http://schemas.microsoft.com/office/drawing/2016/5/11/chartex" xmlns:cx6="http://schemas.microsoft.com/office/drawing/2016/5/12/chartex" xmlns:cx7="http://schemas.microsoft.com/office/drawing/2016/5/13/chartex" xmlns:cx8="http://schemas.microsoft.com/office/drawing/2016/5/14/chartex" xmlns:mc="http://schemas.openxmlformats.org/markup-compatibility/2006" xmlns:aink="http://schemas.microsoft.com/office/drawing/2016/ink" xmlns:am3d="http://schemas.microsoft.com/office/drawing/2017/model3d" xmlns:o="urn:schemas-microsoft-com:office:office" xmlns:r="http://schemas.openxmlformats.org/officeDocument/2006/relationships" xmlns:m="http://schemas.openxmlformats.org/officeDocument/2006/math" xmlns:v="urn:schemas-microsoft-com:vml" xmlns:wp14="http://schemas.microsoft.com/office/word/2010/wordprocessingDrawing" xmlns:wp="http://schemas.openxmlformats.org/drawingml/2006/wordprocessingDrawing" xmlns:w10="urn:schemas-microsoft-com:office:word" xmlns:w="http://schemas.openxmlformats.org/wordprocessingml/2006/main" xmlns:w14="http://schemas.microsoft.com/office/word/2010/wordml" xmlns:w15="http://schemas.microsoft.com/office/word/2012/wordml" xmlns:w16cex="http://schemas.microsoft.com/office/word/2018/wordml/cex" xmlns:w16cid="http://schemas.microsoft.com/office/word/2016/wordml/cid" xmlns:w16="http://schemas.microsoft.com/office/word/2018/wordml" xmlns:w16sdtdh="http://schemas.microsoft.com/office/word/2020/wordml/sdtdatahash" xmlns:w16se="http://schemas.microsoft.com/office/word/2015/wordml/symex" xmlns:wpg="http://schemas.microsoft.com/office/word/2010/wordprocessingGroup" xmlns:wpi="http://schemas.microsoft.com/office/word/2010/wordprocessingInk" xmlns:wne="http://schemas.microsoft.com/office/word/2006/wordml" xmlns:wps="http://schemas.microsoft.com/office/word/2010/wordprocessingShape" mc:Ignorable="w14 w15 w16se w16cid w16 w16cex w16sdtdh wp14">
   <w:p>
     <w:pPr>
       <w:pStyle w:val="Footer"/>
@@ -11733,7 +11739,7 @@
 </file>
 
 <file path=word/footer3.xml><?xml version="1.0" encoding="utf-8"?>
-<w:ftr xmlns:wpc="http://schemas.microsoft.com/office/word/2010/wordprocessingCanvas" xmlns:cx="http://schemas.microsoft.com/office/drawing/2014/chartex" xmlns:cx1="http://schemas.microsoft.com/office/drawing/2015/9/8/chartex" xmlns:cx2="http://schemas.microsoft.com/office/drawing/2015/10/21/chartex" xmlns:cx3="http://schemas.microsoft.com/office/drawing/2016/5/9/chartex" xmlns:cx4="http://schemas.microsoft.com/office/drawing/2016/5/10/chartex" xmlns:cx5="http://schemas.microsoft.com/office/drawing/2016/5/11/chartex" xmlns:cx6="http://schemas.microsoft.com/office/drawing/2016/5/12/chartex" xmlns:cx7="http://schemas.microsoft.com/office/drawing/2016/5/13/chartex" xmlns:cx8="http://schemas.microsoft.com/office/drawing/2016/5/14/chartex" xmlns:mc="http://schemas.openxmlformats.org/markup-compatibility/2006" xmlns:aink="http://schemas.microsoft.com/office/drawing/2016/ink" xmlns:am3d="http://schemas.microsoft.com/office/drawing/2017/model3d" xmlns:o="urn:schemas-microsoft-com:office:office" xmlns:r="http://schemas.openxmlformats.org/officeDocument/2006/relationships" xmlns:m="http://schemas.openxmlformats.org/officeDocument/2006/math" xmlns:v="urn:schemas-microsoft-com:vml" xmlns:wp14="http://schemas.microsoft.com/office/word/2010/wordprocessingDrawing" xmlns:wp="http://schemas.openxmlformats.org/drawingml/2006/wordprocessingDrawing" xmlns:w10="urn:schemas-microsoft-com:office:word" xmlns:w="http://schemas.openxmlformats.org/wordprocessingml/2006/main" xmlns:w14="http://schemas.microsoft.com/office/word/2010/wordml" xmlns:w15="http://schemas.microsoft.com/office/word/2012/wordml" xmlns:w16cex="http://schemas.microsoft.com/office/word/2018/wordml/cex" xmlns:w16cid="http://schemas.microsoft.com/office/word/2016/wordml/cid" xmlns:w16="http://schemas.microsoft.com/office/word/2018/wordml" xmlns:w16se="http://schemas.microsoft.com/office/word/2015/wordml/symex" xmlns:wpg="http://schemas.microsoft.com/office/word/2010/wordprocessingGroup" xmlns:wpi="http://schemas.microsoft.com/office/word/2010/wordprocessingInk" xmlns:wne="http://schemas.microsoft.com/office/word/2006/wordml" xmlns:wps="http://schemas.microsoft.com/office/word/2010/wordprocessingShape" mc:Ignorable="w14 w15 w16se w16cid w16 w16cex wp14">
+<w:ftr xmlns:wpc="http://schemas.microsoft.com/office/word/2010/wordprocessingCanvas" xmlns:cx="http://schemas.microsoft.com/office/drawing/2014/chartex" xmlns:cx1="http://schemas.microsoft.com/office/drawing/2015/9/8/chartex" xmlns:cx2="http://schemas.microsoft.com/office/drawing/2015/10/21/chartex" xmlns:cx3="http://schemas.microsoft.com/office/drawing/2016/5/9/chartex" xmlns:cx4="http://schemas.microsoft.com/office/drawing/2016/5/10/chartex" xmlns:cx5="http://schemas.microsoft.com/office/drawing/2016/5/11/chartex" xmlns:cx6="http://schemas.microsoft.com/office/drawing/2016/5/12/chartex" xmlns:cx7="http://schemas.microsoft.com/office/drawing/2016/5/13/chartex" xmlns:cx8="http://schemas.microsoft.com/office/drawing/2016/5/14/chartex" xmlns:mc="http://schemas.openxmlformats.org/markup-compatibility/2006" xmlns:aink="http://schemas.microsoft.com/office/drawing/2016/ink" xmlns:am3d="http://schemas.microsoft.com/office/drawing/2017/model3d" xmlns:o="urn:schemas-microsoft-com:office:office" xmlns:r="http://schemas.openxmlformats.org/officeDocument/2006/relationships" xmlns:m="http://schemas.openxmlformats.org/officeDocument/2006/math" xmlns:v="urn:schemas-microsoft-com:vml" xmlns:wp14="http://schemas.microsoft.com/office/word/2010/wordprocessingDrawing" xmlns:wp="http://schemas.openxmlformats.org/drawingml/2006/wordprocessingDrawing" xmlns:w10="urn:schemas-microsoft-com:office:word" xmlns:w="http://schemas.openxmlformats.org/wordprocessingml/2006/main" xmlns:w14="http://schemas.microsoft.com/office/word/2010/wordml" xmlns:w15="http://schemas.microsoft.com/office/word/2012/wordml" xmlns:w16cex="http://schemas.microsoft.com/office/word/2018/wordml/cex" xmlns:w16cid="http://schemas.microsoft.com/office/word/2016/wordml/cid" xmlns:w16="http://schemas.microsoft.com/office/word/2018/wordml" xmlns:w16sdtdh="http://schemas.microsoft.com/office/word/2020/wordml/sdtdatahash" xmlns:w16se="http://schemas.microsoft.com/office/word/2015/wordml/symex" xmlns:wpg="http://schemas.microsoft.com/office/word/2010/wordprocessingGroup" xmlns:wpi="http://schemas.microsoft.com/office/word/2010/wordprocessingInk" xmlns:wne="http://schemas.microsoft.com/office/word/2006/wordml" xmlns:wps="http://schemas.microsoft.com/office/word/2010/wordprocessingShape" mc:Ignorable="w14 w15 w16se w16cid w16 w16cex w16sdtdh wp14">
   <w:tbl>
     <w:tblPr>
       <w:tblStyle w:val="TableGrid"/>
@@ -11766,14 +11772,27 @@
           <w:pPr>
             <w:pStyle w:val="SAGEFooter"/>
           </w:pPr>
-          <w:fldSimple w:instr=" STYLEREF  SAGE_Title  \* MERGEFORMAT ">
-            <w:r>
-              <w:rPr>
-                <w:noProof/>
-              </w:rPr>
-              <w:t>Sage 300 Web Screens SDK</w:t>
-            </w:r>
-          </w:fldSimple>
+          <w:r>
+            <w:fldChar w:fldCharType="begin"/>
+          </w:r>
+          <w:r>
+            <w:instrText xml:space="preserve"> STYLEREF  SAGE_Title  \* MERGEFORMAT </w:instrText>
+          </w:r>
+          <w:r>
+            <w:fldChar w:fldCharType="separate"/>
+          </w:r>
+          <w:r>
+            <w:rPr>
+              <w:noProof/>
+            </w:rPr>
+            <w:t>Sage 300 Web Screens SDK</w:t>
+          </w:r>
+          <w:r>
+            <w:rPr>
+              <w:noProof/>
+            </w:rPr>
+            <w:fldChar w:fldCharType="end"/>
+          </w:r>
           <w:r>
             <w:rPr>
               <w:noProof/>
@@ -11880,7 +11899,7 @@
 </file>
 
 <file path=word/footer4.xml><?xml version="1.0" encoding="utf-8"?>
-<w:ftr xmlns:wpc="http://schemas.microsoft.com/office/word/2010/wordprocessingCanvas" xmlns:cx="http://schemas.microsoft.com/office/drawing/2014/chartex" xmlns:cx1="http://schemas.microsoft.com/office/drawing/2015/9/8/chartex" xmlns:cx2="http://schemas.microsoft.com/office/drawing/2015/10/21/chartex" xmlns:cx3="http://schemas.microsoft.com/office/drawing/2016/5/9/chartex" xmlns:cx4="http://schemas.microsoft.com/office/drawing/2016/5/10/chartex" xmlns:cx5="http://schemas.microsoft.com/office/drawing/2016/5/11/chartex" xmlns:cx6="http://schemas.microsoft.com/office/drawing/2016/5/12/chartex" xmlns:cx7="http://schemas.microsoft.com/office/drawing/2016/5/13/chartex" xmlns:cx8="http://schemas.microsoft.com/office/drawing/2016/5/14/chartex" xmlns:mc="http://schemas.openxmlformats.org/markup-compatibility/2006" xmlns:aink="http://schemas.microsoft.com/office/drawing/2016/ink" xmlns:am3d="http://schemas.microsoft.com/office/drawing/2017/model3d" xmlns:o="urn:schemas-microsoft-com:office:office" xmlns:r="http://schemas.openxmlformats.org/officeDocument/2006/relationships" xmlns:m="http://schemas.openxmlformats.org/officeDocument/2006/math" xmlns:v="urn:schemas-microsoft-com:vml" xmlns:wp14="http://schemas.microsoft.com/office/word/2010/wordprocessingDrawing" xmlns:wp="http://schemas.openxmlformats.org/drawingml/2006/wordprocessingDrawing" xmlns:w10="urn:schemas-microsoft-com:office:word" xmlns:w="http://schemas.openxmlformats.org/wordprocessingml/2006/main" xmlns:w14="http://schemas.microsoft.com/office/word/2010/wordml" xmlns:w15="http://schemas.microsoft.com/office/word/2012/wordml" xmlns:w16cex="http://schemas.microsoft.com/office/word/2018/wordml/cex" xmlns:w16cid="http://schemas.microsoft.com/office/word/2016/wordml/cid" xmlns:w16="http://schemas.microsoft.com/office/word/2018/wordml" xmlns:w16se="http://schemas.microsoft.com/office/word/2015/wordml/symex" xmlns:wpg="http://schemas.microsoft.com/office/word/2010/wordprocessingGroup" xmlns:wpi="http://schemas.microsoft.com/office/word/2010/wordprocessingInk" xmlns:wne="http://schemas.microsoft.com/office/word/2006/wordml" xmlns:wps="http://schemas.microsoft.com/office/word/2010/wordprocessingShape" mc:Ignorable="w14 w15 w16se w16cid w16 w16cex wp14">
+<w:ftr xmlns:wpc="http://schemas.microsoft.com/office/word/2010/wordprocessingCanvas" xmlns:cx="http://schemas.microsoft.com/office/drawing/2014/chartex" xmlns:cx1="http://schemas.microsoft.com/office/drawing/2015/9/8/chartex" xmlns:cx2="http://schemas.microsoft.com/office/drawing/2015/10/21/chartex" xmlns:cx3="http://schemas.microsoft.com/office/drawing/2016/5/9/chartex" xmlns:cx4="http://schemas.microsoft.com/office/drawing/2016/5/10/chartex" xmlns:cx5="http://schemas.microsoft.com/office/drawing/2016/5/11/chartex" xmlns:cx6="http://schemas.microsoft.com/office/drawing/2016/5/12/chartex" xmlns:cx7="http://schemas.microsoft.com/office/drawing/2016/5/13/chartex" xmlns:cx8="http://schemas.microsoft.com/office/drawing/2016/5/14/chartex" xmlns:mc="http://schemas.openxmlformats.org/markup-compatibility/2006" xmlns:aink="http://schemas.microsoft.com/office/drawing/2016/ink" xmlns:am3d="http://schemas.microsoft.com/office/drawing/2017/model3d" xmlns:o="urn:schemas-microsoft-com:office:office" xmlns:r="http://schemas.openxmlformats.org/officeDocument/2006/relationships" xmlns:m="http://schemas.openxmlformats.org/officeDocument/2006/math" xmlns:v="urn:schemas-microsoft-com:vml" xmlns:wp14="http://schemas.microsoft.com/office/word/2010/wordprocessingDrawing" xmlns:wp="http://schemas.openxmlformats.org/drawingml/2006/wordprocessingDrawing" xmlns:w10="urn:schemas-microsoft-com:office:word" xmlns:w="http://schemas.openxmlformats.org/wordprocessingml/2006/main" xmlns:w14="http://schemas.microsoft.com/office/word/2010/wordml" xmlns:w15="http://schemas.microsoft.com/office/word/2012/wordml" xmlns:w16cex="http://schemas.microsoft.com/office/word/2018/wordml/cex" xmlns:w16cid="http://schemas.microsoft.com/office/word/2016/wordml/cid" xmlns:w16="http://schemas.microsoft.com/office/word/2018/wordml" xmlns:w16sdtdh="http://schemas.microsoft.com/office/word/2020/wordml/sdtdatahash" xmlns:w16se="http://schemas.microsoft.com/office/word/2015/wordml/symex" xmlns:wpg="http://schemas.microsoft.com/office/word/2010/wordprocessingGroup" xmlns:wpi="http://schemas.microsoft.com/office/word/2010/wordprocessingInk" xmlns:wne="http://schemas.microsoft.com/office/word/2006/wordml" xmlns:wps="http://schemas.microsoft.com/office/word/2010/wordprocessingShape" mc:Ignorable="w14 w15 w16se w16cid w16 w16cex w16sdtdh wp14">
   <w:tbl>
     <w:tblPr>
       <w:tblStyle w:val="TableGrid"/>
@@ -11913,14 +11932,27 @@
           <w:pPr>
             <w:pStyle w:val="SAGEFooter"/>
           </w:pPr>
-          <w:fldSimple w:instr=" STYLEREF  SAGE_Title  \* MERGEFORMAT ">
-            <w:r>
-              <w:rPr>
-                <w:noProof/>
-              </w:rPr>
-              <w:t>Sage 300 Web Screens SDK</w:t>
-            </w:r>
-          </w:fldSimple>
+          <w:r>
+            <w:fldChar w:fldCharType="begin"/>
+          </w:r>
+          <w:r>
+            <w:instrText xml:space="preserve"> STYLEREF  SAGE_Title  \* MERGEFORMAT </w:instrText>
+          </w:r>
+          <w:r>
+            <w:fldChar w:fldCharType="separate"/>
+          </w:r>
+          <w:r>
+            <w:rPr>
+              <w:noProof/>
+            </w:rPr>
+            <w:t>Sage 300 Web Screens SDK</w:t>
+          </w:r>
+          <w:r>
+            <w:rPr>
+              <w:noProof/>
+            </w:rPr>
+            <w:fldChar w:fldCharType="end"/>
+          </w:r>
           <w:r>
             <w:rPr>
               <w:noProof/>
@@ -12020,7 +12052,7 @@
 </file>
 
 <file path=word/footnotes.xml><?xml version="1.0" encoding="utf-8"?>
-<w:footnotes xmlns:wpc="http://schemas.microsoft.com/office/word/2010/wordprocessingCanvas" xmlns:cx="http://schemas.microsoft.com/office/drawing/2014/chartex" xmlns:cx1="http://schemas.microsoft.com/office/drawing/2015/9/8/chartex" xmlns:cx2="http://schemas.microsoft.com/office/drawing/2015/10/21/chartex" xmlns:cx3="http://schemas.microsoft.com/office/drawing/2016/5/9/chartex" xmlns:cx4="http://schemas.microsoft.com/office/drawing/2016/5/10/chartex" xmlns:cx5="http://schemas.microsoft.com/office/drawing/2016/5/11/chartex" xmlns:cx6="http://schemas.microsoft.com/office/drawing/2016/5/12/chartex" xmlns:cx7="http://schemas.microsoft.com/office/drawing/2016/5/13/chartex" xmlns:cx8="http://schemas.microsoft.com/office/drawing/2016/5/14/chartex" xmlns:mc="http://schemas.openxmlformats.org/markup-compatibility/2006" xmlns:aink="http://schemas.microsoft.com/office/drawing/2016/ink" xmlns:am3d="http://schemas.microsoft.com/office/drawing/2017/model3d" xmlns:o="urn:schemas-microsoft-com:office:office" xmlns:r="http://schemas.openxmlformats.org/officeDocument/2006/relationships" xmlns:m="http://schemas.openxmlformats.org/officeDocument/2006/math" xmlns:v="urn:schemas-microsoft-com:vml" xmlns:wp14="http://schemas.microsoft.com/office/word/2010/wordprocessingDrawing" xmlns:wp="http://schemas.openxmlformats.org/drawingml/2006/wordprocessingDrawing" xmlns:w10="urn:schemas-microsoft-com:office:word" xmlns:w="http://schemas.openxmlformats.org/wordprocessingml/2006/main" xmlns:w14="http://schemas.microsoft.com/office/word/2010/wordml" xmlns:w15="http://schemas.microsoft.com/office/word/2012/wordml" xmlns:w16cex="http://schemas.microsoft.com/office/word/2018/wordml/cex" xmlns:w16cid="http://schemas.microsoft.com/office/word/2016/wordml/cid" xmlns:w16="http://schemas.microsoft.com/office/word/2018/wordml" xmlns:w16se="http://schemas.microsoft.com/office/word/2015/wordml/symex" xmlns:wpg="http://schemas.microsoft.com/office/word/2010/wordprocessingGroup" xmlns:wpi="http://schemas.microsoft.com/office/word/2010/wordprocessingInk" xmlns:wne="http://schemas.microsoft.com/office/word/2006/wordml" xmlns:wps="http://schemas.microsoft.com/office/word/2010/wordprocessingShape" mc:Ignorable="w14 w15 w16se w16cid w16 w16cex wp14">
+<w:footnotes xmlns:wpc="http://schemas.microsoft.com/office/word/2010/wordprocessingCanvas" xmlns:cx="http://schemas.microsoft.com/office/drawing/2014/chartex" xmlns:cx1="http://schemas.microsoft.com/office/drawing/2015/9/8/chartex" xmlns:cx2="http://schemas.microsoft.com/office/drawing/2015/10/21/chartex" xmlns:cx3="http://schemas.microsoft.com/office/drawing/2016/5/9/chartex" xmlns:cx4="http://schemas.microsoft.com/office/drawing/2016/5/10/chartex" xmlns:cx5="http://schemas.microsoft.com/office/drawing/2016/5/11/chartex" xmlns:cx6="http://schemas.microsoft.com/office/drawing/2016/5/12/chartex" xmlns:cx7="http://schemas.microsoft.com/office/drawing/2016/5/13/chartex" xmlns:cx8="http://schemas.microsoft.com/office/drawing/2016/5/14/chartex" xmlns:mc="http://schemas.openxmlformats.org/markup-compatibility/2006" xmlns:aink="http://schemas.microsoft.com/office/drawing/2016/ink" xmlns:am3d="http://schemas.microsoft.com/office/drawing/2017/model3d" xmlns:o="urn:schemas-microsoft-com:office:office" xmlns:r="http://schemas.openxmlformats.org/officeDocument/2006/relationships" xmlns:m="http://schemas.openxmlformats.org/officeDocument/2006/math" xmlns:v="urn:schemas-microsoft-com:vml" xmlns:wp14="http://schemas.microsoft.com/office/word/2010/wordprocessingDrawing" xmlns:wp="http://schemas.openxmlformats.org/drawingml/2006/wordprocessingDrawing" xmlns:w10="urn:schemas-microsoft-com:office:word" xmlns:w="http://schemas.openxmlformats.org/wordprocessingml/2006/main" xmlns:w14="http://schemas.microsoft.com/office/word/2010/wordml" xmlns:w15="http://schemas.microsoft.com/office/word/2012/wordml" xmlns:w16cex="http://schemas.microsoft.com/office/word/2018/wordml/cex" xmlns:w16cid="http://schemas.microsoft.com/office/word/2016/wordml/cid" xmlns:w16="http://schemas.microsoft.com/office/word/2018/wordml" xmlns:w16sdtdh="http://schemas.microsoft.com/office/word/2020/wordml/sdtdatahash" xmlns:w16se="http://schemas.microsoft.com/office/word/2015/wordml/symex" xmlns:wpg="http://schemas.microsoft.com/office/word/2010/wordprocessingGroup" xmlns:wpi="http://schemas.microsoft.com/office/word/2010/wordprocessingInk" xmlns:wne="http://schemas.microsoft.com/office/word/2006/wordml" xmlns:wps="http://schemas.microsoft.com/office/word/2010/wordprocessingShape" mc:Ignorable="w14 w15 w16se w16cid w16 w16cex w16sdtdh wp14">
   <w:footnote w:type="separator" w:id="-1">
     <w:p>
       <w:pPr>
@@ -12049,7 +12081,7 @@
 </file>
 
 <file path=word/header1.xml><?xml version="1.0" encoding="utf-8"?>
-<w:hdr xmlns:wpc="http://schemas.microsoft.com/office/word/2010/wordprocessingCanvas" xmlns:cx="http://schemas.microsoft.com/office/drawing/2014/chartex" xmlns:cx1="http://schemas.microsoft.com/office/drawing/2015/9/8/chartex" xmlns:cx2="http://schemas.microsoft.com/office/drawing/2015/10/21/chartex" xmlns:cx3="http://schemas.microsoft.com/office/drawing/2016/5/9/chartex" xmlns:cx4="http://schemas.microsoft.com/office/drawing/2016/5/10/chartex" xmlns:cx5="http://schemas.microsoft.com/office/drawing/2016/5/11/chartex" xmlns:cx6="http://schemas.microsoft.com/office/drawing/2016/5/12/chartex" xmlns:cx7="http://schemas.microsoft.com/office/drawing/2016/5/13/chartex" xmlns:cx8="http://schemas.microsoft.com/office/drawing/2016/5/14/chartex" xmlns:mc="http://schemas.openxmlformats.org/markup-compatibility/2006" xmlns:aink="http://schemas.microsoft.com/office/drawing/2016/ink" xmlns:am3d="http://schemas.microsoft.com/office/drawing/2017/model3d" xmlns:o="urn:schemas-microsoft-com:office:office" xmlns:r="http://schemas.openxmlformats.org/officeDocument/2006/relationships" xmlns:m="http://schemas.openxmlformats.org/officeDocument/2006/math" xmlns:v="urn:schemas-microsoft-com:vml" xmlns:wp14="http://schemas.microsoft.com/office/word/2010/wordprocessingDrawing" xmlns:wp="http://schemas.openxmlformats.org/drawingml/2006/wordprocessingDrawing" xmlns:w10="urn:schemas-microsoft-com:office:word" xmlns:w="http://schemas.openxmlformats.org/wordprocessingml/2006/main" xmlns:w14="http://schemas.microsoft.com/office/word/2010/wordml" xmlns:w15="http://schemas.microsoft.com/office/word/2012/wordml" xmlns:w16cex="http://schemas.microsoft.com/office/word/2018/wordml/cex" xmlns:w16cid="http://schemas.microsoft.com/office/word/2016/wordml/cid" xmlns:w16="http://schemas.microsoft.com/office/word/2018/wordml" xmlns:w16se="http://schemas.microsoft.com/office/word/2015/wordml/symex" xmlns:wpg="http://schemas.microsoft.com/office/word/2010/wordprocessingGroup" xmlns:wpi="http://schemas.microsoft.com/office/word/2010/wordprocessingInk" xmlns:wne="http://schemas.microsoft.com/office/word/2006/wordml" xmlns:wps="http://schemas.microsoft.com/office/word/2010/wordprocessingShape" mc:Ignorable="w14 w15 w16se w16cid w16 w16cex wp14">
+<w:hdr xmlns:wpc="http://schemas.microsoft.com/office/word/2010/wordprocessingCanvas" xmlns:cx="http://schemas.microsoft.com/office/drawing/2014/chartex" xmlns:cx1="http://schemas.microsoft.com/office/drawing/2015/9/8/chartex" xmlns:cx2="http://schemas.microsoft.com/office/drawing/2015/10/21/chartex" xmlns:cx3="http://schemas.microsoft.com/office/drawing/2016/5/9/chartex" xmlns:cx4="http://schemas.microsoft.com/office/drawing/2016/5/10/chartex" xmlns:cx5="http://schemas.microsoft.com/office/drawing/2016/5/11/chartex" xmlns:cx6="http://schemas.microsoft.com/office/drawing/2016/5/12/chartex" xmlns:cx7="http://schemas.microsoft.com/office/drawing/2016/5/13/chartex" xmlns:cx8="http://schemas.microsoft.com/office/drawing/2016/5/14/chartex" xmlns:mc="http://schemas.openxmlformats.org/markup-compatibility/2006" xmlns:aink="http://schemas.microsoft.com/office/drawing/2016/ink" xmlns:am3d="http://schemas.microsoft.com/office/drawing/2017/model3d" xmlns:o="urn:schemas-microsoft-com:office:office" xmlns:r="http://schemas.openxmlformats.org/officeDocument/2006/relationships" xmlns:m="http://schemas.openxmlformats.org/officeDocument/2006/math" xmlns:v="urn:schemas-microsoft-com:vml" xmlns:wp14="http://schemas.microsoft.com/office/word/2010/wordprocessingDrawing" xmlns:wp="http://schemas.openxmlformats.org/drawingml/2006/wordprocessingDrawing" xmlns:w10="urn:schemas-microsoft-com:office:word" xmlns:w="http://schemas.openxmlformats.org/wordprocessingml/2006/main" xmlns:w14="http://schemas.microsoft.com/office/word/2010/wordml" xmlns:w15="http://schemas.microsoft.com/office/word/2012/wordml" xmlns:w16cex="http://schemas.microsoft.com/office/word/2018/wordml/cex" xmlns:w16cid="http://schemas.microsoft.com/office/word/2016/wordml/cid" xmlns:w16="http://schemas.microsoft.com/office/word/2018/wordml" xmlns:w16sdtdh="http://schemas.microsoft.com/office/word/2020/wordml/sdtdatahash" xmlns:w16se="http://schemas.microsoft.com/office/word/2015/wordml/symex" xmlns:wpg="http://schemas.microsoft.com/office/word/2010/wordprocessingGroup" xmlns:wpi="http://schemas.microsoft.com/office/word/2010/wordprocessingInk" xmlns:wne="http://schemas.microsoft.com/office/word/2006/wordml" xmlns:wps="http://schemas.microsoft.com/office/word/2010/wordprocessingShape" mc:Ignorable="w14 w15 w16se w16cid w16 w16cex w16sdtdh wp14">
   <w:p>
     <w:pPr>
       <w:pStyle w:val="Header"/>
@@ -12128,7 +12160,7 @@
 </file>
 
 <file path=word/header2.xml><?xml version="1.0" encoding="utf-8"?>
-<w:hdr xmlns:wpc="http://schemas.microsoft.com/office/word/2010/wordprocessingCanvas" xmlns:cx="http://schemas.microsoft.com/office/drawing/2014/chartex" xmlns:cx1="http://schemas.microsoft.com/office/drawing/2015/9/8/chartex" xmlns:cx2="http://schemas.microsoft.com/office/drawing/2015/10/21/chartex" xmlns:cx3="http://schemas.microsoft.com/office/drawing/2016/5/9/chartex" xmlns:cx4="http://schemas.microsoft.com/office/drawing/2016/5/10/chartex" xmlns:cx5="http://schemas.microsoft.com/office/drawing/2016/5/11/chartex" xmlns:cx6="http://schemas.microsoft.com/office/drawing/2016/5/12/chartex" xmlns:cx7="http://schemas.microsoft.com/office/drawing/2016/5/13/chartex" xmlns:cx8="http://schemas.microsoft.com/office/drawing/2016/5/14/chartex" xmlns:mc="http://schemas.openxmlformats.org/markup-compatibility/2006" xmlns:aink="http://schemas.microsoft.com/office/drawing/2016/ink" xmlns:am3d="http://schemas.microsoft.com/office/drawing/2017/model3d" xmlns:o="urn:schemas-microsoft-com:office:office" xmlns:r="http://schemas.openxmlformats.org/officeDocument/2006/relationships" xmlns:m="http://schemas.openxmlformats.org/officeDocument/2006/math" xmlns:v="urn:schemas-microsoft-com:vml" xmlns:wp14="http://schemas.microsoft.com/office/word/2010/wordprocessingDrawing" xmlns:wp="http://schemas.openxmlformats.org/drawingml/2006/wordprocessingDrawing" xmlns:w10="urn:schemas-microsoft-com:office:word" xmlns:w="http://schemas.openxmlformats.org/wordprocessingml/2006/main" xmlns:w14="http://schemas.microsoft.com/office/word/2010/wordml" xmlns:w15="http://schemas.microsoft.com/office/word/2012/wordml" xmlns:w16cex="http://schemas.microsoft.com/office/word/2018/wordml/cex" xmlns:w16cid="http://schemas.microsoft.com/office/word/2016/wordml/cid" xmlns:w16="http://schemas.microsoft.com/office/word/2018/wordml" xmlns:w16se="http://schemas.microsoft.com/office/word/2015/wordml/symex" xmlns:wpg="http://schemas.microsoft.com/office/word/2010/wordprocessingGroup" xmlns:wpi="http://schemas.microsoft.com/office/word/2010/wordprocessingInk" xmlns:wne="http://schemas.microsoft.com/office/word/2006/wordml" xmlns:wps="http://schemas.microsoft.com/office/word/2010/wordprocessingShape" mc:Ignorable="w14 w15 w16se w16cid w16 w16cex wp14">
+<w:hdr xmlns:wpc="http://schemas.microsoft.com/office/word/2010/wordprocessingCanvas" xmlns:cx="http://schemas.microsoft.com/office/drawing/2014/chartex" xmlns:cx1="http://schemas.microsoft.com/office/drawing/2015/9/8/chartex" xmlns:cx2="http://schemas.microsoft.com/office/drawing/2015/10/21/chartex" xmlns:cx3="http://schemas.microsoft.com/office/drawing/2016/5/9/chartex" xmlns:cx4="http://schemas.microsoft.com/office/drawing/2016/5/10/chartex" xmlns:cx5="http://schemas.microsoft.com/office/drawing/2016/5/11/chartex" xmlns:cx6="http://schemas.microsoft.com/office/drawing/2016/5/12/chartex" xmlns:cx7="http://schemas.microsoft.com/office/drawing/2016/5/13/chartex" xmlns:cx8="http://schemas.microsoft.com/office/drawing/2016/5/14/chartex" xmlns:mc="http://schemas.openxmlformats.org/markup-compatibility/2006" xmlns:aink="http://schemas.microsoft.com/office/drawing/2016/ink" xmlns:am3d="http://schemas.microsoft.com/office/drawing/2017/model3d" xmlns:o="urn:schemas-microsoft-com:office:office" xmlns:r="http://schemas.openxmlformats.org/officeDocument/2006/relationships" xmlns:m="http://schemas.openxmlformats.org/officeDocument/2006/math" xmlns:v="urn:schemas-microsoft-com:vml" xmlns:wp14="http://schemas.microsoft.com/office/word/2010/wordprocessingDrawing" xmlns:wp="http://schemas.openxmlformats.org/drawingml/2006/wordprocessingDrawing" xmlns:w10="urn:schemas-microsoft-com:office:word" xmlns:w="http://schemas.openxmlformats.org/wordprocessingml/2006/main" xmlns:w14="http://schemas.microsoft.com/office/word/2010/wordml" xmlns:w15="http://schemas.microsoft.com/office/word/2012/wordml" xmlns:w16cex="http://schemas.microsoft.com/office/word/2018/wordml/cex" xmlns:w16cid="http://schemas.microsoft.com/office/word/2016/wordml/cid" xmlns:w16="http://schemas.microsoft.com/office/word/2018/wordml" xmlns:w16sdtdh="http://schemas.microsoft.com/office/word/2020/wordml/sdtdatahash" xmlns:w16se="http://schemas.microsoft.com/office/word/2015/wordml/symex" xmlns:wpg="http://schemas.microsoft.com/office/word/2010/wordprocessingGroup" xmlns:wpi="http://schemas.microsoft.com/office/word/2010/wordprocessingInk" xmlns:wne="http://schemas.microsoft.com/office/word/2006/wordml" xmlns:wps="http://schemas.microsoft.com/office/word/2010/wordprocessingShape" mc:Ignorable="w14 w15 w16se w16cid w16 w16cex w16sdtdh wp14">
   <w:p>
     <w:pPr>
       <w:pStyle w:val="Header"/>
@@ -12138,7 +12170,7 @@
 </file>
 
 <file path=word/header3.xml><?xml version="1.0" encoding="utf-8"?>
-<w:hdr xmlns:wpc="http://schemas.microsoft.com/office/word/2010/wordprocessingCanvas" xmlns:cx="http://schemas.microsoft.com/office/drawing/2014/chartex" xmlns:cx1="http://schemas.microsoft.com/office/drawing/2015/9/8/chartex" xmlns:cx2="http://schemas.microsoft.com/office/drawing/2015/10/21/chartex" xmlns:cx3="http://schemas.microsoft.com/office/drawing/2016/5/9/chartex" xmlns:cx4="http://schemas.microsoft.com/office/drawing/2016/5/10/chartex" xmlns:cx5="http://schemas.microsoft.com/office/drawing/2016/5/11/chartex" xmlns:cx6="http://schemas.microsoft.com/office/drawing/2016/5/12/chartex" xmlns:cx7="http://schemas.microsoft.com/office/drawing/2016/5/13/chartex" xmlns:cx8="http://schemas.microsoft.com/office/drawing/2016/5/14/chartex" xmlns:mc="http://schemas.openxmlformats.org/markup-compatibility/2006" xmlns:aink="http://schemas.microsoft.com/office/drawing/2016/ink" xmlns:am3d="http://schemas.microsoft.com/office/drawing/2017/model3d" xmlns:o="urn:schemas-microsoft-com:office:office" xmlns:r="http://schemas.openxmlformats.org/officeDocument/2006/relationships" xmlns:m="http://schemas.openxmlformats.org/officeDocument/2006/math" xmlns:v="urn:schemas-microsoft-com:vml" xmlns:wp14="http://schemas.microsoft.com/office/word/2010/wordprocessingDrawing" xmlns:wp="http://schemas.openxmlformats.org/drawingml/2006/wordprocessingDrawing" xmlns:w10="urn:schemas-microsoft-com:office:word" xmlns:w="http://schemas.openxmlformats.org/wordprocessingml/2006/main" xmlns:w14="http://schemas.microsoft.com/office/word/2010/wordml" xmlns:w15="http://schemas.microsoft.com/office/word/2012/wordml" xmlns:w16cex="http://schemas.microsoft.com/office/word/2018/wordml/cex" xmlns:w16cid="http://schemas.microsoft.com/office/word/2016/wordml/cid" xmlns:w16="http://schemas.microsoft.com/office/word/2018/wordml" xmlns:w16se="http://schemas.microsoft.com/office/word/2015/wordml/symex" xmlns:wpg="http://schemas.microsoft.com/office/word/2010/wordprocessingGroup" xmlns:wpi="http://schemas.microsoft.com/office/word/2010/wordprocessingInk" xmlns:wne="http://schemas.microsoft.com/office/word/2006/wordml" xmlns:wps="http://schemas.microsoft.com/office/word/2010/wordprocessingShape" mc:Ignorable="w14 w15 w16se w16cid w16 w16cex wp14">
+<w:hdr xmlns:wpc="http://schemas.microsoft.com/office/word/2010/wordprocessingCanvas" xmlns:cx="http://schemas.microsoft.com/office/drawing/2014/chartex" xmlns:cx1="http://schemas.microsoft.com/office/drawing/2015/9/8/chartex" xmlns:cx2="http://schemas.microsoft.com/office/drawing/2015/10/21/chartex" xmlns:cx3="http://schemas.microsoft.com/office/drawing/2016/5/9/chartex" xmlns:cx4="http://schemas.microsoft.com/office/drawing/2016/5/10/chartex" xmlns:cx5="http://schemas.microsoft.com/office/drawing/2016/5/11/chartex" xmlns:cx6="http://schemas.microsoft.com/office/drawing/2016/5/12/chartex" xmlns:cx7="http://schemas.microsoft.com/office/drawing/2016/5/13/chartex" xmlns:cx8="http://schemas.microsoft.com/office/drawing/2016/5/14/chartex" xmlns:mc="http://schemas.openxmlformats.org/markup-compatibility/2006" xmlns:aink="http://schemas.microsoft.com/office/drawing/2016/ink" xmlns:am3d="http://schemas.microsoft.com/office/drawing/2017/model3d" xmlns:o="urn:schemas-microsoft-com:office:office" xmlns:r="http://schemas.openxmlformats.org/officeDocument/2006/relationships" xmlns:m="http://schemas.openxmlformats.org/officeDocument/2006/math" xmlns:v="urn:schemas-microsoft-com:vml" xmlns:wp14="http://schemas.microsoft.com/office/word/2010/wordprocessingDrawing" xmlns:wp="http://schemas.openxmlformats.org/drawingml/2006/wordprocessingDrawing" xmlns:w10="urn:schemas-microsoft-com:office:word" xmlns:w="http://schemas.openxmlformats.org/wordprocessingml/2006/main" xmlns:w14="http://schemas.microsoft.com/office/word/2010/wordml" xmlns:w15="http://schemas.microsoft.com/office/word/2012/wordml" xmlns:w16cex="http://schemas.microsoft.com/office/word/2018/wordml/cex" xmlns:w16cid="http://schemas.microsoft.com/office/word/2016/wordml/cid" xmlns:w16="http://schemas.microsoft.com/office/word/2018/wordml" xmlns:w16sdtdh="http://schemas.microsoft.com/office/word/2020/wordml/sdtdatahash" xmlns:w16se="http://schemas.microsoft.com/office/word/2015/wordml/symex" xmlns:wpg="http://schemas.microsoft.com/office/word/2010/wordprocessingGroup" xmlns:wpi="http://schemas.microsoft.com/office/word/2010/wordprocessingInk" xmlns:wne="http://schemas.microsoft.com/office/word/2006/wordml" xmlns:wps="http://schemas.microsoft.com/office/word/2010/wordprocessingShape" mc:Ignorable="w14 w15 w16se w16cid w16 w16cex w16sdtdh wp14">
   <w:p>
     <w:pPr>
       <w:pStyle w:val="Header"/>
@@ -12149,25 +12181,41 @@
 </file>
 
 <file path=word/header4.xml><?xml version="1.0" encoding="utf-8"?>
-<w:hdr xmlns:wpc="http://schemas.microsoft.com/office/word/2010/wordprocessingCanvas" xmlns:cx="http://schemas.microsoft.com/office/drawing/2014/chartex" xmlns:cx1="http://schemas.microsoft.com/office/drawing/2015/9/8/chartex" xmlns:cx2="http://schemas.microsoft.com/office/drawing/2015/10/21/chartex" xmlns:cx3="http://schemas.microsoft.com/office/drawing/2016/5/9/chartex" xmlns:cx4="http://schemas.microsoft.com/office/drawing/2016/5/10/chartex" xmlns:cx5="http://schemas.microsoft.com/office/drawing/2016/5/11/chartex" xmlns:cx6="http://schemas.microsoft.com/office/drawing/2016/5/12/chartex" xmlns:cx7="http://schemas.microsoft.com/office/drawing/2016/5/13/chartex" xmlns:cx8="http://schemas.microsoft.com/office/drawing/2016/5/14/chartex" xmlns:mc="http://schemas.openxmlformats.org/markup-compatibility/2006" xmlns:aink="http://schemas.microsoft.com/office/drawing/2016/ink" xmlns:am3d="http://schemas.microsoft.com/office/drawing/2017/model3d" xmlns:o="urn:schemas-microsoft-com:office:office" xmlns:r="http://schemas.openxmlformats.org/officeDocument/2006/relationships" xmlns:m="http://schemas.openxmlformats.org/officeDocument/2006/math" xmlns:v="urn:schemas-microsoft-com:vml" xmlns:wp14="http://schemas.microsoft.com/office/word/2010/wordprocessingDrawing" xmlns:wp="http://schemas.openxmlformats.org/drawingml/2006/wordprocessingDrawing" xmlns:w10="urn:schemas-microsoft-com:office:word" xmlns:w="http://schemas.openxmlformats.org/wordprocessingml/2006/main" xmlns:w14="http://schemas.microsoft.com/office/word/2010/wordml" xmlns:w15="http://schemas.microsoft.com/office/word/2012/wordml" xmlns:w16cex="http://schemas.microsoft.com/office/word/2018/wordml/cex" xmlns:w16cid="http://schemas.microsoft.com/office/word/2016/wordml/cid" xmlns:w16="http://schemas.microsoft.com/office/word/2018/wordml" xmlns:w16se="http://schemas.microsoft.com/office/word/2015/wordml/symex" xmlns:wpg="http://schemas.microsoft.com/office/word/2010/wordprocessingGroup" xmlns:wpi="http://schemas.microsoft.com/office/word/2010/wordprocessingInk" xmlns:wne="http://schemas.microsoft.com/office/word/2006/wordml" xmlns:wps="http://schemas.microsoft.com/office/word/2010/wordprocessingShape" mc:Ignorable="w14 w15 w16se w16cid w16 w16cex wp14">
+<w:hdr xmlns:wpc="http://schemas.microsoft.com/office/word/2010/wordprocessingCanvas" xmlns:cx="http://schemas.microsoft.com/office/drawing/2014/chartex" xmlns:cx1="http://schemas.microsoft.com/office/drawing/2015/9/8/chartex" xmlns:cx2="http://schemas.microsoft.com/office/drawing/2015/10/21/chartex" xmlns:cx3="http://schemas.microsoft.com/office/drawing/2016/5/9/chartex" xmlns:cx4="http://schemas.microsoft.com/office/drawing/2016/5/10/chartex" xmlns:cx5="http://schemas.microsoft.com/office/drawing/2016/5/11/chartex" xmlns:cx6="http://schemas.microsoft.com/office/drawing/2016/5/12/chartex" xmlns:cx7="http://schemas.microsoft.com/office/drawing/2016/5/13/chartex" xmlns:cx8="http://schemas.microsoft.com/office/drawing/2016/5/14/chartex" xmlns:mc="http://schemas.openxmlformats.org/markup-compatibility/2006" xmlns:aink="http://schemas.microsoft.com/office/drawing/2016/ink" xmlns:am3d="http://schemas.microsoft.com/office/drawing/2017/model3d" xmlns:o="urn:schemas-microsoft-com:office:office" xmlns:r="http://schemas.openxmlformats.org/officeDocument/2006/relationships" xmlns:m="http://schemas.openxmlformats.org/officeDocument/2006/math" xmlns:v="urn:schemas-microsoft-com:vml" xmlns:wp14="http://schemas.microsoft.com/office/word/2010/wordprocessingDrawing" xmlns:wp="http://schemas.openxmlformats.org/drawingml/2006/wordprocessingDrawing" xmlns:w10="urn:schemas-microsoft-com:office:word" xmlns:w="http://schemas.openxmlformats.org/wordprocessingml/2006/main" xmlns:w14="http://schemas.microsoft.com/office/word/2010/wordml" xmlns:w15="http://schemas.microsoft.com/office/word/2012/wordml" xmlns:w16cex="http://schemas.microsoft.com/office/word/2018/wordml/cex" xmlns:w16cid="http://schemas.microsoft.com/office/word/2016/wordml/cid" xmlns:w16="http://schemas.microsoft.com/office/word/2018/wordml" xmlns:w16sdtdh="http://schemas.microsoft.com/office/word/2020/wordml/sdtdatahash" xmlns:w16se="http://schemas.microsoft.com/office/word/2015/wordml/symex" xmlns:wpg="http://schemas.microsoft.com/office/word/2010/wordprocessingGroup" xmlns:wpi="http://schemas.microsoft.com/office/word/2010/wordprocessingInk" xmlns:wne="http://schemas.microsoft.com/office/word/2006/wordml" xmlns:wps="http://schemas.microsoft.com/office/word/2010/wordprocessingShape" mc:Ignorable="w14 w15 w16se w16cid w16 w16cex w16sdtdh wp14">
   <w:p>
     <w:pPr>
       <w:pStyle w:val="SAGEHeader"/>
     </w:pPr>
-    <w:fldSimple w:instr=" STYLEREF  &quot;SAGE_Heading 2&quot;  \* MERGEFORMAT ">
-      <w:r>
-        <w:rPr>
-          <w:noProof/>
-        </w:rPr>
-        <w:t>References</w:t>
-      </w:r>
-    </w:fldSimple>
+    <w:r>
+      <w:fldChar w:fldCharType="begin"/>
+    </w:r>
+    <w:r>
+      <w:instrText xml:space="preserve"> STYLEREF  "SAGE_Heading 2"  \* MERGEFO</w:instrText>
+    </w:r>
+    <w:r>
+      <w:instrText xml:space="preserve">RMAT </w:instrText>
+    </w:r>
+    <w:r>
+      <w:fldChar w:fldCharType="separate"/>
+    </w:r>
+    <w:r>
+      <w:rPr>
+        <w:noProof/>
+      </w:rPr>
+      <w:t>SDK</w:t>
+    </w:r>
+    <w:r>
+      <w:rPr>
+        <w:noProof/>
+      </w:rPr>
+      <w:fldChar w:fldCharType="end"/>
+    </w:r>
   </w:p>
 </w:hdr>
 </file>
 
 <file path=word/header5.xml><?xml version="1.0" encoding="utf-8"?>
-<w:hdr xmlns:wpc="http://schemas.microsoft.com/office/word/2010/wordprocessingCanvas" xmlns:cx="http://schemas.microsoft.com/office/drawing/2014/chartex" xmlns:cx1="http://schemas.microsoft.com/office/drawing/2015/9/8/chartex" xmlns:cx2="http://schemas.microsoft.com/office/drawing/2015/10/21/chartex" xmlns:cx3="http://schemas.microsoft.com/office/drawing/2016/5/9/chartex" xmlns:cx4="http://schemas.microsoft.com/office/drawing/2016/5/10/chartex" xmlns:cx5="http://schemas.microsoft.com/office/drawing/2016/5/11/chartex" xmlns:cx6="http://schemas.microsoft.com/office/drawing/2016/5/12/chartex" xmlns:cx7="http://schemas.microsoft.com/office/drawing/2016/5/13/chartex" xmlns:cx8="http://schemas.microsoft.com/office/drawing/2016/5/14/chartex" xmlns:mc="http://schemas.openxmlformats.org/markup-compatibility/2006" xmlns:aink="http://schemas.microsoft.com/office/drawing/2016/ink" xmlns:am3d="http://schemas.microsoft.com/office/drawing/2017/model3d" xmlns:o="urn:schemas-microsoft-com:office:office" xmlns:r="http://schemas.openxmlformats.org/officeDocument/2006/relationships" xmlns:m="http://schemas.openxmlformats.org/officeDocument/2006/math" xmlns:v="urn:schemas-microsoft-com:vml" xmlns:wp14="http://schemas.microsoft.com/office/word/2010/wordprocessingDrawing" xmlns:wp="http://schemas.openxmlformats.org/drawingml/2006/wordprocessingDrawing" xmlns:w10="urn:schemas-microsoft-com:office:word" xmlns:w="http://schemas.openxmlformats.org/wordprocessingml/2006/main" xmlns:w14="http://schemas.microsoft.com/office/word/2010/wordml" xmlns:w15="http://schemas.microsoft.com/office/word/2012/wordml" xmlns:w16cex="http://schemas.microsoft.com/office/word/2018/wordml/cex" xmlns:w16cid="http://schemas.microsoft.com/office/word/2016/wordml/cid" xmlns:w16="http://schemas.microsoft.com/office/word/2018/wordml" xmlns:w16se="http://schemas.microsoft.com/office/word/2015/wordml/symex" xmlns:wpg="http://schemas.microsoft.com/office/word/2010/wordprocessingGroup" xmlns:wpi="http://schemas.microsoft.com/office/word/2010/wordprocessingInk" xmlns:wne="http://schemas.microsoft.com/office/word/2006/wordml" xmlns:wps="http://schemas.microsoft.com/office/word/2010/wordprocessingShape" mc:Ignorable="w14 w15 w16se w16cid w16 w16cex wp14">
+<w:hdr xmlns:wpc="http://schemas.microsoft.com/office/word/2010/wordprocessingCanvas" xmlns:cx="http://schemas.microsoft.com/office/drawing/2014/chartex" xmlns:cx1="http://schemas.microsoft.com/office/drawing/2015/9/8/chartex" xmlns:cx2="http://schemas.microsoft.com/office/drawing/2015/10/21/chartex" xmlns:cx3="http://schemas.microsoft.com/office/drawing/2016/5/9/chartex" xmlns:cx4="http://schemas.microsoft.com/office/drawing/2016/5/10/chartex" xmlns:cx5="http://schemas.microsoft.com/office/drawing/2016/5/11/chartex" xmlns:cx6="http://schemas.microsoft.com/office/drawing/2016/5/12/chartex" xmlns:cx7="http://schemas.microsoft.com/office/drawing/2016/5/13/chartex" xmlns:cx8="http://schemas.microsoft.com/office/drawing/2016/5/14/chartex" xmlns:mc="http://schemas.openxmlformats.org/markup-compatibility/2006" xmlns:aink="http://schemas.microsoft.com/office/drawing/2016/ink" xmlns:am3d="http://schemas.microsoft.com/office/drawing/2017/model3d" xmlns:o="urn:schemas-microsoft-com:office:office" xmlns:r="http://schemas.openxmlformats.org/officeDocument/2006/relationships" xmlns:m="http://schemas.openxmlformats.org/officeDocument/2006/math" xmlns:v="urn:schemas-microsoft-com:vml" xmlns:wp14="http://schemas.microsoft.com/office/word/2010/wordprocessingDrawing" xmlns:wp="http://schemas.openxmlformats.org/drawingml/2006/wordprocessingDrawing" xmlns:w10="urn:schemas-microsoft-com:office:word" xmlns:w="http://schemas.openxmlformats.org/wordprocessingml/2006/main" xmlns:w14="http://schemas.microsoft.com/office/word/2010/wordml" xmlns:w15="http://schemas.microsoft.com/office/word/2012/wordml" xmlns:w16cex="http://schemas.microsoft.com/office/word/2018/wordml/cex" xmlns:w16cid="http://schemas.microsoft.com/office/word/2016/wordml/cid" xmlns:w16="http://schemas.microsoft.com/office/word/2018/wordml" xmlns:w16sdtdh="http://schemas.microsoft.com/office/word/2020/wordml/sdtdatahash" xmlns:w16se="http://schemas.microsoft.com/office/word/2015/wordml/symex" xmlns:wpg="http://schemas.microsoft.com/office/word/2010/wordprocessingGroup" xmlns:wpi="http://schemas.microsoft.com/office/word/2010/wordprocessingInk" xmlns:wne="http://schemas.microsoft.com/office/word/2006/wordml" xmlns:wps="http://schemas.microsoft.com/office/word/2010/wordprocessingShape" mc:Ignorable="w14 w15 w16se w16cid w16 w16cex w16sdtdh wp14">
   <w:p>
     <w:pPr>
       <w:pStyle w:val="Header"/>
@@ -12177,7 +12225,7 @@
 </file>
 
 <file path=word/header6.xml><?xml version="1.0" encoding="utf-8"?>
-<w:hdr xmlns:wpc="http://schemas.microsoft.com/office/word/2010/wordprocessingCanvas" xmlns:cx="http://schemas.microsoft.com/office/drawing/2014/chartex" xmlns:cx1="http://schemas.microsoft.com/office/drawing/2015/9/8/chartex" xmlns:cx2="http://schemas.microsoft.com/office/drawing/2015/10/21/chartex" xmlns:cx3="http://schemas.microsoft.com/office/drawing/2016/5/9/chartex" xmlns:cx4="http://schemas.microsoft.com/office/drawing/2016/5/10/chartex" xmlns:cx5="http://schemas.microsoft.com/office/drawing/2016/5/11/chartex" xmlns:cx6="http://schemas.microsoft.com/office/drawing/2016/5/12/chartex" xmlns:cx7="http://schemas.microsoft.com/office/drawing/2016/5/13/chartex" xmlns:cx8="http://schemas.microsoft.com/office/drawing/2016/5/14/chartex" xmlns:mc="http://schemas.openxmlformats.org/markup-compatibility/2006" xmlns:aink="http://schemas.microsoft.com/office/drawing/2016/ink" xmlns:am3d="http://schemas.microsoft.com/office/drawing/2017/model3d" xmlns:o="urn:schemas-microsoft-com:office:office" xmlns:r="http://schemas.openxmlformats.org/officeDocument/2006/relationships" xmlns:m="http://schemas.openxmlformats.org/officeDocument/2006/math" xmlns:v="urn:schemas-microsoft-com:vml" xmlns:wp14="http://schemas.microsoft.com/office/word/2010/wordprocessingDrawing" xmlns:wp="http://schemas.openxmlformats.org/drawingml/2006/wordprocessingDrawing" xmlns:w10="urn:schemas-microsoft-com:office:word" xmlns:w="http://schemas.openxmlformats.org/wordprocessingml/2006/main" xmlns:w14="http://schemas.microsoft.com/office/word/2010/wordml" xmlns:w15="http://schemas.microsoft.com/office/word/2012/wordml" xmlns:w16cex="http://schemas.microsoft.com/office/word/2018/wordml/cex" xmlns:w16cid="http://schemas.microsoft.com/office/word/2016/wordml/cid" xmlns:w16="http://schemas.microsoft.com/office/word/2018/wordml" xmlns:w16se="http://schemas.microsoft.com/office/word/2015/wordml/symex" xmlns:wpg="http://schemas.microsoft.com/office/word/2010/wordprocessingGroup" xmlns:wpi="http://schemas.microsoft.com/office/word/2010/wordprocessingInk" xmlns:wne="http://schemas.microsoft.com/office/word/2006/wordml" xmlns:wps="http://schemas.microsoft.com/office/word/2010/wordprocessingShape" mc:Ignorable="w14 w15 w16se w16cid w16 w16cex wp14">
+<w:hdr xmlns:wpc="http://schemas.microsoft.com/office/word/2010/wordprocessingCanvas" xmlns:cx="http://schemas.microsoft.com/office/drawing/2014/chartex" xmlns:cx1="http://schemas.microsoft.com/office/drawing/2015/9/8/chartex" xmlns:cx2="http://schemas.microsoft.com/office/drawing/2015/10/21/chartex" xmlns:cx3="http://schemas.microsoft.com/office/drawing/2016/5/9/chartex" xmlns:cx4="http://schemas.microsoft.com/office/drawing/2016/5/10/chartex" xmlns:cx5="http://schemas.microsoft.com/office/drawing/2016/5/11/chartex" xmlns:cx6="http://schemas.microsoft.com/office/drawing/2016/5/12/chartex" xmlns:cx7="http://schemas.microsoft.com/office/drawing/2016/5/13/chartex" xmlns:cx8="http://schemas.microsoft.com/office/drawing/2016/5/14/chartex" xmlns:mc="http://schemas.openxmlformats.org/markup-compatibility/2006" xmlns:aink="http://schemas.microsoft.com/office/drawing/2016/ink" xmlns:am3d="http://schemas.microsoft.com/office/drawing/2017/model3d" xmlns:o="urn:schemas-microsoft-com:office:office" xmlns:r="http://schemas.openxmlformats.org/officeDocument/2006/relationships" xmlns:m="http://schemas.openxmlformats.org/officeDocument/2006/math" xmlns:v="urn:schemas-microsoft-com:vml" xmlns:wp14="http://schemas.microsoft.com/office/word/2010/wordprocessingDrawing" xmlns:wp="http://schemas.openxmlformats.org/drawingml/2006/wordprocessingDrawing" xmlns:w10="urn:schemas-microsoft-com:office:word" xmlns:w="http://schemas.openxmlformats.org/wordprocessingml/2006/main" xmlns:w14="http://schemas.microsoft.com/office/word/2010/wordml" xmlns:w15="http://schemas.microsoft.com/office/word/2012/wordml" xmlns:w16cex="http://schemas.microsoft.com/office/word/2018/wordml/cex" xmlns:w16cid="http://schemas.microsoft.com/office/word/2016/wordml/cid" xmlns:w16="http://schemas.microsoft.com/office/word/2018/wordml" xmlns:w16sdtdh="http://schemas.microsoft.com/office/word/2020/wordml/sdtdatahash" xmlns:w16se="http://schemas.microsoft.com/office/word/2015/wordml/symex" xmlns:wpg="http://schemas.microsoft.com/office/word/2010/wordprocessingGroup" xmlns:wpi="http://schemas.microsoft.com/office/word/2010/wordprocessingInk" xmlns:wne="http://schemas.microsoft.com/office/word/2006/wordml" xmlns:wps="http://schemas.microsoft.com/office/word/2010/wordprocessingShape" mc:Ignorable="w14 w15 w16se w16cid w16 w16cex w16sdtdh wp14">
   <w:p>
     <w:pPr>
       <w:pStyle w:val="Header"/>
@@ -12187,7 +12235,7 @@
 </file>
 
 <file path=word/numbering.xml><?xml version="1.0" encoding="utf-8"?>
-<w:numbering xmlns:wpc="http://schemas.microsoft.com/office/word/2010/wordprocessingCanvas" xmlns:cx="http://schemas.microsoft.com/office/drawing/2014/chartex" xmlns:cx1="http://schemas.microsoft.com/office/drawing/2015/9/8/chartex" xmlns:cx2="http://schemas.microsoft.com/office/drawing/2015/10/21/chartex" xmlns:cx3="http://schemas.microsoft.com/office/drawing/2016/5/9/chartex" xmlns:cx4="http://schemas.microsoft.com/office/drawing/2016/5/10/chartex" xmlns:cx5="http://schemas.microsoft.com/office/drawing/2016/5/11/chartex" xmlns:cx6="http://schemas.microsoft.com/office/drawing/2016/5/12/chartex" xmlns:cx7="http://schemas.microsoft.com/office/drawing/2016/5/13/chartex" xmlns:cx8="http://schemas.microsoft.com/office/drawing/2016/5/14/chartex" xmlns:mc="http://schemas.openxmlformats.org/markup-compatibility/2006" xmlns:aink="http://schemas.microsoft.com/office/drawing/2016/ink" xmlns:am3d="http://schemas.microsoft.com/office/drawing/2017/model3d" xmlns:o="urn:schemas-microsoft-com:office:office" xmlns:r="http://schemas.openxmlformats.org/officeDocument/2006/relationships" xmlns:m="http://schemas.openxmlformats.org/officeDocument/2006/math" xmlns:v="urn:schemas-microsoft-com:vml" xmlns:wp14="http://schemas.microsoft.com/office/word/2010/wordprocessingDrawing" xmlns:wp="http://schemas.openxmlformats.org/drawingml/2006/wordprocessingDrawing" xmlns:w10="urn:schemas-microsoft-com:office:word" xmlns:w="http://schemas.openxmlformats.org/wordprocessingml/2006/main" xmlns:w14="http://schemas.microsoft.com/office/word/2010/wordml" xmlns:w15="http://schemas.microsoft.com/office/word/2012/wordml" xmlns:w16cex="http://schemas.microsoft.com/office/word/2018/wordml/cex" xmlns:w16cid="http://schemas.microsoft.com/office/word/2016/wordml/cid" xmlns:w16="http://schemas.microsoft.com/office/word/2018/wordml" xmlns:w16se="http://schemas.microsoft.com/office/word/2015/wordml/symex" xmlns:wpg="http://schemas.microsoft.com/office/word/2010/wordprocessingGroup" xmlns:wpi="http://schemas.microsoft.com/office/word/2010/wordprocessingInk" xmlns:wne="http://schemas.microsoft.com/office/word/2006/wordml" xmlns:wps="http://schemas.microsoft.com/office/word/2010/wordprocessingShape" mc:Ignorable="w14 w15 w16se w16cid w16 w16cex wp14">
+<w:numbering xmlns:wpc="http://schemas.microsoft.com/office/word/2010/wordprocessingCanvas" xmlns:cx="http://schemas.microsoft.com/office/drawing/2014/chartex" xmlns:cx1="http://schemas.microsoft.com/office/drawing/2015/9/8/chartex" xmlns:cx2="http://schemas.microsoft.com/office/drawing/2015/10/21/chartex" xmlns:cx3="http://schemas.microsoft.com/office/drawing/2016/5/9/chartex" xmlns:cx4="http://schemas.microsoft.com/office/drawing/2016/5/10/chartex" xmlns:cx5="http://schemas.microsoft.com/office/drawing/2016/5/11/chartex" xmlns:cx6="http://schemas.microsoft.com/office/drawing/2016/5/12/chartex" xmlns:cx7="http://schemas.microsoft.com/office/drawing/2016/5/13/chartex" xmlns:cx8="http://schemas.microsoft.com/office/drawing/2016/5/14/chartex" xmlns:mc="http://schemas.openxmlformats.org/markup-compatibility/2006" xmlns:aink="http://schemas.microsoft.com/office/drawing/2016/ink" xmlns:am3d="http://schemas.microsoft.com/office/drawing/2017/model3d" xmlns:o="urn:schemas-microsoft-com:office:office" xmlns:r="http://schemas.openxmlformats.org/officeDocument/2006/relationships" xmlns:m="http://schemas.openxmlformats.org/officeDocument/2006/math" xmlns:v="urn:schemas-microsoft-com:vml" xmlns:wp14="http://schemas.microsoft.com/office/word/2010/wordprocessingDrawing" xmlns:wp="http://schemas.openxmlformats.org/drawingml/2006/wordprocessingDrawing" xmlns:w10="urn:schemas-microsoft-com:office:word" xmlns:w="http://schemas.openxmlformats.org/wordprocessingml/2006/main" xmlns:w14="http://schemas.microsoft.com/office/word/2010/wordml" xmlns:w15="http://schemas.microsoft.com/office/word/2012/wordml" xmlns:w16cex="http://schemas.microsoft.com/office/word/2018/wordml/cex" xmlns:w16cid="http://schemas.microsoft.com/office/word/2016/wordml/cid" xmlns:w16="http://schemas.microsoft.com/office/word/2018/wordml" xmlns:w16sdtdh="http://schemas.microsoft.com/office/word/2020/wordml/sdtdatahash" xmlns:w16se="http://schemas.microsoft.com/office/word/2015/wordml/symex" xmlns:wpg="http://schemas.microsoft.com/office/word/2010/wordprocessingGroup" xmlns:wpi="http://schemas.microsoft.com/office/word/2010/wordprocessingInk" xmlns:wne="http://schemas.microsoft.com/office/word/2006/wordml" xmlns:wps="http://schemas.microsoft.com/office/word/2010/wordprocessingShape" mc:Ignorable="w14 w15 w16se w16cid w16 w16cex w16sdtdh wp14">
   <w:numPicBullet w:numPicBulletId="0">
     <w:pict>
       <v:shapetype id="_x0000_t75" coordsize="21600,21600" o:spt="75" o:preferrelative="t" path="m@4@5l@4@11@9@11@9@5xe" filled="f" stroked="f">
@@ -12209,14 +12257,14 @@
         <v:path o:extrusionok="f" gradientshapeok="t" o:connecttype="rect"/>
         <o:lock v:ext="edit" aspectratio="t"/>
       </v:shapetype>
-      <v:shape id="_x0000_i1162" type="#_x0000_t75" style="width:20.15pt;height:20.15pt" o:bullet="t">
+      <v:shape id="_x0000_i1060" type="#_x0000_t75" style="width:20.1pt;height:20.1pt" o:bullet="t">
         <v:imagedata r:id="rId1" o:title="clip_image001"/>
       </v:shape>
     </w:pict>
   </w:numPicBullet>
   <w:numPicBullet w:numPicBulletId="1">
     <w:pict>
-      <v:shape id="_x0000_i1163" type="#_x0000_t75" style="width:118.65pt;height:118.65pt" o:bullet="t">
+      <v:shape id="_x0000_i1061" type="#_x0000_t75" style="width:118.75pt;height:118.75pt" o:bullet="t">
         <v:imagedata r:id="rId2" o:title="clip_image002"/>
       </v:shape>
     </w:pict>
@@ -15282,7 +15330,6 @@
         </w:rPr>
       </w:lvl>
     </w:lvlOverride>
-    <w:lvlOverride w:ilvl="0"/>
   </w:num>
   <w:num w:numId="32">
     <w:abstractNumId w:val="17"/>
@@ -15547,7 +15594,7 @@
 </file>
 
 <file path=word/styles.xml><?xml version="1.0" encoding="utf-8"?>
-<w:styles xmlns:mc="http://schemas.openxmlformats.org/markup-compatibility/2006" xmlns:r="http://schemas.openxmlformats.org/officeDocument/2006/relationships" xmlns:w="http://schemas.openxmlformats.org/wordprocessingml/2006/main" xmlns:w14="http://schemas.microsoft.com/office/word/2010/wordml" xmlns:w15="http://schemas.microsoft.com/office/word/2012/wordml" xmlns:w16cex="http://schemas.microsoft.com/office/word/2018/wordml/cex" xmlns:w16cid="http://schemas.microsoft.com/office/word/2016/wordml/cid" xmlns:w16="http://schemas.microsoft.com/office/word/2018/wordml" xmlns:w16se="http://schemas.microsoft.com/office/word/2015/wordml/symex" mc:Ignorable="w14 w15 w16se w16cid w16 w16cex">
+<w:styles xmlns:mc="http://schemas.openxmlformats.org/markup-compatibility/2006" xmlns:r="http://schemas.openxmlformats.org/officeDocument/2006/relationships" xmlns:w="http://schemas.openxmlformats.org/wordprocessingml/2006/main" xmlns:w14="http://schemas.microsoft.com/office/word/2010/wordml" xmlns:w15="http://schemas.microsoft.com/office/word/2012/wordml" xmlns:w16cex="http://schemas.microsoft.com/office/word/2018/wordml/cex" xmlns:w16cid="http://schemas.microsoft.com/office/word/2016/wordml/cid" xmlns:w16="http://schemas.microsoft.com/office/word/2018/wordml" xmlns:w16sdtdh="http://schemas.microsoft.com/office/word/2020/wordml/sdtdatahash" xmlns:w16se="http://schemas.microsoft.com/office/word/2015/wordml/symex" mc:Ignorable="w14 w15 w16se w16cid w16 w16cex w16sdtdh">
   <w:docDefaults>
     <w:rPrDefault>
       <w:rPr>
@@ -15669,6 +15716,7 @@
     <w:lsdException w:name="HTML Sample" w:semiHidden="1" w:unhideWhenUsed="1"/>
     <w:lsdException w:name="HTML Typewriter" w:semiHidden="1" w:unhideWhenUsed="1"/>
     <w:lsdException w:name="HTML Variable" w:semiHidden="1" w:unhideWhenUsed="1"/>
+    <w:lsdException w:name="Normal Table" w:semiHidden="1" w:unhideWhenUsed="1"/>
     <w:lsdException w:name="annotation subject" w:semiHidden="1" w:unhideWhenUsed="1"/>
     <w:lsdException w:name="No List" w:semiHidden="1" w:unhideWhenUsed="1"/>
     <w:lsdException w:name="Outline List 1" w:semiHidden="1" w:unhideWhenUsed="1"/>
@@ -15715,8 +15763,10 @@
     <w:lsdException w:name="Table Subtle 2" w:semiHidden="1" w:unhideWhenUsed="1"/>
     <w:lsdException w:name="Table Web 1" w:semiHidden="1" w:unhideWhenUsed="1"/>
     <w:lsdException w:name="Table Web 2" w:semiHidden="1" w:unhideWhenUsed="1"/>
+    <w:lsdException w:name="Table Web 3" w:semiHidden="1" w:unhideWhenUsed="1"/>
     <w:lsdException w:name="Balloon Text" w:semiHidden="1" w:unhideWhenUsed="1"/>
     <w:lsdException w:name="Table Grid" w:uiPriority="59"/>
+    <w:lsdException w:name="Table Theme" w:semiHidden="1" w:unhideWhenUsed="1"/>
     <w:lsdException w:name="Placeholder Text" w:semiHidden="1"/>
     <w:lsdException w:name="No Spacing" w:uiPriority="1"/>
     <w:lsdException w:name="Light Shading" w:uiPriority="60"/>

</xml_diff>